<commit_message>
start working on Docu
</commit_message>
<xml_diff>
--- a/Documentation.docx
+++ b/Documentation.docx
@@ -246,6 +246,7 @@
                 <w:lang w:val="en-GB"/>
               </w:rPr>
             </w:pPr>
+            <w:bookmarkStart w:id="0" w:name="_GoBack"/>
             <w:r>
               <w:rPr>
                 <w:lang w:val="en-GB"/>
@@ -293,6 +294,7 @@
             <w:r>
               <w:t>.: 120249</w:t>
             </w:r>
+            <w:bookmarkEnd w:id="0"/>
           </w:p>
         </w:tc>
       </w:tr>
@@ -342,47 +344,20 @@
               </w:rPr>
               <w:t xml:space="preserve"> Prof. </w:t>
             </w:r>
+            <w:r>
+              <w:rPr>
+                <w:lang w:val="en-GB"/>
+              </w:rPr>
+              <w:t xml:space="preserve">Prof. </w:t>
+            </w:r>
             <w:proofErr w:type="spellStart"/>
             <w:r>
               <w:rPr>
                 <w:lang w:val="en-GB"/>
               </w:rPr>
-              <w:t>Dr.</w:t>
+              <w:t>Echtler</w:t>
             </w:r>
             <w:proofErr w:type="spellEnd"/>
-            <w:r>
-              <w:rPr>
-                <w:lang w:val="en-GB"/>
-              </w:rPr>
-              <w:t xml:space="preserve"> Eva </w:t>
-            </w:r>
-            <w:proofErr w:type="spellStart"/>
-            <w:r>
-              <w:rPr>
-                <w:lang w:val="en-GB"/>
-              </w:rPr>
-              <w:t>Hornecker</w:t>
-            </w:r>
-            <w:proofErr w:type="spellEnd"/>
-          </w:p>
-          <w:p>
-            <w:pPr>
-              <w:rPr>
-                <w:lang w:val="en-GB"/>
-              </w:rPr>
-            </w:pPr>
-            <w:r>
-              <w:rPr>
-                <w:lang w:val="en-GB"/>
-              </w:rPr>
-              <w:t xml:space="preserve">Course: </w:t>
-            </w:r>
-            <w:r>
-              <w:rPr>
-                <w:lang w:val="en-GB"/>
-              </w:rPr>
-              <w:t>Advanced Human-Computer Interaction Ubiquitous Computing</w:t>
-            </w:r>
           </w:p>
         </w:tc>
       </w:tr>
@@ -462,7 +437,7 @@
               </w:rPr>
               <w:t xml:space="preserve">Submission </w:t>
             </w:r>
-            <w:commentRangeStart w:id="0"/>
+            <w:commentRangeStart w:id="1"/>
             <w:r>
               <w:rPr>
                 <w:lang w:val="en-GB"/>
@@ -475,12 +450,12 @@
               </w:rPr>
               <w:t>ate</w:t>
             </w:r>
-            <w:commentRangeEnd w:id="0"/>
+            <w:commentRangeEnd w:id="1"/>
             <w:r>
               <w:rPr>
                 <w:rStyle w:val="Kommentarzeichen"/>
               </w:rPr>
-              <w:commentReference w:id="0"/>
+              <w:commentReference w:id="1"/>
             </w:r>
             <w:r>
               <w:rPr>
@@ -1287,20 +1262,20 @@
         <w:pStyle w:val="berschrift1"/>
         <w:spacing w:before="0"/>
       </w:pPr>
-      <w:bookmarkStart w:id="1" w:name="_Ref4065620"/>
-      <w:bookmarkStart w:id="2" w:name="_Ref4065628"/>
-      <w:bookmarkStart w:id="3" w:name="_Ref4065638"/>
-      <w:bookmarkStart w:id="4" w:name="_Ref4065649"/>
-      <w:bookmarkStart w:id="5" w:name="_Ref4065667"/>
-      <w:bookmarkStart w:id="6" w:name="_Ref4065674"/>
-      <w:bookmarkStart w:id="7" w:name="_Ref4065698"/>
-      <w:bookmarkStart w:id="8" w:name="_Ref4065701"/>
-      <w:bookmarkStart w:id="9" w:name="_Toc10188071"/>
+      <w:bookmarkStart w:id="2" w:name="_Toc10188071"/>
+      <w:bookmarkStart w:id="3" w:name="_Ref4065620"/>
+      <w:bookmarkStart w:id="4" w:name="_Ref4065628"/>
+      <w:bookmarkStart w:id="5" w:name="_Ref4065638"/>
+      <w:bookmarkStart w:id="6" w:name="_Ref4065649"/>
+      <w:bookmarkStart w:id="7" w:name="_Ref4065667"/>
+      <w:bookmarkStart w:id="8" w:name="_Ref4065674"/>
+      <w:bookmarkStart w:id="9" w:name="_Ref4065698"/>
+      <w:bookmarkStart w:id="10" w:name="_Ref4065701"/>
       <w:r>
         <w:lastRenderedPageBreak/>
         <w:t>Theoretical Part</w:t>
       </w:r>
-      <w:bookmarkEnd w:id="9"/>
+      <w:bookmarkEnd w:id="2"/>
     </w:p>
     <w:p>
       <w:pPr>
@@ -1308,8 +1283,6 @@
           <w:lang w:val="en-GB"/>
         </w:rPr>
       </w:pPr>
-      <w:bookmarkStart w:id="10" w:name="_GoBack"/>
-      <w:bookmarkEnd w:id="10"/>
     </w:p>
     <w:p>
       <w:pPr>
@@ -1345,42 +1318,117 @@
         <w:rPr>
           <w:lang w:val="en-US"/>
         </w:rPr>
-        <w:t>: Truth Estimation from Mobile Interaction</w:t>
-      </w:r>
-      <w:r>
-        <w:rPr>
-          <w:lang w:val="en-US"/>
-        </w:rPr>
-        <w:t>”</w:t>
+        <w:t>: Truth Estimation from Mobile Interaction”</w:t>
       </w:r>
       <w:bookmarkEnd w:id="11"/>
     </w:p>
     <w:p>
       <w:pPr>
         <w:pStyle w:val="berschrift2"/>
-      </w:pPr>
-      <w:bookmarkStart w:id="12" w:name="_Toc10188073"/>
-      <w:proofErr w:type="spellStart"/>
+        <w:rPr>
+          <w:lang w:val="en-US"/>
+        </w:rPr>
+      </w:pPr>
       <w:r>
-        <w:t>D</w:t>
+        <w:rPr>
+          <w:lang w:val="en-US"/>
+        </w:rPr>
+        <w:t>Focused part of</w:t>
       </w:r>
       <w:r>
-        <w:t>iscussion</w:t>
+        <w:rPr>
+          <w:lang w:val="en-US"/>
+        </w:rPr>
+        <w:t xml:space="preserve"> </w:t>
+      </w:r>
+      <w:r>
+        <w:rPr>
+          <w:lang w:val="en-US"/>
+        </w:rPr>
+        <w:t>the p</w:t>
+      </w:r>
+      <w:r>
+        <w:rPr>
+          <w:lang w:val="en-US"/>
+        </w:rPr>
+        <w:t>aper</w:t>
+      </w:r>
+    </w:p>
+    <w:p>
+      <w:pPr>
+        <w:rPr>
+          <w:lang w:val="en-US"/>
+        </w:rPr>
+      </w:pPr>
+    </w:p>
+    <w:p>
+      <w:pPr>
+        <w:pStyle w:val="berschrift1"/>
+      </w:pPr>
+      <w:bookmarkStart w:id="12" w:name="_Toc10188074"/>
+      <w:r>
+        <w:t>Practical Part</w:t>
       </w:r>
       <w:bookmarkEnd w:id="12"/>
-      <w:proofErr w:type="spellEnd"/>
+    </w:p>
+    <w:p>
+      <w:pPr>
+        <w:rPr>
+          <w:lang w:val="en-GB"/>
+        </w:rPr>
+      </w:pPr>
+    </w:p>
+    <w:p>
+      <w:pPr>
+        <w:pStyle w:val="berschrift2"/>
+        <w:rPr>
+          <w:lang w:val="en-GB"/>
+        </w:rPr>
+      </w:pPr>
+      <w:bookmarkStart w:id="13" w:name="_Toc10188075"/>
       <w:r>
-        <w:t xml:space="preserve"> </w:t>
+        <w:rPr>
+          <w:lang w:val="en-GB"/>
+        </w:rPr>
+        <w:t xml:space="preserve">Important </w:t>
+      </w:r>
+      <w:r>
+        <w:rPr>
+          <w:lang w:val="en-GB"/>
+        </w:rPr>
+        <w:t>c</w:t>
+      </w:r>
+      <w:r>
+        <w:rPr>
+          <w:lang w:val="en-GB"/>
+        </w:rPr>
+        <w:t xml:space="preserve">ode </w:t>
+      </w:r>
+      <w:r>
+        <w:rPr>
+          <w:lang w:val="en-GB"/>
+        </w:rPr>
+        <w:t>snippet</w:t>
+      </w:r>
+      <w:r>
+        <w:rPr>
+          <w:lang w:val="en-GB"/>
+        </w:rPr>
+        <w:t>s</w:t>
       </w:r>
     </w:p>
-    <w:p/>
     <w:p>
       <w:pPr>
-        <w:pStyle w:val="berschrift1"/>
-      </w:pPr>
-      <w:bookmarkStart w:id="13" w:name="_Toc10188074"/>
+        <w:pStyle w:val="berschrift2"/>
+        <w:rPr>
+          <w:lang w:val="en-GB"/>
+        </w:rPr>
+      </w:pPr>
       <w:r>
-        <w:t>Practical Part</w:t>
+        <w:rPr>
+          <w:lang w:val="en-GB"/>
+        </w:rPr>
+        <w:t>Code Structure</w:t>
       </w:r>
       <w:bookmarkEnd w:id="13"/>
     </w:p>
@@ -1398,75 +1446,14 @@
           <w:lang w:val="en-GB"/>
         </w:rPr>
       </w:pPr>
-      <w:bookmarkStart w:id="14" w:name="_Toc10188075"/>
+      <w:bookmarkStart w:id="14" w:name="_Toc10188076"/>
       <w:r>
         <w:rPr>
           <w:lang w:val="en-GB"/>
         </w:rPr>
-        <w:t xml:space="preserve">Important </w:t>
-      </w:r>
-      <w:r>
-        <w:rPr>
-          <w:lang w:val="en-GB"/>
-        </w:rPr>
-        <w:t>c</w:t>
-      </w:r>
-      <w:r>
-        <w:rPr>
-          <w:lang w:val="en-GB"/>
-        </w:rPr>
-        <w:t xml:space="preserve">ode </w:t>
-      </w:r>
-      <w:r>
-        <w:rPr>
-          <w:lang w:val="en-GB"/>
-        </w:rPr>
-        <w:t>snippet</w:t>
-      </w:r>
-      <w:r>
-        <w:rPr>
-          <w:lang w:val="en-GB"/>
-        </w:rPr>
-        <w:t>s</w:t>
-      </w:r>
-    </w:p>
-    <w:p>
-      <w:pPr>
-        <w:pStyle w:val="berschrift2"/>
-        <w:rPr>
-          <w:lang w:val="en-GB"/>
-        </w:rPr>
-      </w:pPr>
-      <w:r>
-        <w:rPr>
-          <w:lang w:val="en-GB"/>
-        </w:rPr>
-        <w:t>Code Structure</w:t>
+        <w:t>Differences between paper code</w:t>
       </w:r>
       <w:bookmarkEnd w:id="14"/>
-    </w:p>
-    <w:p>
-      <w:pPr>
-        <w:rPr>
-          <w:lang w:val="en-GB"/>
-        </w:rPr>
-      </w:pPr>
-    </w:p>
-    <w:p>
-      <w:pPr>
-        <w:pStyle w:val="berschrift2"/>
-        <w:rPr>
-          <w:lang w:val="en-GB"/>
-        </w:rPr>
-      </w:pPr>
-      <w:bookmarkStart w:id="15" w:name="_Toc10188076"/>
-      <w:r>
-        <w:rPr>
-          <w:lang w:val="en-GB"/>
-        </w:rPr>
-        <w:t>Differences between paper code</w:t>
-      </w:r>
-      <w:bookmarkEnd w:id="15"/>
       <w:r>
         <w:rPr>
           <w:lang w:val="en-GB"/>
@@ -1503,15 +1490,15 @@
           <w:rStyle w:val="berschrift1Zchn"/>
         </w:rPr>
       </w:pPr>
-      <w:bookmarkStart w:id="16" w:name="_Toc10188077"/>
-      <w:bookmarkEnd w:id="1"/>
-      <w:bookmarkEnd w:id="2"/>
+      <w:bookmarkStart w:id="15" w:name="_Toc10188077"/>
       <w:bookmarkEnd w:id="3"/>
       <w:bookmarkEnd w:id="4"/>
       <w:bookmarkEnd w:id="5"/>
       <w:bookmarkEnd w:id="6"/>
       <w:bookmarkEnd w:id="7"/>
       <w:bookmarkEnd w:id="8"/>
+      <w:bookmarkEnd w:id="9"/>
+      <w:bookmarkEnd w:id="10"/>
       <w:r>
         <w:rPr>
           <w:rStyle w:val="berschrift1Zchn"/>
@@ -1525,7 +1512,7 @@
         </w:rPr>
         <w:t>iterature</w:t>
       </w:r>
-      <w:bookmarkEnd w:id="16"/>
+      <w:bookmarkEnd w:id="15"/>
     </w:p>
     <w:p>
       <w:pPr>
@@ -1587,12 +1574,12 @@
       <w:pPr>
         <w:pStyle w:val="berschrift1"/>
       </w:pPr>
-      <w:bookmarkStart w:id="17" w:name="_Toc10188078"/>
+      <w:bookmarkStart w:id="16" w:name="_Toc10188078"/>
       <w:r>
         <w:lastRenderedPageBreak/>
         <w:t>Annex</w:t>
       </w:r>
-      <w:bookmarkEnd w:id="17"/>
+      <w:bookmarkEnd w:id="16"/>
     </w:p>
     <w:sectPr>
       <w:footerReference w:type="default" r:id="rId11"/>
@@ -1608,7 +1595,7 @@
 
 <file path=word/comments.xml><?xml version="1.0" encoding="utf-8"?>
 <w:comments xmlns:wpc="http://schemas.microsoft.com/office/word/2010/wordprocessingCanvas" xmlns:cx="http://schemas.microsoft.com/office/drawing/2014/chartex" xmlns:cx1="http://schemas.microsoft.com/office/drawing/2015/9/8/chartex" xmlns:cx2="http://schemas.microsoft.com/office/drawing/2015/10/21/chartex" xmlns:cx3="http://schemas.microsoft.com/office/drawing/2016/5/9/chartex" xmlns:cx4="http://schemas.microsoft.com/office/drawing/2016/5/10/chartex" xmlns:cx5="http://schemas.microsoft.com/office/drawing/2016/5/11/chartex" xmlns:cx6="http://schemas.microsoft.com/office/drawing/2016/5/12/chartex" xmlns:cx7="http://schemas.microsoft.com/office/drawing/2016/5/13/chartex" xmlns:cx8="http://schemas.microsoft.com/office/drawing/2016/5/14/chartex" xmlns:mc="http://schemas.openxmlformats.org/markup-compatibility/2006" xmlns:aink="http://schemas.microsoft.com/office/drawing/2016/ink" xmlns:am3d="http://schemas.microsoft.com/office/drawing/2017/model3d" xmlns:o="urn:schemas-microsoft-com:office:office" xmlns:r="http://schemas.openxmlformats.org/officeDocument/2006/relationships" xmlns:m="http://schemas.openxmlformats.org/officeDocument/2006/math" xmlns:v="urn:schemas-microsoft-com:vml" xmlns:wp14="http://schemas.microsoft.com/office/word/2010/wordprocessingDrawing" xmlns:wp="http://schemas.openxmlformats.org/drawingml/2006/wordprocessingDrawing" xmlns:w10="urn:schemas-microsoft-com:office:word" xmlns:w="http://schemas.openxmlformats.org/wordprocessingml/2006/main" xmlns:w14="http://schemas.microsoft.com/office/word/2010/wordml" xmlns:w15="http://schemas.microsoft.com/office/word/2012/wordml" xmlns:w16cid="http://schemas.microsoft.com/office/word/2016/wordml/cid" xmlns:w16se="http://schemas.microsoft.com/office/word/2015/wordml/symex" xmlns:wpg="http://schemas.microsoft.com/office/word/2010/wordprocessingGroup" xmlns:wpi="http://schemas.microsoft.com/office/word/2010/wordprocessingInk" xmlns:wne="http://schemas.microsoft.com/office/word/2006/wordml" xmlns:wps="http://schemas.microsoft.com/office/word/2010/wordprocessingShape" mc:Ignorable="w14 w15 w16se w16cid wp14">
-  <w:comment w:id="0" w:author="christopher.heiden" w:date="2019-05-31T09:08:00Z" w:initials="c">
+  <w:comment w:id="1" w:author="christopher.heiden" w:date="2019-05-31T09:08:00Z" w:initials="c">
     <w:p>
       <w:pPr>
         <w:pStyle w:val="Kommentartext"/>
@@ -3575,7 +3562,7 @@
 </file>
 
 <file path=customXml/itemProps1.xml><?xml version="1.0" encoding="utf-8"?>
-<ds:datastoreItem xmlns:ds="http://schemas.openxmlformats.org/officeDocument/2006/customXml" ds:itemID="{0ED4713F-E73C-488E-A42D-4AE2960B03C5}">
+<ds:datastoreItem xmlns:ds="http://schemas.openxmlformats.org/officeDocument/2006/customXml" ds:itemID="{BA33E299-DE96-4C10-B212-6A761D0EFEEC}">
   <ds:schemaRefs>
     <ds:schemaRef ds:uri="http://schemas.openxmlformats.org/officeDocument/2006/bibliography"/>
   </ds:schemaRefs>

</xml_diff>

<commit_message>
add screens and references to them in the doc
</commit_message>
<xml_diff>
--- a/Documentation.docx
+++ b/Documentation.docx
@@ -118,14 +118,36 @@
               </w:rPr>
             </w:pPr>
           </w:p>
+        </w:tc>
+      </w:tr>
+      <w:tr>
+        <w:tc>
+          <w:tcPr>
+            <w:tcW w:w="4531" w:type="dxa"/>
+          </w:tcPr>
           <w:p>
             <w:pPr>
               <w:spacing w:line="360" w:lineRule="auto"/>
               <w:rPr>
+                <w:sz w:val="80"/>
+                <w:szCs w:val="80"/>
                 <w:lang w:val="en-GB"/>
               </w:rPr>
             </w:pPr>
+            <w:r>
+              <w:rPr>
+                <w:sz w:val="80"/>
+                <w:szCs w:val="80"/>
+                <w:lang w:val="en-GB"/>
+              </w:rPr>
+              <w:t>Truth Estimation from Mobile Interaction</w:t>
+            </w:r>
           </w:p>
+        </w:tc>
+        <w:tc>
+          <w:tcPr>
+            <w:tcW w:w="4531" w:type="dxa"/>
+          </w:tcPr>
           <w:p>
             <w:pPr>
               <w:spacing w:line="360" w:lineRule="auto"/>
@@ -145,25 +167,23 @@
             <w:pPr>
               <w:spacing w:line="360" w:lineRule="auto"/>
               <w:rPr>
-                <w:sz w:val="80"/>
-                <w:szCs w:val="80"/>
                 <w:lang w:val="en-GB"/>
               </w:rPr>
             </w:pPr>
-            <w:r>
-              <w:rPr>
-                <w:sz w:val="80"/>
-                <w:szCs w:val="80"/>
-                <w:lang w:val="en-GB"/>
-              </w:rPr>
-              <w:t>Truth Estimation from Mobile Interaction</w:t>
-            </w:r>
           </w:p>
         </w:tc>
         <w:tc>
           <w:tcPr>
             <w:tcW w:w="4531" w:type="dxa"/>
           </w:tcPr>
+          <w:p>
+            <w:pPr>
+              <w:spacing w:line="360" w:lineRule="auto"/>
+              <w:rPr>
+                <w:lang w:val="en-GB"/>
+              </w:rPr>
+            </w:pPr>
+          </w:p>
           <w:p>
             <w:pPr>
               <w:spacing w:line="360" w:lineRule="auto"/>
@@ -199,6 +219,12 @@
                 <w:lang w:val="en-GB"/>
               </w:rPr>
             </w:pPr>
+            <w:r>
+              <w:rPr>
+                <w:lang w:val="en-GB"/>
+              </w:rPr>
+              <w:t xml:space="preserve">Written by </w:t>
+            </w:r>
           </w:p>
           <w:p>
             <w:pPr>
@@ -207,69 +233,39 @@
                 <w:lang w:val="en-GB"/>
               </w:rPr>
             </w:pPr>
-          </w:p>
-          <w:p>
-            <w:pPr>
-              <w:spacing w:line="360" w:lineRule="auto"/>
+            <w:r>
               <w:rPr>
                 <w:lang w:val="en-GB"/>
               </w:rPr>
-            </w:pPr>
-          </w:p>
-          <w:p>
-            <w:pPr>
-              <w:spacing w:line="360" w:lineRule="auto"/>
+              <w:t xml:space="preserve">Jyotsna </w:t>
+            </w:r>
+            <w:proofErr w:type="spellStart"/>
+            <w:r>
               <w:rPr>
                 <w:lang w:val="en-GB"/>
               </w:rPr>
-            </w:pPr>
-          </w:p>
-        </w:tc>
-      </w:tr>
-      <w:tr>
-        <w:tc>
-          <w:tcPr>
-            <w:tcW w:w="4531" w:type="dxa"/>
-          </w:tcPr>
-          <w:p>
-            <w:pPr>
-              <w:spacing w:line="360" w:lineRule="auto"/>
+              <w:t>Gorle</w:t>
+            </w:r>
+            <w:proofErr w:type="spellEnd"/>
+            <w:r>
               <w:rPr>
                 <w:lang w:val="en-GB"/>
               </w:rPr>
-            </w:pPr>
-          </w:p>
-        </w:tc>
-        <w:tc>
-          <w:tcPr>
-            <w:tcW w:w="4531" w:type="dxa"/>
-          </w:tcPr>
-          <w:p>
-            <w:pPr>
-              <w:spacing w:line="360" w:lineRule="auto"/>
+              <w:t xml:space="preserve"> | </w:t>
+            </w:r>
+            <w:proofErr w:type="spellStart"/>
+            <w:r>
               <w:rPr>
                 <w:lang w:val="en-GB"/>
               </w:rPr>
-            </w:pPr>
+              <w:t>Matr.Nr</w:t>
+            </w:r>
+            <w:proofErr w:type="spellEnd"/>
             <w:r>
               <w:rPr>
                 <w:lang w:val="en-GB"/>
               </w:rPr>
-              <w:t xml:space="preserve">Written by </w:t>
-            </w:r>
-          </w:p>
-          <w:p>
-            <w:pPr>
-              <w:spacing w:line="360" w:lineRule="auto"/>
-              <w:rPr>
-                <w:lang w:val="en-GB"/>
-              </w:rPr>
-            </w:pPr>
-            <w:r>
-              <w:rPr>
-                <w:lang w:val="en-GB"/>
-              </w:rPr>
-              <w:t>Jyotsna Gorle | Matr.Nr.: 120290</w:t>
+              <w:t>.: 120290</w:t>
             </w:r>
           </w:p>
           <w:p>
@@ -277,7 +273,15 @@
               <w:spacing w:line="360" w:lineRule="auto"/>
             </w:pPr>
             <w:r>
-              <w:t>Christopher Heiden | Matr.Nr.: 120249</w:t>
+              <w:t xml:space="preserve">Christopher Heiden | </w:t>
+            </w:r>
+            <w:proofErr w:type="spellStart"/>
+            <w:r>
+              <w:t>Matr.Nr</w:t>
+            </w:r>
+            <w:proofErr w:type="spellEnd"/>
+            <w:r>
+              <w:t>.: 120249</w:t>
             </w:r>
           </w:p>
         </w:tc>
@@ -301,16 +305,8 @@
             <w:pPr>
               <w:spacing w:line="360" w:lineRule="auto"/>
             </w:pPr>
-          </w:p>
-          <w:p>
-            <w:pPr>
-              <w:spacing w:line="360" w:lineRule="auto"/>
-            </w:pPr>
-          </w:p>
-          <w:p>
-            <w:pPr>
-              <w:spacing w:line="360" w:lineRule="auto"/>
-            </w:pPr>
+            <w:bookmarkStart w:id="0" w:name="_GoBack"/>
+            <w:bookmarkEnd w:id="0"/>
           </w:p>
           <w:p>
             <w:pPr>
@@ -357,8 +353,16 @@
               <w:rPr>
                 <w:lang w:val="en-GB"/>
               </w:rPr>
-              <w:t>Prof. Echtler</w:t>
-            </w:r>
+              <w:t xml:space="preserve">Prof. </w:t>
+            </w:r>
+            <w:proofErr w:type="spellStart"/>
+            <w:r>
+              <w:rPr>
+                <w:lang w:val="en-GB"/>
+              </w:rPr>
+              <w:t>Echtler</w:t>
+            </w:r>
+            <w:proofErr w:type="spellEnd"/>
           </w:p>
         </w:tc>
       </w:tr>
@@ -380,14 +384,6 @@
           <w:tcPr>
             <w:tcW w:w="4531" w:type="dxa"/>
           </w:tcPr>
-          <w:p>
-            <w:pPr>
-              <w:spacing w:line="360" w:lineRule="auto"/>
-              <w:rPr>
-                <w:lang w:val="en-GB"/>
-              </w:rPr>
-            </w:pPr>
-          </w:p>
           <w:p>
             <w:pPr>
               <w:spacing w:line="360" w:lineRule="auto"/>
@@ -445,7 +441,7 @@
               </w:rPr>
               <w:t xml:space="preserve">Submission </w:t>
             </w:r>
-            <w:commentRangeStart w:id="0"/>
+            <w:commentRangeStart w:id="1"/>
             <w:r>
               <w:rPr>
                 <w:lang w:val="en-GB"/>
@@ -458,12 +454,12 @@
               </w:rPr>
               <w:t>ate</w:t>
             </w:r>
-            <w:commentRangeEnd w:id="0"/>
+            <w:commentRangeEnd w:id="1"/>
             <w:r>
               <w:rPr>
                 <w:rStyle w:val="Kommentarzeichen"/>
               </w:rPr>
-              <w:commentReference w:id="0"/>
+              <w:commentReference w:id="1"/>
             </w:r>
             <w:r>
               <w:rPr>
@@ -1535,20 +1531,20 @@
         <w:pStyle w:val="berschrift1"/>
         <w:spacing w:before="0" w:line="360" w:lineRule="auto"/>
       </w:pPr>
-      <w:bookmarkStart w:id="1" w:name="_Ref4065620"/>
-      <w:bookmarkStart w:id="2" w:name="_Ref4065628"/>
-      <w:bookmarkStart w:id="3" w:name="_Ref4065638"/>
-      <w:bookmarkStart w:id="4" w:name="_Ref4065649"/>
-      <w:bookmarkStart w:id="5" w:name="_Ref4065667"/>
-      <w:bookmarkStart w:id="6" w:name="_Ref4065674"/>
-      <w:bookmarkStart w:id="7" w:name="_Ref4065698"/>
-      <w:bookmarkStart w:id="8" w:name="_Ref4065701"/>
-      <w:bookmarkStart w:id="9" w:name="_Toc11231469"/>
+      <w:bookmarkStart w:id="2" w:name="_Toc11231469"/>
+      <w:bookmarkStart w:id="3" w:name="_Ref4065620"/>
+      <w:bookmarkStart w:id="4" w:name="_Ref4065628"/>
+      <w:bookmarkStart w:id="5" w:name="_Ref4065638"/>
+      <w:bookmarkStart w:id="6" w:name="_Ref4065649"/>
+      <w:bookmarkStart w:id="7" w:name="_Ref4065667"/>
+      <w:bookmarkStart w:id="8" w:name="_Ref4065674"/>
+      <w:bookmarkStart w:id="9" w:name="_Ref4065698"/>
+      <w:bookmarkStart w:id="10" w:name="_Ref4065701"/>
       <w:r>
         <w:lastRenderedPageBreak/>
         <w:t>Theoretical Part</w:t>
       </w:r>
-      <w:bookmarkEnd w:id="9"/>
+      <w:bookmarkEnd w:id="2"/>
     </w:p>
     <w:p>
       <w:pPr>
@@ -1566,231 +1562,516 @@
           <w:lang w:val="en-US"/>
         </w:rPr>
       </w:pPr>
-      <w:bookmarkStart w:id="10" w:name="_Toc11231470"/>
+      <w:bookmarkStart w:id="11" w:name="_Toc11231470"/>
       <w:r>
         <w:rPr>
           <w:lang w:val="en-US"/>
         </w:rPr>
-        <w:t>A Summary of the paper ”Veritaps: Truth Estimation from Mobile Interaction”</w:t>
-      </w:r>
-      <w:bookmarkEnd w:id="10"/>
-    </w:p>
-    <w:p>
-      <w:pPr>
-        <w:pStyle w:val="berschrift2"/>
-        <w:spacing w:line="360" w:lineRule="auto"/>
+        <w:t>A Summary of the paper ”</w:t>
+      </w:r>
+      <w:proofErr w:type="spellStart"/>
+      <w:r>
         <w:rPr>
           <w:lang w:val="en-US"/>
         </w:rPr>
-      </w:pPr>
-      <w:bookmarkStart w:id="11" w:name="_Toc11231471"/>
+        <w:t>Veritaps</w:t>
+      </w:r>
+      <w:proofErr w:type="spellEnd"/>
       <w:r>
         <w:rPr>
           <w:lang w:val="en-US"/>
         </w:rPr>
-        <w:t>Focused part of</w:t>
-      </w:r>
-      <w:r>
-        <w:rPr>
-          <w:lang w:val="en-US"/>
-        </w:rPr>
-        <w:t xml:space="preserve"> </w:t>
-      </w:r>
-      <w:r>
-        <w:rPr>
-          <w:lang w:val="en-US"/>
-        </w:rPr>
-        <w:t>the p</w:t>
-      </w:r>
-      <w:r>
-        <w:rPr>
-          <w:lang w:val="en-US"/>
-        </w:rPr>
-        <w:t>aper</w:t>
+        <w:t>: Truth Estimation from Mobile Interaction”</w:t>
       </w:r>
       <w:bookmarkEnd w:id="11"/>
     </w:p>
     <w:p>
       <w:pPr>
+        <w:pStyle w:val="berschrift2"/>
         <w:spacing w:line="360" w:lineRule="auto"/>
         <w:rPr>
           <w:lang w:val="en-US"/>
         </w:rPr>
       </w:pPr>
+      <w:bookmarkStart w:id="12" w:name="_Toc11231471"/>
+      <w:bookmarkStart w:id="13" w:name="_Ref11265279"/>
+      <w:r>
+        <w:rPr>
+          <w:lang w:val="en-US"/>
+        </w:rPr>
+        <w:t>Focused part of</w:t>
+      </w:r>
+      <w:r>
+        <w:rPr>
+          <w:lang w:val="en-US"/>
+        </w:rPr>
+        <w:t xml:space="preserve"> </w:t>
+      </w:r>
+      <w:r>
+        <w:rPr>
+          <w:lang w:val="en-US"/>
+        </w:rPr>
+        <w:t>the p</w:t>
+      </w:r>
+      <w:r>
+        <w:rPr>
+          <w:lang w:val="en-US"/>
+        </w:rPr>
+        <w:t>aper</w:t>
+      </w:r>
+      <w:bookmarkEnd w:id="12"/>
+      <w:bookmarkEnd w:id="13"/>
     </w:p>
     <w:p>
       <w:pPr>
+        <w:spacing w:line="360" w:lineRule="auto"/>
+        <w:rPr>
+          <w:lang w:val="en-US"/>
+        </w:rPr>
+      </w:pPr>
+    </w:p>
+    <w:p>
+      <w:pPr>
         <w:pStyle w:val="berschrift1"/>
         <w:spacing w:line="360" w:lineRule="auto"/>
       </w:pPr>
-      <w:bookmarkStart w:id="12" w:name="_Toc11231472"/>
+      <w:bookmarkStart w:id="14" w:name="_Toc11231472"/>
       <w:r>
         <w:t>Practical Part</w:t>
-      </w:r>
-      <w:bookmarkEnd w:id="12"/>
-    </w:p>
-    <w:p>
-      <w:pPr>
-        <w:pStyle w:val="berschrift2"/>
-        <w:spacing w:line="360" w:lineRule="auto"/>
-        <w:rPr>
-          <w:lang w:val="en-GB"/>
-        </w:rPr>
-      </w:pPr>
-      <w:bookmarkStart w:id="13" w:name="_Toc11231473"/>
-      <w:r>
-        <w:rPr>
-          <w:lang w:val="en-GB"/>
-        </w:rPr>
-        <w:t>Differences between paper code</w:t>
-      </w:r>
-      <w:bookmarkEnd w:id="13"/>
-      <w:r>
-        <w:rPr>
-          <w:lang w:val="en-GB"/>
-        </w:rPr>
-        <w:t xml:space="preserve"> </w:t>
-      </w:r>
-    </w:p>
-    <w:p>
-      <w:pPr>
-        <w:spacing w:line="360" w:lineRule="auto"/>
-        <w:rPr>
-          <w:lang w:val="en-GB"/>
-        </w:rPr>
-      </w:pPr>
-    </w:p>
-    <w:p>
-      <w:pPr>
-        <w:spacing w:line="360" w:lineRule="auto"/>
-        <w:rPr>
-          <w:lang w:val="en-GB"/>
-        </w:rPr>
-      </w:pPr>
-      <w:r>
-        <w:rPr>
-          <w:lang w:val="en-GB"/>
-        </w:rPr>
-        <w:t xml:space="preserve">In the project we are just working on an implementation of the </w:t>
-      </w:r>
-      <w:r>
-        <w:rPr>
-          <w:color w:val="FF0000"/>
-          <w:lang w:val="en-GB"/>
-        </w:rPr>
-        <w:t>third task (see …)</w:t>
-      </w:r>
-      <w:r>
-        <w:rPr>
-          <w:lang w:val="en-GB"/>
-        </w:rPr>
-        <w:t>.</w:t>
-      </w:r>
-      <w:r>
-        <w:rPr>
-          <w:lang w:val="en-GB"/>
-        </w:rPr>
-        <w:t xml:space="preserve"> The group decided to change the design to make it more appealing</w:t>
-      </w:r>
-      <w:r>
-        <w:rPr>
-          <w:color w:val="FF0000"/>
-          <w:lang w:val="en-GB"/>
-        </w:rPr>
-        <w:t xml:space="preserve"> (see images …)</w:t>
-      </w:r>
-      <w:r>
-        <w:rPr>
-          <w:lang w:val="en-GB"/>
-        </w:rPr>
-        <w:t xml:space="preserve">. Furthermore, they added some screens to the original game app, so the user can understand the app without any explanation. Therefore, an information screen has been added that explains the game itself and how it works. Sure, it does not tell the user that the backend stores the answering time. </w:t>
-      </w:r>
-    </w:p>
-    <w:p>
-      <w:pPr>
-        <w:spacing w:line="360" w:lineRule="auto"/>
-        <w:rPr>
-          <w:lang w:val="en-GB"/>
-        </w:rPr>
-      </w:pPr>
-    </w:p>
-    <w:p>
-      <w:pPr>
-        <w:pStyle w:val="berschrift2"/>
-        <w:spacing w:line="360" w:lineRule="auto"/>
-        <w:rPr>
-          <w:lang w:val="en-GB"/>
-        </w:rPr>
-      </w:pPr>
-      <w:bookmarkStart w:id="14" w:name="_Toc11231474"/>
-      <w:r>
-        <w:rPr>
-          <w:lang w:val="en-GB"/>
-        </w:rPr>
-        <w:t xml:space="preserve">Important </w:t>
-      </w:r>
-      <w:r>
-        <w:rPr>
-          <w:lang w:val="en-GB"/>
-        </w:rPr>
-        <w:t>c</w:t>
-      </w:r>
-      <w:r>
-        <w:rPr>
-          <w:lang w:val="en-GB"/>
-        </w:rPr>
-        <w:t xml:space="preserve">ode </w:t>
-      </w:r>
-      <w:r>
-        <w:rPr>
-          <w:lang w:val="en-GB"/>
-        </w:rPr>
-        <w:t>snippet</w:t>
-      </w:r>
-      <w:r>
-        <w:rPr>
-          <w:lang w:val="en-GB"/>
-        </w:rPr>
-        <w:t>s</w:t>
       </w:r>
       <w:bookmarkEnd w:id="14"/>
     </w:p>
     <w:p>
       <w:pPr>
+        <w:pStyle w:val="berschrift2"/>
         <w:spacing w:line="360" w:lineRule="auto"/>
         <w:rPr>
           <w:lang w:val="en-GB"/>
         </w:rPr>
       </w:pPr>
+      <w:bookmarkStart w:id="15" w:name="_Toc11231473"/>
+      <w:r>
+        <w:rPr>
+          <w:lang w:val="en-GB"/>
+        </w:rPr>
+        <w:t>Differences between paper code</w:t>
+      </w:r>
+      <w:bookmarkEnd w:id="15"/>
+      <w:r>
+        <w:rPr>
+          <w:lang w:val="en-GB"/>
+        </w:rPr>
+        <w:t xml:space="preserve"> </w:t>
+      </w:r>
     </w:p>
     <w:p>
       <w:pPr>
-        <w:pStyle w:val="berschrift3"/>
-        <w:rPr>
-          <w:lang w:val="en-GB"/>
-        </w:rPr>
-      </w:pPr>
-      <w:bookmarkStart w:id="15" w:name="_Toc11231475"/>
-      <w:r>
-        <w:rPr>
-          <w:lang w:val="en-GB"/>
-        </w:rPr>
-        <w:t>Transitions</w:t>
-      </w:r>
-      <w:bookmarkEnd w:id="15"/>
-      <w:r>
-        <w:rPr>
-          <w:lang w:val="en-GB"/>
-        </w:rPr>
-        <w:t xml:space="preserve"> </w:t>
-      </w:r>
+        <w:spacing w:line="360" w:lineRule="auto"/>
+        <w:rPr>
+          <w:lang w:val="en-GB"/>
+        </w:rPr>
+      </w:pPr>
     </w:p>
     <w:p>
       <w:pPr>
-        <w:rPr>
-          <w:lang w:val="en-GB"/>
-        </w:rPr>
-      </w:pPr>
+        <w:spacing w:line="360" w:lineRule="auto"/>
+        <w:rPr>
+          <w:lang w:val="en-GB"/>
+        </w:rPr>
+      </w:pPr>
+      <w:r>
+        <w:rPr>
+          <w:lang w:val="en-GB"/>
+        </w:rPr>
+        <w:t xml:space="preserve">In the project we are just working on an implementation of </w:t>
+      </w:r>
+      <w:r>
+        <w:rPr>
+          <w:lang w:val="en-GB"/>
+        </w:rPr>
+        <w:t xml:space="preserve">the third task (see </w:t>
+      </w:r>
+      <w:r>
+        <w:rPr>
+          <w:lang w:val="en-GB"/>
+        </w:rPr>
+        <w:t>“</w:t>
+      </w:r>
+      <w:r>
+        <w:rPr>
+          <w:lang w:val="en-GB"/>
+        </w:rPr>
+        <w:fldChar w:fldCharType="begin"/>
+      </w:r>
+      <w:r>
+        <w:rPr>
+          <w:lang w:val="en-GB"/>
+        </w:rPr>
+        <w:instrText xml:space="preserve"> REF _Ref11265279 \h </w:instrText>
+      </w:r>
+      <w:r>
+        <w:rPr>
+          <w:lang w:val="en-GB"/>
+        </w:rPr>
+      </w:r>
+      <w:r>
+        <w:rPr>
+          <w:lang w:val="en-GB"/>
+        </w:rPr>
+        <w:fldChar w:fldCharType="separate"/>
+      </w:r>
+      <w:r>
+        <w:rPr>
+          <w:lang w:val="en-US"/>
+        </w:rPr>
+        <w:t>Focused part of the paper</w:t>
+      </w:r>
+      <w:r>
+        <w:rPr>
+          <w:lang w:val="en-GB"/>
+        </w:rPr>
+        <w:fldChar w:fldCharType="end"/>
+      </w:r>
+      <w:r>
+        <w:rPr>
+          <w:lang w:val="en-GB"/>
+        </w:rPr>
+        <w:t>”</w:t>
+      </w:r>
+      <w:r>
+        <w:rPr>
+          <w:lang w:val="en-GB"/>
+        </w:rPr>
+        <w:t xml:space="preserve">). The group decided to change the design to make it more </w:t>
+      </w:r>
+      <w:r>
+        <w:rPr>
+          <w:szCs w:val="24"/>
+          <w:lang w:val="en-GB"/>
+        </w:rPr>
+        <w:t xml:space="preserve">appealing (see </w:t>
+      </w:r>
+      <w:r>
+        <w:rPr>
+          <w:szCs w:val="24"/>
+          <w:lang w:val="en-GB"/>
+        </w:rPr>
+        <w:fldChar w:fldCharType="begin"/>
+      </w:r>
+      <w:r>
+        <w:rPr>
+          <w:szCs w:val="24"/>
+          <w:lang w:val="en-GB"/>
+        </w:rPr>
+        <w:instrText xml:space="preserve"> REF _Ref11265179 \h </w:instrText>
+      </w:r>
+      <w:r>
+        <w:rPr>
+          <w:szCs w:val="24"/>
+          <w:lang w:val="en-GB"/>
+        </w:rPr>
+      </w:r>
+      <w:r>
+        <w:rPr>
+          <w:szCs w:val="24"/>
+          <w:lang w:val="en-GB"/>
+        </w:rPr>
+        <w:instrText xml:space="preserve"> \* MERGEFORMAT </w:instrText>
+      </w:r>
+      <w:r>
+        <w:rPr>
+          <w:szCs w:val="24"/>
+          <w:lang w:val="en-GB"/>
+        </w:rPr>
+        <w:fldChar w:fldCharType="separate"/>
+      </w:r>
+      <w:r>
+        <w:rPr>
+          <w:szCs w:val="24"/>
+          <w:lang w:val="en-US"/>
+        </w:rPr>
+        <w:t xml:space="preserve">Figure </w:t>
+      </w:r>
+      <w:r>
+        <w:rPr>
+          <w:noProof/>
+          <w:szCs w:val="24"/>
+          <w:lang w:val="en-US"/>
+        </w:rPr>
+        <w:t>2</w:t>
+      </w:r>
+      <w:r>
+        <w:rPr>
+          <w:szCs w:val="24"/>
+          <w:lang w:val="en-GB"/>
+        </w:rPr>
+        <w:fldChar w:fldCharType="end"/>
+      </w:r>
+      <w:r>
+        <w:rPr>
+          <w:szCs w:val="24"/>
+          <w:lang w:val="en-GB"/>
+        </w:rPr>
+        <w:t>,</w:t>
+      </w:r>
+      <w:r>
+        <w:rPr>
+          <w:szCs w:val="24"/>
+          <w:lang w:val="en-GB"/>
+        </w:rPr>
+        <w:fldChar w:fldCharType="begin"/>
+      </w:r>
+      <w:r>
+        <w:rPr>
+          <w:szCs w:val="24"/>
+          <w:lang w:val="en-GB"/>
+        </w:rPr>
+        <w:instrText xml:space="preserve"> REF _Ref11265193 \h </w:instrText>
+      </w:r>
+      <w:r>
+        <w:rPr>
+          <w:szCs w:val="24"/>
+          <w:lang w:val="en-GB"/>
+        </w:rPr>
+      </w:r>
+      <w:r>
+        <w:rPr>
+          <w:szCs w:val="24"/>
+          <w:lang w:val="en-GB"/>
+        </w:rPr>
+        <w:instrText xml:space="preserve"> \* MERGEFORMAT </w:instrText>
+      </w:r>
+      <w:r>
+        <w:rPr>
+          <w:szCs w:val="24"/>
+          <w:lang w:val="en-GB"/>
+        </w:rPr>
+        <w:fldChar w:fldCharType="separate"/>
+      </w:r>
+      <w:r>
+        <w:rPr>
+          <w:szCs w:val="24"/>
+          <w:lang w:val="en-US"/>
+        </w:rPr>
+        <w:t xml:space="preserve"> </w:t>
+      </w:r>
+      <w:r>
+        <w:rPr>
+          <w:noProof/>
+          <w:szCs w:val="24"/>
+          <w:lang w:val="en-US"/>
+        </w:rPr>
+        <w:t>3</w:t>
+      </w:r>
+      <w:r>
+        <w:rPr>
+          <w:szCs w:val="24"/>
+          <w:lang w:val="en-GB"/>
+        </w:rPr>
+        <w:fldChar w:fldCharType="end"/>
+      </w:r>
+      <w:r>
+        <w:rPr>
+          <w:szCs w:val="24"/>
+          <w:lang w:val="en-GB"/>
+        </w:rPr>
+        <w:t>,</w:t>
+      </w:r>
+      <w:r>
+        <w:rPr>
+          <w:szCs w:val="24"/>
+          <w:lang w:val="en-GB"/>
+        </w:rPr>
+        <w:fldChar w:fldCharType="begin"/>
+      </w:r>
+      <w:r>
+        <w:rPr>
+          <w:szCs w:val="24"/>
+          <w:lang w:val="en-GB"/>
+        </w:rPr>
+        <w:instrText xml:space="preserve"> REF _Ref11265195 \h </w:instrText>
+      </w:r>
+      <w:r>
+        <w:rPr>
+          <w:szCs w:val="24"/>
+          <w:lang w:val="en-GB"/>
+        </w:rPr>
+      </w:r>
+      <w:r>
+        <w:rPr>
+          <w:szCs w:val="24"/>
+          <w:lang w:val="en-GB"/>
+        </w:rPr>
+        <w:instrText xml:space="preserve"> \* MERGEFORMAT </w:instrText>
+      </w:r>
+      <w:r>
+        <w:rPr>
+          <w:szCs w:val="24"/>
+          <w:lang w:val="en-GB"/>
+        </w:rPr>
+        <w:fldChar w:fldCharType="separate"/>
+      </w:r>
+      <w:r>
+        <w:rPr>
+          <w:szCs w:val="24"/>
+          <w:lang w:val="en-US"/>
+        </w:rPr>
+        <w:t xml:space="preserve"> </w:t>
+      </w:r>
+      <w:r>
+        <w:rPr>
+          <w:noProof/>
+          <w:szCs w:val="24"/>
+          <w:lang w:val="en-US"/>
+        </w:rPr>
+        <w:t>4</w:t>
+      </w:r>
+      <w:r>
+        <w:rPr>
+          <w:szCs w:val="24"/>
+          <w:lang w:val="en-GB"/>
+        </w:rPr>
+        <w:fldChar w:fldCharType="end"/>
+      </w:r>
+      <w:r>
+        <w:rPr>
+          <w:szCs w:val="24"/>
+          <w:lang w:val="en-GB"/>
+        </w:rPr>
+        <w:fldChar w:fldCharType="begin"/>
+      </w:r>
+      <w:r>
+        <w:rPr>
+          <w:szCs w:val="24"/>
+          <w:lang w:val="en-GB"/>
+        </w:rPr>
+        <w:instrText xml:space="preserve"> REF _Ref11265196 \h </w:instrText>
+      </w:r>
+      <w:r>
+        <w:rPr>
+          <w:szCs w:val="24"/>
+          <w:lang w:val="en-GB"/>
+        </w:rPr>
+      </w:r>
+      <w:r>
+        <w:rPr>
+          <w:szCs w:val="24"/>
+          <w:lang w:val="en-GB"/>
+        </w:rPr>
+        <w:instrText xml:space="preserve"> \* MERGEFORMAT </w:instrText>
+      </w:r>
+      <w:r>
+        <w:rPr>
+          <w:szCs w:val="24"/>
+          <w:lang w:val="en-GB"/>
+        </w:rPr>
+        <w:fldChar w:fldCharType="separate"/>
+      </w:r>
+      <w:r>
+        <w:rPr>
+          <w:szCs w:val="24"/>
+          <w:lang w:val="en-US"/>
+        </w:rPr>
+        <w:t>,</w:t>
+      </w:r>
+      <w:r>
+        <w:rPr>
+          <w:szCs w:val="24"/>
+          <w:lang w:val="en-US"/>
+        </w:rPr>
+        <w:t xml:space="preserve"> </w:t>
+      </w:r>
+      <w:r>
+        <w:rPr>
+          <w:noProof/>
+          <w:szCs w:val="24"/>
+          <w:lang w:val="en-US"/>
+        </w:rPr>
+        <w:t>5</w:t>
+      </w:r>
+      <w:r>
+        <w:rPr>
+          <w:szCs w:val="24"/>
+          <w:lang w:val="en-GB"/>
+        </w:rPr>
+        <w:fldChar w:fldCharType="end"/>
+      </w:r>
+      <w:r>
+        <w:rPr>
+          <w:szCs w:val="24"/>
+          <w:lang w:val="en-GB"/>
+        </w:rPr>
+        <w:t>,</w:t>
+      </w:r>
+      <w:r>
+        <w:rPr>
+          <w:szCs w:val="24"/>
+          <w:lang w:val="en-GB"/>
+        </w:rPr>
+        <w:fldChar w:fldCharType="begin"/>
+      </w:r>
+      <w:r>
+        <w:rPr>
+          <w:szCs w:val="24"/>
+          <w:lang w:val="en-GB"/>
+        </w:rPr>
+        <w:instrText xml:space="preserve"> REF _Ref11265199 \h </w:instrText>
+      </w:r>
+      <w:r>
+        <w:rPr>
+          <w:szCs w:val="24"/>
+          <w:lang w:val="en-GB"/>
+        </w:rPr>
+      </w:r>
+      <w:r>
+        <w:rPr>
+          <w:szCs w:val="24"/>
+          <w:lang w:val="en-GB"/>
+        </w:rPr>
+        <w:instrText xml:space="preserve"> \* MERGEFORMAT </w:instrText>
+      </w:r>
+      <w:r>
+        <w:rPr>
+          <w:szCs w:val="24"/>
+          <w:lang w:val="en-GB"/>
+        </w:rPr>
+        <w:fldChar w:fldCharType="separate"/>
+      </w:r>
+      <w:r>
+        <w:rPr>
+          <w:szCs w:val="24"/>
+          <w:lang w:val="en-US"/>
+        </w:rPr>
+        <w:t xml:space="preserve"> </w:t>
+      </w:r>
+      <w:r>
+        <w:rPr>
+          <w:noProof/>
+          <w:szCs w:val="24"/>
+          <w:lang w:val="en-US"/>
+        </w:rPr>
+        <w:t>6</w:t>
+      </w:r>
+      <w:r>
+        <w:rPr>
+          <w:szCs w:val="24"/>
+          <w:lang w:val="en-GB"/>
+        </w:rPr>
+        <w:fldChar w:fldCharType="end"/>
+      </w:r>
+      <w:r>
+        <w:rPr>
+          <w:szCs w:val="24"/>
+          <w:lang w:val="en-GB"/>
+        </w:rPr>
+        <w:t>). Furthermore</w:t>
+      </w:r>
+      <w:r>
+        <w:rPr>
+          <w:lang w:val="en-GB"/>
+        </w:rPr>
+        <w:t xml:space="preserve">, they added some screens to the original game app, so the user can understand the app without any explanation. Therefore, an information screen has been added that explains the game itself and how it works. Sure, it does not tell the user that the backend stores the answering time. </w:t>
+      </w:r>
     </w:p>
     <w:p>
       <w:pPr>
@@ -1799,53 +2080,151 @@
           <w:lang w:val="en-GB"/>
         </w:rPr>
       </w:pPr>
-      <w:r>
-        <w:rPr>
-          <w:lang w:val="en-GB"/>
-        </w:rPr>
-        <w:t xml:space="preserve">The most difficult part in programming the interface was to find out how to animate the transitions also and change the screens. </w:t>
-      </w:r>
-      <w:r>
-        <w:rPr>
-          <w:lang w:val="en-GB"/>
-        </w:rPr>
-        <w:t>Therefore, the group had to create an</w:t>
-      </w:r>
-      <w:r>
-        <w:rPr>
-          <w:lang w:val="en-GB"/>
-        </w:rPr>
-        <w:t>”</w:t>
-      </w:r>
-      <w:r>
-        <w:rPr>
-          <w:lang w:val="en-GB"/>
-        </w:rPr>
-        <w:t xml:space="preserve"> anim folder</w:t>
-      </w:r>
-      <w:r>
-        <w:rPr>
-          <w:lang w:val="en-GB"/>
-        </w:rPr>
-        <w:t>”</w:t>
-      </w:r>
-      <w:bookmarkStart w:id="16" w:name="_GoBack"/>
-      <w:bookmarkEnd w:id="16"/>
-      <w:r>
-        <w:rPr>
-          <w:lang w:val="en-GB"/>
-        </w:rPr>
-        <w:t>. There, xml files had to be created with a set-tag and a translate-tag. In this tags programmers can implement transition aspects like duration of the transi</w:t>
-      </w:r>
-      <w:r>
-        <w:rPr>
-          <w:lang w:val="en-GB"/>
-        </w:rPr>
-        <w:t xml:space="preserve">tion and the x- and y-coordinates where the transition starts and where it ends. </w:t>
-      </w:r>
     </w:p>
     <w:p>
       <w:pPr>
+        <w:pStyle w:val="berschrift2"/>
+        <w:spacing w:line="360" w:lineRule="auto"/>
+        <w:rPr>
+          <w:lang w:val="en-GB"/>
+        </w:rPr>
+      </w:pPr>
+      <w:bookmarkStart w:id="16" w:name="_Toc11231474"/>
+      <w:r>
+        <w:rPr>
+          <w:lang w:val="en-GB"/>
+        </w:rPr>
+        <w:t xml:space="preserve">Important </w:t>
+      </w:r>
+      <w:r>
+        <w:rPr>
+          <w:lang w:val="en-GB"/>
+        </w:rPr>
+        <w:t>c</w:t>
+      </w:r>
+      <w:r>
+        <w:rPr>
+          <w:lang w:val="en-GB"/>
+        </w:rPr>
+        <w:t xml:space="preserve">ode </w:t>
+      </w:r>
+      <w:r>
+        <w:rPr>
+          <w:lang w:val="en-GB"/>
+        </w:rPr>
+        <w:t>snippet</w:t>
+      </w:r>
+      <w:r>
+        <w:rPr>
+          <w:lang w:val="en-GB"/>
+        </w:rPr>
+        <w:t>s</w:t>
+      </w:r>
+      <w:bookmarkEnd w:id="16"/>
+    </w:p>
+    <w:p>
+      <w:pPr>
+        <w:spacing w:line="360" w:lineRule="auto"/>
+        <w:rPr>
+          <w:lang w:val="en-GB"/>
+        </w:rPr>
+      </w:pPr>
+    </w:p>
+    <w:p>
+      <w:pPr>
+        <w:pStyle w:val="berschrift3"/>
+        <w:rPr>
+          <w:lang w:val="en-GB"/>
+        </w:rPr>
+      </w:pPr>
+      <w:bookmarkStart w:id="17" w:name="_Toc11231475"/>
+      <w:r>
+        <w:rPr>
+          <w:lang w:val="en-GB"/>
+        </w:rPr>
+        <w:t>Transitions</w:t>
+      </w:r>
+      <w:bookmarkEnd w:id="17"/>
+      <w:r>
+        <w:rPr>
+          <w:lang w:val="en-GB"/>
+        </w:rPr>
+        <w:t xml:space="preserve"> </w:t>
+      </w:r>
+    </w:p>
+    <w:p>
+      <w:pPr>
+        <w:rPr>
+          <w:lang w:val="en-GB"/>
+        </w:rPr>
+      </w:pPr>
+    </w:p>
+    <w:p>
+      <w:pPr>
+        <w:spacing w:line="360" w:lineRule="auto"/>
+        <w:rPr>
+          <w:lang w:val="en-GB"/>
+        </w:rPr>
+      </w:pPr>
+      <w:r>
+        <w:rPr>
+          <w:lang w:val="en-GB"/>
+        </w:rPr>
+        <w:t xml:space="preserve">The most difficult part in programming the interface was to find out how to animate the transitions also and change the screens. </w:t>
+      </w:r>
+      <w:r>
+        <w:rPr>
+          <w:lang w:val="en-GB"/>
+        </w:rPr>
+        <w:t>Therefore, the group had to create an</w:t>
+      </w:r>
+      <w:r>
+        <w:rPr>
+          <w:lang w:val="en-GB"/>
+        </w:rPr>
+        <w:t>”</w:t>
+      </w:r>
+      <w:r>
+        <w:rPr>
+          <w:lang w:val="en-GB"/>
+        </w:rPr>
+        <w:t xml:space="preserve"> </w:t>
+      </w:r>
+      <w:proofErr w:type="spellStart"/>
+      <w:r>
+        <w:rPr>
+          <w:lang w:val="en-GB"/>
+        </w:rPr>
+        <w:t>anim</w:t>
+      </w:r>
+      <w:proofErr w:type="spellEnd"/>
+      <w:r>
+        <w:rPr>
+          <w:lang w:val="en-GB"/>
+        </w:rPr>
+        <w:t xml:space="preserve"> folder</w:t>
+      </w:r>
+      <w:r>
+        <w:rPr>
+          <w:lang w:val="en-GB"/>
+        </w:rPr>
+        <w:t>”</w:t>
+      </w:r>
+      <w:r>
+        <w:rPr>
+          <w:lang w:val="en-GB"/>
+        </w:rPr>
+        <w:t>. There, xml files had to be created with a set-tag and a translate-tag. In this tags programmers can implement transition aspects like duration of the transi</w:t>
+      </w:r>
+      <w:r>
+        <w:rPr>
+          <w:lang w:val="en-GB"/>
+        </w:rPr>
+        <w:t xml:space="preserve">tion and the x- and y-coordinates where the transition starts and where it ends. </w:t>
+      </w:r>
+    </w:p>
+    <w:p>
+      <w:pPr>
         <w:spacing w:line="360" w:lineRule="auto"/>
         <w:rPr>
           <w:lang w:val="en-GB"/>
@@ -1862,7 +2241,21 @@
         <w:rPr>
           <w:lang w:val="en-GB"/>
         </w:rPr>
-        <w:t>programmers, have to define an FragmentTransaction. With that you can replace the older screen and also setup a costume animation</w:t>
+        <w:t xml:space="preserve">programmers, have to define an </w:t>
+      </w:r>
+      <w:proofErr w:type="spellStart"/>
+      <w:r>
+        <w:rPr>
+          <w:lang w:val="en-GB"/>
+        </w:rPr>
+        <w:t>FragmentTransaction</w:t>
+      </w:r>
+      <w:proofErr w:type="spellEnd"/>
+      <w:r>
+        <w:rPr>
+          <w:lang w:val="en-GB"/>
+        </w:rPr>
+        <w:t>. With that you can replace the older screen and also setup a costume animation</w:t>
       </w:r>
       <w:r>
         <w:rPr>
@@ -1987,12 +2380,37 @@
                 <w:lang w:val="en-US"/>
               </w:rPr>
             </w:pPr>
+            <w:proofErr w:type="spellStart"/>
             <w:r>
               <w:rPr>
                 <w:color w:val="A9B7C6"/>
                 <w:lang w:val="en-US"/>
               </w:rPr>
-              <w:t>SecondScreen fragment = SecondScreen.newInstance()</w:t>
+              <w:t>SecondScreen</w:t>
+            </w:r>
+            <w:proofErr w:type="spellEnd"/>
+            <w:r>
+              <w:rPr>
+                <w:color w:val="A9B7C6"/>
+                <w:lang w:val="en-US"/>
+              </w:rPr>
+              <w:t xml:space="preserve"> fragment = </w:t>
+            </w:r>
+            <w:proofErr w:type="spellStart"/>
+            <w:r>
+              <w:rPr>
+                <w:color w:val="A9B7C6"/>
+                <w:lang w:val="en-US"/>
+              </w:rPr>
+              <w:t>SecondScreen.newInstance</w:t>
+            </w:r>
+            <w:proofErr w:type="spellEnd"/>
+            <w:r>
+              <w:rPr>
+                <w:color w:val="A9B7C6"/>
+                <w:lang w:val="en-US"/>
+              </w:rPr>
+              <w:t>()</w:t>
             </w:r>
             <w:r>
               <w:rPr>
@@ -2008,12 +2426,53 @@
               </w:rPr>
               <w:br/>
             </w:r>
+            <w:proofErr w:type="spellStart"/>
             <w:r>
               <w:rPr>
                 <w:color w:val="A9B7C6"/>
                 <w:lang w:val="en-US"/>
               </w:rPr>
-              <w:t>FragmentManager fragmentManager = getSupportFragmentManager()</w:t>
+              <w:t>FragmentManager</w:t>
+            </w:r>
+            <w:proofErr w:type="spellEnd"/>
+            <w:r>
+              <w:rPr>
+                <w:color w:val="A9B7C6"/>
+                <w:lang w:val="en-US"/>
+              </w:rPr>
+              <w:t xml:space="preserve"> </w:t>
+            </w:r>
+            <w:proofErr w:type="spellStart"/>
+            <w:r>
+              <w:rPr>
+                <w:color w:val="A9B7C6"/>
+                <w:lang w:val="en-US"/>
+              </w:rPr>
+              <w:t>fragmentManager</w:t>
+            </w:r>
+            <w:proofErr w:type="spellEnd"/>
+            <w:r>
+              <w:rPr>
+                <w:color w:val="A9B7C6"/>
+                <w:lang w:val="en-US"/>
+              </w:rPr>
+              <w:t xml:space="preserve"> = </w:t>
+            </w:r>
+            <w:proofErr w:type="spellStart"/>
+            <w:r>
+              <w:rPr>
+                <w:color w:val="A9B7C6"/>
+                <w:lang w:val="en-US"/>
+              </w:rPr>
+              <w:t>getSupportFragmentManager</w:t>
+            </w:r>
+            <w:proofErr w:type="spellEnd"/>
+            <w:r>
+              <w:rPr>
+                <w:color w:val="A9B7C6"/>
+                <w:lang w:val="en-US"/>
+              </w:rPr>
+              <w:t>()</w:t>
             </w:r>
             <w:r>
               <w:rPr>
@@ -2029,12 +2488,37 @@
               </w:rPr>
               <w:br/>
             </w:r>
+            <w:proofErr w:type="spellStart"/>
             <w:r>
               <w:rPr>
                 <w:color w:val="A9B7C6"/>
                 <w:lang w:val="en-US"/>
               </w:rPr>
-              <w:t>FragmentTransaction transaction = fragmentManager.beginTransaction()</w:t>
+              <w:t>FragmentTransaction</w:t>
+            </w:r>
+            <w:proofErr w:type="spellEnd"/>
+            <w:r>
+              <w:rPr>
+                <w:color w:val="A9B7C6"/>
+                <w:lang w:val="en-US"/>
+              </w:rPr>
+              <w:t xml:space="preserve"> transaction = </w:t>
+            </w:r>
+            <w:proofErr w:type="spellStart"/>
+            <w:r>
+              <w:rPr>
+                <w:color w:val="A9B7C6"/>
+                <w:lang w:val="en-US"/>
+              </w:rPr>
+              <w:t>fragmentManager.beginTransaction</w:t>
+            </w:r>
+            <w:proofErr w:type="spellEnd"/>
+            <w:r>
+              <w:rPr>
+                <w:color w:val="A9B7C6"/>
+                <w:lang w:val="en-US"/>
+              </w:rPr>
+              <w:t>()</w:t>
             </w:r>
             <w:r>
               <w:rPr>
@@ -2050,13 +2534,31 @@
               </w:rPr>
               <w:br/>
             </w:r>
+            <w:proofErr w:type="spellStart"/>
             <w:r>
               <w:rPr>
                 <w:color w:val="A9B7C6"/>
                 <w:lang w:val="en-US"/>
               </w:rPr>
-              <w:t>transaction.setCustomAnimations(R.anim.enter_from_bottom</w:t>
-            </w:r>
+              <w:t>transaction.setCustomAnimations</w:t>
+            </w:r>
+            <w:proofErr w:type="spellEnd"/>
+            <w:r>
+              <w:rPr>
+                <w:color w:val="A9B7C6"/>
+                <w:lang w:val="en-US"/>
+              </w:rPr>
+              <w:t>(</w:t>
+            </w:r>
+            <w:proofErr w:type="spellStart"/>
+            <w:r>
+              <w:rPr>
+                <w:color w:val="A9B7C6"/>
+                <w:lang w:val="en-US"/>
+              </w:rPr>
+              <w:t>R.anim.enter_from_bottom</w:t>
+            </w:r>
+            <w:proofErr w:type="spellEnd"/>
             <w:r>
               <w:rPr>
                 <w:color w:val="CC7832"/>
@@ -2064,12 +2566,21 @@
               </w:rPr>
               <w:t xml:space="preserve">, </w:t>
             </w:r>
+            <w:proofErr w:type="spellStart"/>
             <w:r>
               <w:rPr>
                 <w:color w:val="A9B7C6"/>
                 <w:lang w:val="en-US"/>
               </w:rPr>
-              <w:t>R.anim.exit_from_bottom)</w:t>
+              <w:t>R.anim.exit_from_bottom</w:t>
+            </w:r>
+            <w:proofErr w:type="spellEnd"/>
+            <w:r>
+              <w:rPr>
+                <w:color w:val="A9B7C6"/>
+                <w:lang w:val="en-US"/>
+              </w:rPr>
+              <w:t>)</w:t>
             </w:r>
             <w:r>
               <w:rPr>
@@ -2085,12 +2596,21 @@
               </w:rPr>
               <w:br/>
             </w:r>
+            <w:proofErr w:type="spellStart"/>
             <w:r>
               <w:rPr>
                 <w:color w:val="A9B7C6"/>
                 <w:lang w:val="en-US"/>
               </w:rPr>
-              <w:t>transaction.addToBackStack(</w:t>
+              <w:t>transaction.addToBackStack</w:t>
+            </w:r>
+            <w:proofErr w:type="spellEnd"/>
+            <w:r>
+              <w:rPr>
+                <w:color w:val="A9B7C6"/>
+                <w:lang w:val="en-US"/>
+              </w:rPr>
+              <w:t>(</w:t>
             </w:r>
             <w:r>
               <w:rPr>
@@ -2120,13 +2640,31 @@
               </w:rPr>
               <w:br/>
             </w:r>
+            <w:proofErr w:type="spellStart"/>
             <w:r>
               <w:rPr>
                 <w:color w:val="A9B7C6"/>
                 <w:lang w:val="en-US"/>
               </w:rPr>
-              <w:t>transaction.add(R.id.fragment_container</w:t>
-            </w:r>
+              <w:t>transaction.add</w:t>
+            </w:r>
+            <w:proofErr w:type="spellEnd"/>
+            <w:r>
+              <w:rPr>
+                <w:color w:val="A9B7C6"/>
+                <w:lang w:val="en-US"/>
+              </w:rPr>
+              <w:t>(</w:t>
+            </w:r>
+            <w:proofErr w:type="spellStart"/>
+            <w:r>
+              <w:rPr>
+                <w:color w:val="A9B7C6"/>
+                <w:lang w:val="en-US"/>
+              </w:rPr>
+              <w:t>R.id.fragment_container</w:t>
+            </w:r>
+            <w:proofErr w:type="spellEnd"/>
             <w:r>
               <w:rPr>
                 <w:color w:val="CC7832"/>
@@ -2198,7 +2736,7 @@
           <w:lang w:val="en-US"/>
         </w:rPr>
       </w:pPr>
-      <w:bookmarkStart w:id="17" w:name="_Ref11230160"/>
+      <w:bookmarkStart w:id="18" w:name="_Ref11230160"/>
       <w:r>
         <w:rPr>
           <w:i w:val="0"/>
@@ -2257,7 +2795,7 @@
         </w:rPr>
         <w:fldChar w:fldCharType="end"/>
       </w:r>
-      <w:bookmarkEnd w:id="17"/>
+      <w:bookmarkEnd w:id="18"/>
       <w:r>
         <w:rPr>
           <w:i w:val="0"/>
@@ -2284,7 +2822,7 @@
           <w:lang w:val="en-GB"/>
         </w:rPr>
       </w:pPr>
-      <w:bookmarkStart w:id="18" w:name="_Toc11231476"/>
+      <w:bookmarkStart w:id="19" w:name="_Toc11231476"/>
       <w:r>
         <w:rPr>
           <w:lang w:val="en-GB"/>
@@ -2296,44 +2834,44 @@
           <w:lang w:val="en-GB"/>
         </w:rPr>
         <w:t>programming</w:t>
-      </w:r>
-      <w:bookmarkEnd w:id="18"/>
-    </w:p>
-    <w:p>
-      <w:pPr>
-        <w:spacing w:line="360" w:lineRule="auto"/>
-        <w:rPr>
-          <w:lang w:val="en-US"/>
-        </w:rPr>
-      </w:pPr>
-    </w:p>
-    <w:p>
-      <w:pPr>
-        <w:spacing w:line="360" w:lineRule="auto"/>
-        <w:rPr>
-          <w:lang w:val="en-GB"/>
-        </w:rPr>
-      </w:pPr>
-    </w:p>
-    <w:p>
-      <w:pPr>
-        <w:pStyle w:val="berschrift2"/>
-        <w:spacing w:line="360" w:lineRule="auto"/>
-        <w:rPr>
-          <w:lang w:val="en-GB"/>
-        </w:rPr>
-      </w:pPr>
-      <w:bookmarkStart w:id="19" w:name="_Toc11231477"/>
-      <w:r>
-        <w:rPr>
-          <w:lang w:val="en-GB"/>
-        </w:rPr>
-        <w:t>Code Structure</w:t>
       </w:r>
       <w:bookmarkEnd w:id="19"/>
     </w:p>
     <w:p>
       <w:pPr>
+        <w:spacing w:line="360" w:lineRule="auto"/>
+        <w:rPr>
+          <w:lang w:val="en-US"/>
+        </w:rPr>
+      </w:pPr>
+    </w:p>
+    <w:p>
+      <w:pPr>
+        <w:spacing w:line="360" w:lineRule="auto"/>
+        <w:rPr>
+          <w:lang w:val="en-GB"/>
+        </w:rPr>
+      </w:pPr>
+    </w:p>
+    <w:p>
+      <w:pPr>
+        <w:pStyle w:val="berschrift2"/>
+        <w:spacing w:line="360" w:lineRule="auto"/>
+        <w:rPr>
+          <w:lang w:val="en-GB"/>
+        </w:rPr>
+      </w:pPr>
+      <w:bookmarkStart w:id="20" w:name="_Toc11231477"/>
+      <w:r>
+        <w:rPr>
+          <w:lang w:val="en-GB"/>
+        </w:rPr>
+        <w:t>Code Structure</w:t>
+      </w:r>
+      <w:bookmarkEnd w:id="20"/>
+    </w:p>
+    <w:p>
+      <w:pPr>
         <w:rPr>
           <w:szCs w:val="24"/>
           <w:lang w:val="en-GB"/>
@@ -2357,20 +2895,13 @@
           <w:szCs w:val="24"/>
           <w:lang w:val="en-GB"/>
         </w:rPr>
-        <w:instrText xml:space="preserve"> REF _Ref11231387 \h </w:instrText>
+        <w:instrText xml:space="preserve"> REF _Ref11231387 \h  \* MERGEFORMAT </w:instrText>
       </w:r>
       <w:r>
         <w:rPr>
           <w:szCs w:val="24"/>
           <w:lang w:val="en-GB"/>
         </w:rPr>
-      </w:r>
-      <w:r>
-        <w:rPr>
-          <w:szCs w:val="24"/>
-          <w:lang w:val="en-GB"/>
-        </w:rPr>
-        <w:instrText xml:space="preserve"> \* MERGEFORMAT </w:instrText>
       </w:r>
       <w:r>
         <w:rPr>
@@ -2420,7 +2951,7 @@
       <w:pPr>
         <w:keepNext/>
       </w:pPr>
-      <w:commentRangeStart w:id="20"/>
+      <w:commentRangeStart w:id="21"/>
       <w:r>
         <w:rPr>
           <w:noProof/>
@@ -2474,12 +3005,12 @@
           </wp:inline>
         </w:drawing>
       </w:r>
-      <w:commentRangeEnd w:id="20"/>
+      <w:commentRangeEnd w:id="21"/>
       <w:r>
         <w:rPr>
           <w:rStyle w:val="Kommentarzeichen"/>
         </w:rPr>
-        <w:commentReference w:id="20"/>
+        <w:commentReference w:id="21"/>
       </w:r>
     </w:p>
     <w:p>
@@ -2493,8 +3024,8 @@
           <w:lang w:val="en-US"/>
         </w:rPr>
       </w:pPr>
-      <w:bookmarkStart w:id="21" w:name="_Ref11231382"/>
       <w:bookmarkStart w:id="22" w:name="_Ref11231387"/>
+      <w:bookmarkStart w:id="23" w:name="_Ref11231382"/>
       <w:r>
         <w:rPr>
           <w:i w:val="0"/>
@@ -2564,57 +3095,42 @@
         </w:rPr>
         <w:t xml:space="preserve"> shows the code structure of the project.</w:t>
       </w:r>
-      <w:bookmarkEnd w:id="21"/>
+      <w:bookmarkEnd w:id="23"/>
     </w:p>
     <w:p>
       <w:pPr>
         <w:spacing w:line="360" w:lineRule="auto"/>
         <w:rPr>
-          <w:lang w:val="en-GB"/>
-        </w:rPr>
-      </w:pPr>
+          <w:szCs w:val="24"/>
+          <w:lang w:val="en-GB"/>
+        </w:rPr>
+      </w:pPr>
+      <w:r>
+        <w:rPr>
+          <w:szCs w:val="24"/>
+          <w:lang w:val="en-GB"/>
+        </w:rPr>
+        <w:lastRenderedPageBreak/>
+        <w:br w:type="page"/>
+      </w:r>
     </w:p>
     <w:p>
       <w:pPr>
-        <w:spacing w:line="360" w:lineRule="auto"/>
-        <w:rPr>
-          <w:lang w:val="en-GB"/>
-        </w:rPr>
-      </w:pPr>
-    </w:p>
-    <w:p>
-      <w:pPr>
-        <w:spacing w:line="360" w:lineRule="auto"/>
-        <w:rPr>
-          <w:szCs w:val="24"/>
-          <w:lang w:val="en-GB"/>
-        </w:rPr>
-      </w:pPr>
-      <w:r>
-        <w:rPr>
-          <w:szCs w:val="24"/>
-          <w:lang w:val="en-GB"/>
-        </w:rPr>
-        <w:br w:type="page"/>
-      </w:r>
-    </w:p>
-    <w:p>
-      <w:pPr>
         <w:pStyle w:val="berschrift1"/>
         <w:spacing w:line="360" w:lineRule="auto"/>
         <w:rPr>
           <w:rStyle w:val="berschrift1Zchn"/>
         </w:rPr>
       </w:pPr>
-      <w:bookmarkStart w:id="23" w:name="_Toc11231478"/>
-      <w:bookmarkEnd w:id="1"/>
-      <w:bookmarkEnd w:id="2"/>
+      <w:bookmarkStart w:id="24" w:name="_Toc11231478"/>
       <w:bookmarkEnd w:id="3"/>
       <w:bookmarkEnd w:id="4"/>
       <w:bookmarkEnd w:id="5"/>
       <w:bookmarkEnd w:id="6"/>
       <w:bookmarkEnd w:id="7"/>
       <w:bookmarkEnd w:id="8"/>
+      <w:bookmarkEnd w:id="9"/>
+      <w:bookmarkEnd w:id="10"/>
       <w:r>
         <w:rPr>
           <w:rStyle w:val="berschrift1Zchn"/>
@@ -2628,7 +3144,7 @@
         </w:rPr>
         <w:t>iterature</w:t>
       </w:r>
-      <w:bookmarkEnd w:id="23"/>
+      <w:bookmarkEnd w:id="24"/>
     </w:p>
     <w:p>
       <w:pPr>
@@ -2692,15 +3208,754 @@
         <w:pStyle w:val="berschrift1"/>
         <w:spacing w:line="360" w:lineRule="auto"/>
       </w:pPr>
-      <w:bookmarkStart w:id="24" w:name="_Toc11231479"/>
+      <w:bookmarkStart w:id="25" w:name="_Toc11231479"/>
       <w:r>
         <w:lastRenderedPageBreak/>
         <w:t>Annex</w:t>
       </w:r>
-      <w:bookmarkEnd w:id="24"/>
+      <w:bookmarkEnd w:id="25"/>
+    </w:p>
+    <w:p>
+      <w:pPr>
+        <w:rPr>
+          <w:lang w:val="en-GB"/>
+        </w:rPr>
+      </w:pPr>
+    </w:p>
+    <w:tbl>
+      <w:tblPr>
+        <w:tblStyle w:val="Tabellenraster"/>
+        <w:tblW w:w="0" w:type="auto"/>
+        <w:tblBorders>
+          <w:top w:val="none" w:sz="0" w:space="0" w:color="auto"/>
+          <w:left w:val="none" w:sz="0" w:space="0" w:color="auto"/>
+          <w:bottom w:val="none" w:sz="0" w:space="0" w:color="auto"/>
+          <w:right w:val="none" w:sz="0" w:space="0" w:color="auto"/>
+          <w:insideH w:val="none" w:sz="0" w:space="0" w:color="auto"/>
+          <w:insideV w:val="none" w:sz="0" w:space="0" w:color="auto"/>
+        </w:tblBorders>
+        <w:tblLook w:val="04A0" w:firstRow="1" w:lastRow="0" w:firstColumn="1" w:lastColumn="0" w:noHBand="0" w:noVBand="1"/>
+      </w:tblPr>
+      <w:tblGrid>
+        <w:gridCol w:w="4531"/>
+        <w:gridCol w:w="4531"/>
+      </w:tblGrid>
+      <w:tr>
+        <w:tc>
+          <w:tcPr>
+            <w:tcW w:w="4531" w:type="dxa"/>
+          </w:tcPr>
+          <w:p>
+            <w:pPr>
+              <w:keepNext/>
+            </w:pPr>
+            <w:r>
+              <w:rPr>
+                <w:noProof/>
+                <w:lang w:val="en-GB"/>
+              </w:rPr>
+              <w:drawing>
+                <wp:inline distT="0" distB="0" distL="0" distR="0" wp14:anchorId="3D771168" wp14:editId="74EF7AA1">
+                  <wp:extent cx="1238250" cy="2476500"/>
+                  <wp:effectExtent l="0" t="0" r="0" b="0"/>
+                  <wp:docPr id="1" name="Grafik 1"/>
+                  <wp:cNvGraphicFramePr>
+                    <a:graphicFrameLocks xmlns:a="http://schemas.openxmlformats.org/drawingml/2006/main" noChangeAspect="1"/>
+                  </wp:cNvGraphicFramePr>
+                  <a:graphic xmlns:a="http://schemas.openxmlformats.org/drawingml/2006/main">
+                    <a:graphicData uri="http://schemas.openxmlformats.org/drawingml/2006/picture">
+                      <pic:pic xmlns:pic="http://schemas.openxmlformats.org/drawingml/2006/picture">
+                        <pic:nvPicPr>
+                          <pic:cNvPr id="0" name="Picture 1"/>
+                          <pic:cNvPicPr>
+                            <a:picLocks noChangeAspect="1" noChangeArrowheads="1"/>
+                          </pic:cNvPicPr>
+                        </pic:nvPicPr>
+                        <pic:blipFill>
+                          <a:blip r:embed="rId12" cstate="print">
+                            <a:extLst>
+                              <a:ext uri="{28A0092B-C50C-407E-A947-70E740481C1C}">
+                                <a14:useLocalDpi xmlns:a14="http://schemas.microsoft.com/office/drawing/2010/main" val="0"/>
+                              </a:ext>
+                            </a:extLst>
+                          </a:blip>
+                          <a:srcRect/>
+                          <a:stretch>
+                            <a:fillRect/>
+                          </a:stretch>
+                        </pic:blipFill>
+                        <pic:spPr bwMode="auto">
+                          <a:xfrm>
+                            <a:off x="0" y="0"/>
+                            <a:ext cx="1238250" cy="2476500"/>
+                          </a:xfrm>
+                          <a:prstGeom prst="rect">
+                            <a:avLst/>
+                          </a:prstGeom>
+                          <a:noFill/>
+                          <a:ln>
+                            <a:noFill/>
+                          </a:ln>
+                        </pic:spPr>
+                      </pic:pic>
+                    </a:graphicData>
+                  </a:graphic>
+                </wp:inline>
+              </w:drawing>
+            </w:r>
+          </w:p>
+        </w:tc>
+        <w:tc>
+          <w:tcPr>
+            <w:tcW w:w="4531" w:type="dxa"/>
+          </w:tcPr>
+          <w:p>
+            <w:pPr>
+              <w:keepNext/>
+            </w:pPr>
+            <w:r>
+              <w:rPr>
+                <w:noProof/>
+                <w:lang w:val="en-GB"/>
+              </w:rPr>
+              <w:drawing>
+                <wp:inline distT="0" distB="0" distL="0" distR="0" wp14:anchorId="4F5E0483" wp14:editId="4241A308">
+                  <wp:extent cx="1238400" cy="2476800"/>
+                  <wp:effectExtent l="0" t="0" r="0" b="0"/>
+                  <wp:docPr id="3" name="Grafik 3"/>
+                  <wp:cNvGraphicFramePr>
+                    <a:graphicFrameLocks xmlns:a="http://schemas.openxmlformats.org/drawingml/2006/main" noChangeAspect="1"/>
+                  </wp:cNvGraphicFramePr>
+                  <a:graphic xmlns:a="http://schemas.openxmlformats.org/drawingml/2006/main">
+                    <a:graphicData uri="http://schemas.openxmlformats.org/drawingml/2006/picture">
+                      <pic:pic xmlns:pic="http://schemas.openxmlformats.org/drawingml/2006/picture">
+                        <pic:nvPicPr>
+                          <pic:cNvPr id="0" name="Picture 2"/>
+                          <pic:cNvPicPr>
+                            <a:picLocks noChangeAspect="1" noChangeArrowheads="1"/>
+                          </pic:cNvPicPr>
+                        </pic:nvPicPr>
+                        <pic:blipFill>
+                          <a:blip r:embed="rId13" cstate="print">
+                            <a:extLst>
+                              <a:ext uri="{28A0092B-C50C-407E-A947-70E740481C1C}">
+                                <a14:useLocalDpi xmlns:a14="http://schemas.microsoft.com/office/drawing/2010/main" val="0"/>
+                              </a:ext>
+                            </a:extLst>
+                          </a:blip>
+                          <a:srcRect/>
+                          <a:stretch>
+                            <a:fillRect/>
+                          </a:stretch>
+                        </pic:blipFill>
+                        <pic:spPr bwMode="auto">
+                          <a:xfrm>
+                            <a:off x="0" y="0"/>
+                            <a:ext cx="1238400" cy="2476800"/>
+                          </a:xfrm>
+                          <a:prstGeom prst="rect">
+                            <a:avLst/>
+                          </a:prstGeom>
+                          <a:noFill/>
+                          <a:ln>
+                            <a:noFill/>
+                          </a:ln>
+                        </pic:spPr>
+                      </pic:pic>
+                    </a:graphicData>
+                  </a:graphic>
+                </wp:inline>
+              </w:drawing>
+            </w:r>
+          </w:p>
+        </w:tc>
+      </w:tr>
+      <w:tr>
+        <w:tc>
+          <w:tcPr>
+            <w:tcW w:w="4531" w:type="dxa"/>
+          </w:tcPr>
+          <w:p>
+            <w:pPr>
+              <w:rPr>
+                <w:sz w:val="20"/>
+                <w:szCs w:val="20"/>
+                <w:lang w:val="en-US"/>
+              </w:rPr>
+            </w:pPr>
+            <w:bookmarkStart w:id="26" w:name="_Ref11265179"/>
+            <w:r>
+              <w:rPr>
+                <w:sz w:val="20"/>
+                <w:szCs w:val="20"/>
+                <w:lang w:val="en-US"/>
+              </w:rPr>
+              <w:t xml:space="preserve">Figure </w:t>
+            </w:r>
+            <w:r>
+              <w:rPr>
+                <w:sz w:val="20"/>
+                <w:szCs w:val="20"/>
+              </w:rPr>
+              <w:fldChar w:fldCharType="begin"/>
+            </w:r>
+            <w:r>
+              <w:rPr>
+                <w:sz w:val="20"/>
+                <w:szCs w:val="20"/>
+                <w:lang w:val="en-US"/>
+              </w:rPr>
+              <w:instrText xml:space="preserve"> SEQ Figure \* ARABIC </w:instrText>
+            </w:r>
+            <w:r>
+              <w:rPr>
+                <w:sz w:val="20"/>
+                <w:szCs w:val="20"/>
+              </w:rPr>
+              <w:fldChar w:fldCharType="separate"/>
+            </w:r>
+            <w:r>
+              <w:rPr>
+                <w:noProof/>
+                <w:sz w:val="20"/>
+                <w:szCs w:val="20"/>
+                <w:lang w:val="en-US"/>
+              </w:rPr>
+              <w:t>2</w:t>
+            </w:r>
+            <w:r>
+              <w:rPr>
+                <w:sz w:val="20"/>
+                <w:szCs w:val="20"/>
+              </w:rPr>
+              <w:fldChar w:fldCharType="end"/>
+            </w:r>
+            <w:bookmarkEnd w:id="26"/>
+            <w:r>
+              <w:rPr>
+                <w:sz w:val="20"/>
+                <w:szCs w:val="20"/>
+                <w:lang w:val="en-US"/>
+              </w:rPr>
+              <w:t xml:space="preserve"> shows the first screen of the app which acts like an opening screen.</w:t>
+            </w:r>
+          </w:p>
+        </w:tc>
+        <w:tc>
+          <w:tcPr>
+            <w:tcW w:w="4531" w:type="dxa"/>
+          </w:tcPr>
+          <w:p>
+            <w:pPr>
+              <w:rPr>
+                <w:sz w:val="20"/>
+                <w:szCs w:val="20"/>
+                <w:lang w:val="en-US"/>
+              </w:rPr>
+            </w:pPr>
+            <w:bookmarkStart w:id="27" w:name="_Ref11265193"/>
+            <w:r>
+              <w:rPr>
+                <w:sz w:val="20"/>
+                <w:szCs w:val="20"/>
+                <w:lang w:val="en-US"/>
+              </w:rPr>
+              <w:t xml:space="preserve">Figure </w:t>
+            </w:r>
+            <w:r>
+              <w:rPr>
+                <w:sz w:val="20"/>
+                <w:szCs w:val="20"/>
+              </w:rPr>
+              <w:fldChar w:fldCharType="begin"/>
+            </w:r>
+            <w:r>
+              <w:rPr>
+                <w:sz w:val="20"/>
+                <w:szCs w:val="20"/>
+                <w:lang w:val="en-US"/>
+              </w:rPr>
+              <w:instrText xml:space="preserve"> SEQ Figure \* ARABIC </w:instrText>
+            </w:r>
+            <w:r>
+              <w:rPr>
+                <w:sz w:val="20"/>
+                <w:szCs w:val="20"/>
+              </w:rPr>
+              <w:fldChar w:fldCharType="separate"/>
+            </w:r>
+            <w:r>
+              <w:rPr>
+                <w:noProof/>
+                <w:sz w:val="20"/>
+                <w:szCs w:val="20"/>
+                <w:lang w:val="en-US"/>
+              </w:rPr>
+              <w:t>3</w:t>
+            </w:r>
+            <w:r>
+              <w:rPr>
+                <w:sz w:val="20"/>
+                <w:szCs w:val="20"/>
+              </w:rPr>
+              <w:fldChar w:fldCharType="end"/>
+            </w:r>
+            <w:bookmarkEnd w:id="27"/>
+            <w:r>
+              <w:rPr>
+                <w:sz w:val="20"/>
+                <w:szCs w:val="20"/>
+                <w:lang w:val="en-US"/>
+              </w:rPr>
+              <w:t xml:space="preserve"> shows the second screen in which the user can either start the game or find out how the game works.</w:t>
+            </w:r>
+          </w:p>
+        </w:tc>
+      </w:tr>
+      <w:tr>
+        <w:tc>
+          <w:tcPr>
+            <w:tcW w:w="4531" w:type="dxa"/>
+          </w:tcPr>
+          <w:p>
+            <w:pPr>
+              <w:keepNext/>
+            </w:pPr>
+            <w:r>
+              <w:rPr>
+                <w:noProof/>
+                <w:lang w:val="en-GB"/>
+              </w:rPr>
+              <w:drawing>
+                <wp:inline distT="0" distB="0" distL="0" distR="0" wp14:anchorId="0A21A257" wp14:editId="5FDCA88B">
+                  <wp:extent cx="1238400" cy="2476800"/>
+                  <wp:effectExtent l="0" t="0" r="0" b="0"/>
+                  <wp:docPr id="4" name="Grafik 4"/>
+                  <wp:cNvGraphicFramePr>
+                    <a:graphicFrameLocks xmlns:a="http://schemas.openxmlformats.org/drawingml/2006/main" noChangeAspect="1"/>
+                  </wp:cNvGraphicFramePr>
+                  <a:graphic xmlns:a="http://schemas.openxmlformats.org/drawingml/2006/main">
+                    <a:graphicData uri="http://schemas.openxmlformats.org/drawingml/2006/picture">
+                      <pic:pic xmlns:pic="http://schemas.openxmlformats.org/drawingml/2006/picture">
+                        <pic:nvPicPr>
+                          <pic:cNvPr id="0" name="Picture 3"/>
+                          <pic:cNvPicPr>
+                            <a:picLocks noChangeAspect="1" noChangeArrowheads="1"/>
+                          </pic:cNvPicPr>
+                        </pic:nvPicPr>
+                        <pic:blipFill>
+                          <a:blip r:embed="rId14" cstate="print">
+                            <a:extLst>
+                              <a:ext uri="{28A0092B-C50C-407E-A947-70E740481C1C}">
+                                <a14:useLocalDpi xmlns:a14="http://schemas.microsoft.com/office/drawing/2010/main" val="0"/>
+                              </a:ext>
+                            </a:extLst>
+                          </a:blip>
+                          <a:srcRect/>
+                          <a:stretch>
+                            <a:fillRect/>
+                          </a:stretch>
+                        </pic:blipFill>
+                        <pic:spPr bwMode="auto">
+                          <a:xfrm>
+                            <a:off x="0" y="0"/>
+                            <a:ext cx="1238400" cy="2476800"/>
+                          </a:xfrm>
+                          <a:prstGeom prst="rect">
+                            <a:avLst/>
+                          </a:prstGeom>
+                          <a:noFill/>
+                          <a:ln>
+                            <a:noFill/>
+                          </a:ln>
+                        </pic:spPr>
+                      </pic:pic>
+                    </a:graphicData>
+                  </a:graphic>
+                </wp:inline>
+              </w:drawing>
+            </w:r>
+          </w:p>
+        </w:tc>
+        <w:tc>
+          <w:tcPr>
+            <w:tcW w:w="4531" w:type="dxa"/>
+          </w:tcPr>
+          <w:p>
+            <w:pPr>
+              <w:keepNext/>
+            </w:pPr>
+            <w:r>
+              <w:rPr>
+                <w:noProof/>
+                <w:lang w:val="en-GB"/>
+              </w:rPr>
+              <w:drawing>
+                <wp:inline distT="0" distB="0" distL="0" distR="0" wp14:anchorId="73D0D363" wp14:editId="3E706D63">
+                  <wp:extent cx="1238400" cy="2476800"/>
+                  <wp:effectExtent l="0" t="0" r="0" b="0"/>
+                  <wp:docPr id="5" name="Grafik 5"/>
+                  <wp:cNvGraphicFramePr>
+                    <a:graphicFrameLocks xmlns:a="http://schemas.openxmlformats.org/drawingml/2006/main" noChangeAspect="1"/>
+                  </wp:cNvGraphicFramePr>
+                  <a:graphic xmlns:a="http://schemas.openxmlformats.org/drawingml/2006/main">
+                    <a:graphicData uri="http://schemas.openxmlformats.org/drawingml/2006/picture">
+                      <pic:pic xmlns:pic="http://schemas.openxmlformats.org/drawingml/2006/picture">
+                        <pic:nvPicPr>
+                          <pic:cNvPr id="0" name="Picture 4"/>
+                          <pic:cNvPicPr>
+                            <a:picLocks noChangeAspect="1" noChangeArrowheads="1"/>
+                          </pic:cNvPicPr>
+                        </pic:nvPicPr>
+                        <pic:blipFill>
+                          <a:blip r:embed="rId15" cstate="print">
+                            <a:extLst>
+                              <a:ext uri="{28A0092B-C50C-407E-A947-70E740481C1C}">
+                                <a14:useLocalDpi xmlns:a14="http://schemas.microsoft.com/office/drawing/2010/main" val="0"/>
+                              </a:ext>
+                            </a:extLst>
+                          </a:blip>
+                          <a:srcRect/>
+                          <a:stretch>
+                            <a:fillRect/>
+                          </a:stretch>
+                        </pic:blipFill>
+                        <pic:spPr bwMode="auto">
+                          <a:xfrm>
+                            <a:off x="0" y="0"/>
+                            <a:ext cx="1238400" cy="2476800"/>
+                          </a:xfrm>
+                          <a:prstGeom prst="rect">
+                            <a:avLst/>
+                          </a:prstGeom>
+                          <a:noFill/>
+                          <a:ln>
+                            <a:noFill/>
+                          </a:ln>
+                        </pic:spPr>
+                      </pic:pic>
+                    </a:graphicData>
+                  </a:graphic>
+                </wp:inline>
+              </w:drawing>
+            </w:r>
+          </w:p>
+        </w:tc>
+      </w:tr>
+      <w:tr>
+        <w:tc>
+          <w:tcPr>
+            <w:tcW w:w="4531" w:type="dxa"/>
+          </w:tcPr>
+          <w:p>
+            <w:pPr>
+              <w:rPr>
+                <w:sz w:val="20"/>
+                <w:szCs w:val="20"/>
+                <w:lang w:val="en-GB"/>
+              </w:rPr>
+            </w:pPr>
+            <w:bookmarkStart w:id="28" w:name="_Ref11265195"/>
+            <w:r>
+              <w:rPr>
+                <w:sz w:val="20"/>
+                <w:szCs w:val="20"/>
+                <w:lang w:val="en-US"/>
+              </w:rPr>
+              <w:t xml:space="preserve">Figure </w:t>
+            </w:r>
+            <w:r>
+              <w:rPr>
+                <w:sz w:val="20"/>
+                <w:szCs w:val="20"/>
+              </w:rPr>
+              <w:fldChar w:fldCharType="begin"/>
+            </w:r>
+            <w:r>
+              <w:rPr>
+                <w:sz w:val="20"/>
+                <w:szCs w:val="20"/>
+                <w:lang w:val="en-US"/>
+              </w:rPr>
+              <w:instrText xml:space="preserve"> SEQ Figure \* ARABIC </w:instrText>
+            </w:r>
+            <w:r>
+              <w:rPr>
+                <w:sz w:val="20"/>
+                <w:szCs w:val="20"/>
+              </w:rPr>
+              <w:fldChar w:fldCharType="separate"/>
+            </w:r>
+            <w:r>
+              <w:rPr>
+                <w:noProof/>
+                <w:sz w:val="20"/>
+                <w:szCs w:val="20"/>
+                <w:lang w:val="en-US"/>
+              </w:rPr>
+              <w:t>4</w:t>
+            </w:r>
+            <w:r>
+              <w:rPr>
+                <w:sz w:val="20"/>
+                <w:szCs w:val="20"/>
+              </w:rPr>
+              <w:fldChar w:fldCharType="end"/>
+            </w:r>
+            <w:bookmarkEnd w:id="28"/>
+            <w:r>
+              <w:rPr>
+                <w:sz w:val="20"/>
+                <w:szCs w:val="20"/>
+                <w:lang w:val="en-US"/>
+              </w:rPr>
+              <w:t xml:space="preserve"> shows the information screen that the user can open to learn how the game works.</w:t>
+            </w:r>
+          </w:p>
+        </w:tc>
+        <w:tc>
+          <w:tcPr>
+            <w:tcW w:w="4531" w:type="dxa"/>
+          </w:tcPr>
+          <w:p>
+            <w:pPr>
+              <w:rPr>
+                <w:sz w:val="20"/>
+                <w:szCs w:val="20"/>
+                <w:lang w:val="en-US"/>
+              </w:rPr>
+            </w:pPr>
+            <w:bookmarkStart w:id="29" w:name="_Ref11265196"/>
+            <w:r>
+              <w:rPr>
+                <w:sz w:val="20"/>
+                <w:szCs w:val="20"/>
+                <w:lang w:val="en-US"/>
+              </w:rPr>
+              <w:t xml:space="preserve">Figure </w:t>
+            </w:r>
+            <w:r>
+              <w:rPr>
+                <w:sz w:val="20"/>
+                <w:szCs w:val="20"/>
+              </w:rPr>
+              <w:fldChar w:fldCharType="begin"/>
+            </w:r>
+            <w:r>
+              <w:rPr>
+                <w:sz w:val="20"/>
+                <w:szCs w:val="20"/>
+                <w:lang w:val="en-US"/>
+              </w:rPr>
+              <w:instrText xml:space="preserve"> SEQ Figure \* ARABIC </w:instrText>
+            </w:r>
+            <w:r>
+              <w:rPr>
+                <w:sz w:val="20"/>
+                <w:szCs w:val="20"/>
+              </w:rPr>
+              <w:fldChar w:fldCharType="separate"/>
+            </w:r>
+            <w:r>
+              <w:rPr>
+                <w:noProof/>
+                <w:sz w:val="20"/>
+                <w:szCs w:val="20"/>
+                <w:lang w:val="en-US"/>
+              </w:rPr>
+              <w:t>5</w:t>
+            </w:r>
+            <w:r>
+              <w:rPr>
+                <w:sz w:val="20"/>
+                <w:szCs w:val="20"/>
+              </w:rPr>
+              <w:fldChar w:fldCharType="end"/>
+            </w:r>
+            <w:bookmarkEnd w:id="29"/>
+            <w:r>
+              <w:rPr>
+                <w:sz w:val="20"/>
+                <w:szCs w:val="20"/>
+                <w:lang w:val="en-US"/>
+              </w:rPr>
+              <w:t xml:space="preserve"> shows the rolling dice screen and the selecting dices part of the game.</w:t>
+            </w:r>
+          </w:p>
+        </w:tc>
+      </w:tr>
+      <w:tr>
+        <w:tc>
+          <w:tcPr>
+            <w:tcW w:w="4531" w:type="dxa"/>
+          </w:tcPr>
+          <w:p>
+            <w:pPr>
+              <w:keepNext/>
+            </w:pPr>
+            <w:r>
+              <w:rPr>
+                <w:noProof/>
+              </w:rPr>
+              <w:lastRenderedPageBreak/>
+              <w:drawing>
+                <wp:inline distT="0" distB="0" distL="0" distR="0" wp14:anchorId="08F778E7" wp14:editId="209B04A4">
+                  <wp:extent cx="1238400" cy="2476627"/>
+                  <wp:effectExtent l="0" t="0" r="0" b="0"/>
+                  <wp:docPr id="6" name="Grafik 6"/>
+                  <wp:cNvGraphicFramePr>
+                    <a:graphicFrameLocks xmlns:a="http://schemas.openxmlformats.org/drawingml/2006/main" noChangeAspect="1"/>
+                  </wp:cNvGraphicFramePr>
+                  <a:graphic xmlns:a="http://schemas.openxmlformats.org/drawingml/2006/main">
+                    <a:graphicData uri="http://schemas.openxmlformats.org/drawingml/2006/picture">
+                      <pic:pic xmlns:pic="http://schemas.openxmlformats.org/drawingml/2006/picture">
+                        <pic:nvPicPr>
+                          <pic:cNvPr id="0" name="Picture 5"/>
+                          <pic:cNvPicPr>
+                            <a:picLocks noChangeAspect="1" noChangeArrowheads="1"/>
+                          </pic:cNvPicPr>
+                        </pic:nvPicPr>
+                        <pic:blipFill>
+                          <a:blip r:embed="rId16" cstate="print">
+                            <a:extLst>
+                              <a:ext uri="{28A0092B-C50C-407E-A947-70E740481C1C}">
+                                <a14:useLocalDpi xmlns:a14="http://schemas.microsoft.com/office/drawing/2010/main" val="0"/>
+                              </a:ext>
+                            </a:extLst>
+                          </a:blip>
+                          <a:srcRect/>
+                          <a:stretch>
+                            <a:fillRect/>
+                          </a:stretch>
+                        </pic:blipFill>
+                        <pic:spPr bwMode="auto">
+                          <a:xfrm>
+                            <a:off x="0" y="0"/>
+                            <a:ext cx="1238400" cy="2476627"/>
+                          </a:xfrm>
+                          <a:prstGeom prst="rect">
+                            <a:avLst/>
+                          </a:prstGeom>
+                          <a:noFill/>
+                          <a:ln>
+                            <a:noFill/>
+                          </a:ln>
+                        </pic:spPr>
+                      </pic:pic>
+                    </a:graphicData>
+                  </a:graphic>
+                </wp:inline>
+              </w:drawing>
+            </w:r>
+          </w:p>
+        </w:tc>
+        <w:tc>
+          <w:tcPr>
+            <w:tcW w:w="4531" w:type="dxa"/>
+          </w:tcPr>
+          <w:p>
+            <w:pPr>
+              <w:rPr>
+                <w:lang w:val="en-GB"/>
+              </w:rPr>
+            </w:pPr>
+          </w:p>
+        </w:tc>
+      </w:tr>
+      <w:tr>
+        <w:tc>
+          <w:tcPr>
+            <w:tcW w:w="4531" w:type="dxa"/>
+          </w:tcPr>
+          <w:p>
+            <w:pPr>
+              <w:rPr>
+                <w:sz w:val="20"/>
+                <w:szCs w:val="20"/>
+                <w:lang w:val="en-US"/>
+              </w:rPr>
+            </w:pPr>
+            <w:bookmarkStart w:id="30" w:name="_Ref11265199"/>
+            <w:r>
+              <w:rPr>
+                <w:sz w:val="20"/>
+                <w:szCs w:val="20"/>
+                <w:lang w:val="en-US"/>
+              </w:rPr>
+              <w:t xml:space="preserve">Figure </w:t>
+            </w:r>
+            <w:r>
+              <w:rPr>
+                <w:sz w:val="20"/>
+                <w:szCs w:val="20"/>
+              </w:rPr>
+              <w:fldChar w:fldCharType="begin"/>
+            </w:r>
+            <w:r>
+              <w:rPr>
+                <w:sz w:val="20"/>
+                <w:szCs w:val="20"/>
+                <w:lang w:val="en-US"/>
+              </w:rPr>
+              <w:instrText xml:space="preserve"> SEQ Figure \* ARABIC </w:instrText>
+            </w:r>
+            <w:r>
+              <w:rPr>
+                <w:sz w:val="20"/>
+                <w:szCs w:val="20"/>
+              </w:rPr>
+              <w:fldChar w:fldCharType="separate"/>
+            </w:r>
+            <w:r>
+              <w:rPr>
+                <w:noProof/>
+                <w:sz w:val="20"/>
+                <w:szCs w:val="20"/>
+                <w:lang w:val="en-US"/>
+              </w:rPr>
+              <w:t>6</w:t>
+            </w:r>
+            <w:r>
+              <w:rPr>
+                <w:sz w:val="20"/>
+                <w:szCs w:val="20"/>
+              </w:rPr>
+              <w:fldChar w:fldCharType="end"/>
+            </w:r>
+            <w:bookmarkEnd w:id="30"/>
+            <w:r>
+              <w:rPr>
+                <w:sz w:val="20"/>
+                <w:szCs w:val="20"/>
+                <w:lang w:val="en-US"/>
+              </w:rPr>
+              <w:t xml:space="preserve"> shows the last screen of the app in which the user can choose the combination and the points he/she gets.</w:t>
+            </w:r>
+          </w:p>
+        </w:tc>
+        <w:tc>
+          <w:tcPr>
+            <w:tcW w:w="4531" w:type="dxa"/>
+          </w:tcPr>
+          <w:p>
+            <w:pPr>
+              <w:rPr>
+                <w:lang w:val="en-GB"/>
+              </w:rPr>
+            </w:pPr>
+          </w:p>
+        </w:tc>
+      </w:tr>
+    </w:tbl>
+    <w:p>
+      <w:pPr>
+        <w:rPr>
+          <w:lang w:val="en-GB"/>
+        </w:rPr>
+      </w:pPr>
     </w:p>
     <w:sectPr>
-      <w:footerReference w:type="default" r:id="rId12"/>
+      <w:footerReference w:type="default" r:id="rId17"/>
       <w:pgSz w:w="11906" w:h="16838"/>
       <w:pgMar w:top="1417" w:right="1417" w:bottom="1134" w:left="1417" w:header="708" w:footer="708" w:gutter="0"/>
       <w:pgNumType w:start="1"/>
@@ -2713,10 +3968,13 @@
 
 <file path=word/comments.xml><?xml version="1.0" encoding="utf-8"?>
 <w:comments xmlns:wpc="http://schemas.microsoft.com/office/word/2010/wordprocessingCanvas" xmlns:cx="http://schemas.microsoft.com/office/drawing/2014/chartex" xmlns:cx1="http://schemas.microsoft.com/office/drawing/2015/9/8/chartex" xmlns:cx2="http://schemas.microsoft.com/office/drawing/2015/10/21/chartex" xmlns:cx3="http://schemas.microsoft.com/office/drawing/2016/5/9/chartex" xmlns:cx4="http://schemas.microsoft.com/office/drawing/2016/5/10/chartex" xmlns:cx5="http://schemas.microsoft.com/office/drawing/2016/5/11/chartex" xmlns:cx6="http://schemas.microsoft.com/office/drawing/2016/5/12/chartex" xmlns:cx7="http://schemas.microsoft.com/office/drawing/2016/5/13/chartex" xmlns:cx8="http://schemas.microsoft.com/office/drawing/2016/5/14/chartex" xmlns:mc="http://schemas.openxmlformats.org/markup-compatibility/2006" xmlns:aink="http://schemas.microsoft.com/office/drawing/2016/ink" xmlns:am3d="http://schemas.microsoft.com/office/drawing/2017/model3d" xmlns:o="urn:schemas-microsoft-com:office:office" xmlns:r="http://schemas.openxmlformats.org/officeDocument/2006/relationships" xmlns:m="http://schemas.openxmlformats.org/officeDocument/2006/math" xmlns:v="urn:schemas-microsoft-com:vml" xmlns:wp14="http://schemas.microsoft.com/office/word/2010/wordprocessingDrawing" xmlns:wp="http://schemas.openxmlformats.org/drawingml/2006/wordprocessingDrawing" xmlns:w10="urn:schemas-microsoft-com:office:word" xmlns:w="http://schemas.openxmlformats.org/wordprocessingml/2006/main" xmlns:w14="http://schemas.microsoft.com/office/word/2010/wordml" xmlns:w15="http://schemas.microsoft.com/office/word/2012/wordml" xmlns:w16cid="http://schemas.microsoft.com/office/word/2016/wordml/cid" xmlns:w16se="http://schemas.microsoft.com/office/word/2015/wordml/symex" xmlns:wpg="http://schemas.microsoft.com/office/word/2010/wordprocessingGroup" xmlns:wpi="http://schemas.microsoft.com/office/word/2010/wordprocessingInk" xmlns:wne="http://schemas.microsoft.com/office/word/2006/wordml" xmlns:wps="http://schemas.microsoft.com/office/word/2010/wordprocessingShape" mc:Ignorable="w14 w15 w16se w16cid wp14">
-  <w:comment w:id="0" w:author="christopher.heiden" w:date="2019-05-31T09:08:00Z" w:initials="c">
+  <w:comment w:id="1" w:author="christopher.heiden" w:date="2019-05-31T09:08:00Z" w:initials="c">
     <w:p>
       <w:pPr>
         <w:pStyle w:val="Kommentartext"/>
+        <w:rPr>
+          <w:lang w:val="en-US"/>
+        </w:rPr>
       </w:pPr>
       <w:r>
         <w:rPr>
@@ -2725,14 +3983,20 @@
         <w:annotationRef/>
       </w:r>
       <w:r>
+        <w:rPr>
+          <w:lang w:val="en-US"/>
+        </w:rPr>
         <w:t>Add submission date</w:t>
       </w:r>
     </w:p>
   </w:comment>
-  <w:comment w:id="20" w:author="christopher.heiden" w:date="2019-06-12T11:31:00Z" w:initials="c">
+  <w:comment w:id="21" w:author="christopher.heiden" w:date="2019-06-12T11:31:00Z" w:initials="c">
     <w:p>
       <w:pPr>
         <w:pStyle w:val="Kommentartext"/>
+        <w:rPr>
+          <w:lang w:val="en-US"/>
+        </w:rPr>
       </w:pPr>
       <w:r>
         <w:rPr>
@@ -2741,6 +4005,9 @@
         <w:annotationRef/>
       </w:r>
       <w:r>
+        <w:rPr>
+          <w:lang w:val="en-US"/>
+        </w:rPr>
         <w:t>Update it if needed</w:t>
       </w:r>
     </w:p>
@@ -4749,7 +6016,7 @@
 </file>
 
 <file path=customXml/itemProps1.xml><?xml version="1.0" encoding="utf-8"?>
-<ds:datastoreItem xmlns:ds="http://schemas.openxmlformats.org/officeDocument/2006/customXml" ds:itemID="{1600AF37-705C-46C4-8FE5-3DB26370475B}">
+<ds:datastoreItem xmlns:ds="http://schemas.openxmlformats.org/officeDocument/2006/customXml" ds:itemID="{62AFFF78-4007-4DDF-9B81-6030BA8E0E53}">
   <ds:schemaRefs>
     <ds:schemaRef ds:uri="http://schemas.openxmlformats.org/officeDocument/2006/bibliography"/>
   </ds:schemaRefs>

</xml_diff>

<commit_message>
add new doc with new schedule
</commit_message>
<xml_diff>
--- a/Documentation.docx
+++ b/Documentation.docx
@@ -237,35 +237,7 @@
               <w:rPr>
                 <w:lang w:val="en-GB"/>
               </w:rPr>
-              <w:t xml:space="preserve">Jyotsna </w:t>
-            </w:r>
-            <w:proofErr w:type="spellStart"/>
-            <w:r>
-              <w:rPr>
-                <w:lang w:val="en-GB"/>
-              </w:rPr>
-              <w:t>Gorle</w:t>
-            </w:r>
-            <w:proofErr w:type="spellEnd"/>
-            <w:r>
-              <w:rPr>
-                <w:lang w:val="en-GB"/>
-              </w:rPr>
-              <w:t xml:space="preserve"> | </w:t>
-            </w:r>
-            <w:proofErr w:type="spellStart"/>
-            <w:r>
-              <w:rPr>
-                <w:lang w:val="en-GB"/>
-              </w:rPr>
-              <w:t>Matr.Nr</w:t>
-            </w:r>
-            <w:proofErr w:type="spellEnd"/>
-            <w:r>
-              <w:rPr>
-                <w:lang w:val="en-GB"/>
-              </w:rPr>
-              <w:t>.: 120290</w:t>
+              <w:t>Jyotsna Gorle | Matr.Nr.: 120290</w:t>
             </w:r>
           </w:p>
           <w:p>
@@ -273,15 +245,7 @@
               <w:spacing w:line="360" w:lineRule="auto"/>
             </w:pPr>
             <w:r>
-              <w:t xml:space="preserve">Christopher Heiden | </w:t>
-            </w:r>
-            <w:proofErr w:type="spellStart"/>
-            <w:r>
-              <w:t>Matr.Nr</w:t>
-            </w:r>
-            <w:proofErr w:type="spellEnd"/>
-            <w:r>
-              <w:t>.: 120249</w:t>
+              <w:t>Christopher Heiden | Matr.Nr.: 120249</w:t>
             </w:r>
           </w:p>
         </w:tc>
@@ -305,8 +269,6 @@
             <w:pPr>
               <w:spacing w:line="360" w:lineRule="auto"/>
             </w:pPr>
-            <w:bookmarkStart w:id="0" w:name="_GoBack"/>
-            <w:bookmarkEnd w:id="0"/>
           </w:p>
           <w:p>
             <w:pPr>
@@ -347,22 +309,14 @@
               <w:rPr>
                 <w:lang w:val="en-GB"/>
               </w:rPr>
-              <w:t xml:space="preserve"> Prof. </w:t>
+              <w:t xml:space="preserve"> Prof.</w:t>
             </w:r>
             <w:r>
               <w:rPr>
                 <w:lang w:val="en-GB"/>
               </w:rPr>
-              <w:t xml:space="preserve">Prof. </w:t>
-            </w:r>
-            <w:proofErr w:type="spellStart"/>
-            <w:r>
-              <w:rPr>
-                <w:lang w:val="en-GB"/>
-              </w:rPr>
-              <w:t>Echtler</w:t>
-            </w:r>
-            <w:proofErr w:type="spellEnd"/>
+              <w:t xml:space="preserve"> Echtler</w:t>
+            </w:r>
           </w:p>
         </w:tc>
       </w:tr>
@@ -441,7 +395,7 @@
               </w:rPr>
               <w:t xml:space="preserve">Submission </w:t>
             </w:r>
-            <w:commentRangeStart w:id="1"/>
+            <w:commentRangeStart w:id="0"/>
             <w:r>
               <w:rPr>
                 <w:lang w:val="en-GB"/>
@@ -454,12 +408,12 @@
               </w:rPr>
               <w:t>ate</w:t>
             </w:r>
-            <w:commentRangeEnd w:id="1"/>
+            <w:commentRangeEnd w:id="0"/>
             <w:r>
               <w:rPr>
                 <w:rStyle w:val="Kommentarzeichen"/>
               </w:rPr>
-              <w:commentReference w:id="1"/>
+              <w:commentReference w:id="0"/>
             </w:r>
             <w:r>
               <w:rPr>
@@ -674,7 +628,26 @@
                 <w:noProof/>
                 <w:lang w:val="en-US"/>
               </w:rPr>
-              <w:t>A Summary of the paper ”Veritaps: Truth Estimation from Mobile Interaction”</w:t>
+              <w:t>A Summary of the paper ”</w:t>
+            </w:r>
+            <w:r>
+              <w:t xml:space="preserve"> </w:t>
+            </w:r>
+            <w:r>
+              <w:rPr>
+                <w:rStyle w:val="Hyperlink"/>
+                <w:noProof/>
+                <w:lang w:val="en-US"/>
+              </w:rPr>
+              <w:t>Veritaps</w:t>
+            </w:r>
+            <w:r>
+              <w:rPr>
+                <w:rStyle w:val="Hyperlink"/>
+                <w:noProof/>
+                <w:lang w:val="en-US"/>
+              </w:rPr>
+              <w:t>: Truth Estimation from Mobile Interaction”</w:t>
             </w:r>
             <w:r>
               <w:rPr>
@@ -1531,20 +1504,20 @@
         <w:pStyle w:val="berschrift1"/>
         <w:spacing w:before="0" w:line="360" w:lineRule="auto"/>
       </w:pPr>
-      <w:bookmarkStart w:id="2" w:name="_Toc11231469"/>
-      <w:bookmarkStart w:id="3" w:name="_Ref4065620"/>
-      <w:bookmarkStart w:id="4" w:name="_Ref4065628"/>
-      <w:bookmarkStart w:id="5" w:name="_Ref4065638"/>
-      <w:bookmarkStart w:id="6" w:name="_Ref4065649"/>
-      <w:bookmarkStart w:id="7" w:name="_Ref4065667"/>
-      <w:bookmarkStart w:id="8" w:name="_Ref4065674"/>
-      <w:bookmarkStart w:id="9" w:name="_Ref4065698"/>
-      <w:bookmarkStart w:id="10" w:name="_Ref4065701"/>
+      <w:bookmarkStart w:id="1" w:name="_Toc11231469"/>
+      <w:bookmarkStart w:id="2" w:name="_Ref4065620"/>
+      <w:bookmarkStart w:id="3" w:name="_Ref4065628"/>
+      <w:bookmarkStart w:id="4" w:name="_Ref4065638"/>
+      <w:bookmarkStart w:id="5" w:name="_Ref4065649"/>
+      <w:bookmarkStart w:id="6" w:name="_Ref4065667"/>
+      <w:bookmarkStart w:id="7" w:name="_Ref4065674"/>
+      <w:bookmarkStart w:id="8" w:name="_Ref4065698"/>
+      <w:bookmarkStart w:id="9" w:name="_Ref4065701"/>
       <w:r>
         <w:lastRenderedPageBreak/>
         <w:t>Theoretical Part</w:t>
       </w:r>
-      <w:bookmarkEnd w:id="2"/>
+      <w:bookmarkEnd w:id="1"/>
     </w:p>
     <w:p>
       <w:pPr>
@@ -1562,28 +1535,14 @@
           <w:lang w:val="en-US"/>
         </w:rPr>
       </w:pPr>
-      <w:bookmarkStart w:id="11" w:name="_Toc11231470"/>
+      <w:bookmarkStart w:id="10" w:name="_Toc11231470"/>
       <w:r>
         <w:rPr>
           <w:lang w:val="en-US"/>
         </w:rPr>
-        <w:t>A Summary of the paper ”</w:t>
-      </w:r>
-      <w:proofErr w:type="spellStart"/>
-      <w:r>
-        <w:rPr>
-          <w:lang w:val="en-US"/>
-        </w:rPr>
-        <w:t>Veritaps</w:t>
-      </w:r>
-      <w:proofErr w:type="spellEnd"/>
-      <w:r>
-        <w:rPr>
-          <w:lang w:val="en-US"/>
-        </w:rPr>
-        <w:t>: Truth Estimation from Mobile Interaction”</w:t>
-      </w:r>
-      <w:bookmarkEnd w:id="11"/>
+        <w:t>A Summary of the paper ”Veritaps: Truth Estimation from Mobile Interaction”</w:t>
+      </w:r>
+      <w:bookmarkEnd w:id="10"/>
     </w:p>
     <w:p>
       <w:pPr>
@@ -1593,8 +1552,8 @@
           <w:lang w:val="en-US"/>
         </w:rPr>
       </w:pPr>
-      <w:bookmarkStart w:id="12" w:name="_Toc11231471"/>
-      <w:bookmarkStart w:id="13" w:name="_Ref11265279"/>
+      <w:bookmarkStart w:id="11" w:name="_Toc11231471"/>
+      <w:bookmarkStart w:id="12" w:name="_Ref11265279"/>
       <w:r>
         <w:rPr>
           <w:lang w:val="en-US"/>
@@ -1619,71 +1578,83 @@
         </w:rPr>
         <w:t>aper</w:t>
       </w:r>
+      <w:bookmarkEnd w:id="11"/>
       <w:bookmarkEnd w:id="12"/>
+    </w:p>
+    <w:p>
+      <w:pPr>
+        <w:spacing w:line="360" w:lineRule="auto"/>
+        <w:rPr>
+          <w:lang w:val="en-US"/>
+        </w:rPr>
+      </w:pPr>
+    </w:p>
+    <w:p>
+      <w:pPr>
+        <w:pStyle w:val="berschrift1"/>
+        <w:spacing w:line="360" w:lineRule="auto"/>
+      </w:pPr>
+      <w:bookmarkStart w:id="13" w:name="_Toc11231472"/>
+      <w:r>
+        <w:t>Practical Part</w:t>
+      </w:r>
       <w:bookmarkEnd w:id="13"/>
     </w:p>
     <w:p>
       <w:pPr>
+        <w:pStyle w:val="berschrift2"/>
         <w:spacing w:line="360" w:lineRule="auto"/>
         <w:rPr>
-          <w:lang w:val="en-US"/>
-        </w:rPr>
-      </w:pPr>
+          <w:lang w:val="en-GB"/>
+        </w:rPr>
+      </w:pPr>
+      <w:bookmarkStart w:id="14" w:name="_Toc11231473"/>
+      <w:r>
+        <w:rPr>
+          <w:lang w:val="en-GB"/>
+        </w:rPr>
+        <w:t>Differences between paper code</w:t>
+      </w:r>
+      <w:bookmarkEnd w:id="14"/>
+      <w:r>
+        <w:rPr>
+          <w:lang w:val="en-GB"/>
+        </w:rPr>
+        <w:t xml:space="preserve"> </w:t>
+      </w:r>
     </w:p>
     <w:p>
       <w:pPr>
-        <w:pStyle w:val="berschrift1"/>
         <w:spacing w:line="360" w:lineRule="auto"/>
-      </w:pPr>
-      <w:bookmarkStart w:id="14" w:name="_Toc11231472"/>
-      <w:r>
-        <w:t>Practical Part</w:t>
-      </w:r>
-      <w:bookmarkEnd w:id="14"/>
+        <w:rPr>
+          <w:lang w:val="en-GB"/>
+        </w:rPr>
+      </w:pPr>
     </w:p>
     <w:p>
       <w:pPr>
-        <w:pStyle w:val="berschrift2"/>
         <w:spacing w:line="360" w:lineRule="auto"/>
         <w:rPr>
           <w:lang w:val="en-GB"/>
         </w:rPr>
       </w:pPr>
-      <w:bookmarkStart w:id="15" w:name="_Toc11231473"/>
-      <w:r>
-        <w:rPr>
-          <w:lang w:val="en-GB"/>
-        </w:rPr>
-        <w:t>Differences between paper code</w:t>
-      </w:r>
-      <w:bookmarkEnd w:id="15"/>
-      <w:r>
-        <w:rPr>
-          <w:lang w:val="en-GB"/>
-        </w:rPr>
-        <w:t xml:space="preserve"> </w:t>
-      </w:r>
-    </w:p>
-    <w:p>
-      <w:pPr>
-        <w:spacing w:line="360" w:lineRule="auto"/>
-        <w:rPr>
-          <w:lang w:val="en-GB"/>
-        </w:rPr>
-      </w:pPr>
-    </w:p>
-    <w:p>
-      <w:pPr>
-        <w:spacing w:line="360" w:lineRule="auto"/>
-        <w:rPr>
-          <w:lang w:val="en-GB"/>
-        </w:rPr>
-      </w:pPr>
-      <w:r>
-        <w:rPr>
-          <w:lang w:val="en-GB"/>
-        </w:rPr>
-        <w:t xml:space="preserve">In the project we are just working on an implementation of </w:t>
+      <w:r>
+        <w:rPr>
+          <w:lang w:val="en-GB"/>
+        </w:rPr>
+        <w:t>In the project</w:t>
+      </w:r>
+      <w:r>
+        <w:rPr>
+          <w:lang w:val="en-GB"/>
+        </w:rPr>
+        <w:t xml:space="preserve">, </w:t>
+      </w:r>
+      <w:r>
+        <w:rPr>
+          <w:lang w:val="en-GB"/>
+        </w:rPr>
+        <w:t xml:space="preserve">we are just working on an implementation of </w:t>
       </w:r>
       <w:r>
         <w:rPr>
@@ -1763,20 +1734,13 @@
           <w:szCs w:val="24"/>
           <w:lang w:val="en-GB"/>
         </w:rPr>
-        <w:instrText xml:space="preserve"> REF _Ref11265179 \h </w:instrText>
+        <w:instrText xml:space="preserve"> REF _Ref11265179 \h  \* MERGEFORMAT </w:instrText>
       </w:r>
       <w:r>
         <w:rPr>
           <w:szCs w:val="24"/>
           <w:lang w:val="en-GB"/>
         </w:rPr>
-      </w:r>
-      <w:r>
-        <w:rPr>
-          <w:szCs w:val="24"/>
-          <w:lang w:val="en-GB"/>
-        </w:rPr>
-        <w:instrText xml:space="preserve"> \* MERGEFORMAT </w:instrText>
       </w:r>
       <w:r>
         <w:rPr>
@@ -1826,20 +1790,13 @@
           <w:szCs w:val="24"/>
           <w:lang w:val="en-GB"/>
         </w:rPr>
-        <w:instrText xml:space="preserve"> REF _Ref11265193 \h </w:instrText>
+        <w:instrText xml:space="preserve"> REF _Ref11265193 \h  \* MERGEFORMAT </w:instrText>
       </w:r>
       <w:r>
         <w:rPr>
           <w:szCs w:val="24"/>
           <w:lang w:val="en-GB"/>
         </w:rPr>
-      </w:r>
-      <w:r>
-        <w:rPr>
-          <w:szCs w:val="24"/>
-          <w:lang w:val="en-GB"/>
-        </w:rPr>
-        <w:instrText xml:space="preserve"> \* MERGEFORMAT </w:instrText>
       </w:r>
       <w:r>
         <w:rPr>
@@ -1889,20 +1846,13 @@
           <w:szCs w:val="24"/>
           <w:lang w:val="en-GB"/>
         </w:rPr>
-        <w:instrText xml:space="preserve"> REF _Ref11265195 \h </w:instrText>
+        <w:instrText xml:space="preserve"> REF _Ref11265195 \h  \* MERGEFORMAT </w:instrText>
       </w:r>
       <w:r>
         <w:rPr>
           <w:szCs w:val="24"/>
           <w:lang w:val="en-GB"/>
         </w:rPr>
-      </w:r>
-      <w:r>
-        <w:rPr>
-          <w:szCs w:val="24"/>
-          <w:lang w:val="en-GB"/>
-        </w:rPr>
-        <w:instrText xml:space="preserve"> \* MERGEFORMAT </w:instrText>
       </w:r>
       <w:r>
         <w:rPr>
@@ -1945,20 +1895,13 @@
           <w:szCs w:val="24"/>
           <w:lang w:val="en-GB"/>
         </w:rPr>
-        <w:instrText xml:space="preserve"> REF _Ref11265196 \h </w:instrText>
+        <w:instrText xml:space="preserve"> REF _Ref11265196 \h  \* MERGEFORMAT </w:instrText>
       </w:r>
       <w:r>
         <w:rPr>
           <w:szCs w:val="24"/>
           <w:lang w:val="en-GB"/>
         </w:rPr>
-      </w:r>
-      <w:r>
-        <w:rPr>
-          <w:szCs w:val="24"/>
-          <w:lang w:val="en-GB"/>
-        </w:rPr>
-        <w:instrText xml:space="preserve"> \* MERGEFORMAT </w:instrText>
       </w:r>
       <w:r>
         <w:rPr>
@@ -1972,14 +1915,7 @@
           <w:szCs w:val="24"/>
           <w:lang w:val="en-US"/>
         </w:rPr>
-        <w:t>,</w:t>
-      </w:r>
-      <w:r>
-        <w:rPr>
-          <w:szCs w:val="24"/>
-          <w:lang w:val="en-US"/>
-        </w:rPr>
-        <w:t xml:space="preserve"> </w:t>
+        <w:t xml:space="preserve">, </w:t>
       </w:r>
       <w:r>
         <w:rPr>
@@ -2015,20 +1951,13 @@
           <w:szCs w:val="24"/>
           <w:lang w:val="en-GB"/>
         </w:rPr>
-        <w:instrText xml:space="preserve"> REF _Ref11265199 \h </w:instrText>
+        <w:instrText xml:space="preserve"> REF _Ref11265199 \h  \* MERGEFORMAT </w:instrText>
       </w:r>
       <w:r>
         <w:rPr>
           <w:szCs w:val="24"/>
           <w:lang w:val="en-GB"/>
         </w:rPr>
-      </w:r>
-      <w:r>
-        <w:rPr>
-          <w:szCs w:val="24"/>
-          <w:lang w:val="en-GB"/>
-        </w:rPr>
-        <w:instrText xml:space="preserve"> \* MERGEFORMAT </w:instrText>
       </w:r>
       <w:r>
         <w:rPr>
@@ -2089,7 +2018,7 @@
           <w:lang w:val="en-GB"/>
         </w:rPr>
       </w:pPr>
-      <w:bookmarkStart w:id="16" w:name="_Toc11231474"/>
+      <w:bookmarkStart w:id="15" w:name="_Toc11231474"/>
       <w:r>
         <w:rPr>
           <w:lang w:val="en-GB"/>
@@ -2120,7 +2049,7 @@
         </w:rPr>
         <w:t>s</w:t>
       </w:r>
-      <w:bookmarkEnd w:id="16"/>
+      <w:bookmarkEnd w:id="15"/>
     </w:p>
     <w:p>
       <w:pPr>
@@ -2137,14 +2066,14 @@
           <w:lang w:val="en-GB"/>
         </w:rPr>
       </w:pPr>
-      <w:bookmarkStart w:id="17" w:name="_Toc11231475"/>
+      <w:bookmarkStart w:id="16" w:name="_Toc11231475"/>
       <w:r>
         <w:rPr>
           <w:lang w:val="en-GB"/>
         </w:rPr>
         <w:t>Transitions</w:t>
       </w:r>
-      <w:bookmarkEnd w:id="17"/>
+      <w:bookmarkEnd w:id="16"/>
       <w:r>
         <w:rPr>
           <w:lang w:val="en-GB"/>
@@ -2188,21 +2117,7 @@
         <w:rPr>
           <w:lang w:val="en-GB"/>
         </w:rPr>
-        <w:t xml:space="preserve"> </w:t>
-      </w:r>
-      <w:proofErr w:type="spellStart"/>
-      <w:r>
-        <w:rPr>
-          <w:lang w:val="en-GB"/>
-        </w:rPr>
-        <w:t>anim</w:t>
-      </w:r>
-      <w:proofErr w:type="spellEnd"/>
-      <w:r>
-        <w:rPr>
-          <w:lang w:val="en-GB"/>
-        </w:rPr>
-        <w:t xml:space="preserve"> folder</w:t>
+        <w:t xml:space="preserve"> anim folder</w:t>
       </w:r>
       <w:r>
         <w:rPr>
@@ -2214,7 +2129,31 @@
         <w:rPr>
           <w:lang w:val="en-GB"/>
         </w:rPr>
-        <w:t>. There, xml files had to be created with a set-tag and a translate-tag. In this tags programmers can implement transition aspects like duration of the transi</w:t>
+        <w:t>. There, xml files had to be created with a set-tag and a translate-tag. In th</w:t>
+      </w:r>
+      <w:r>
+        <w:rPr>
+          <w:lang w:val="en-GB"/>
+        </w:rPr>
+        <w:t>ese</w:t>
+      </w:r>
+      <w:r>
+        <w:rPr>
+          <w:lang w:val="en-GB"/>
+        </w:rPr>
+        <w:t xml:space="preserve"> tags programmers can implement transition aspects like</w:t>
+      </w:r>
+      <w:r>
+        <w:rPr>
+          <w:lang w:val="en-GB"/>
+        </w:rPr>
+        <w:t xml:space="preserve"> the</w:t>
+      </w:r>
+      <w:r>
+        <w:rPr>
+          <w:lang w:val="en-GB"/>
+        </w:rPr>
+        <w:t xml:space="preserve"> duration of the transi</w:t>
       </w:r>
       <w:r>
         <w:rPr>
@@ -2235,27 +2174,49 @@
           <w:lang w:val="en-GB"/>
         </w:rPr>
         <w:lastRenderedPageBreak/>
-        <w:t xml:space="preserve">To use the transition </w:t>
-      </w:r>
-      <w:r>
-        <w:rPr>
-          <w:lang w:val="en-GB"/>
-        </w:rPr>
-        <w:t xml:space="preserve">programmers, have to define an </w:t>
-      </w:r>
-      <w:proofErr w:type="spellStart"/>
-      <w:r>
-        <w:rPr>
-          <w:lang w:val="en-GB"/>
-        </w:rPr>
-        <w:t>FragmentTransaction</w:t>
-      </w:r>
-      <w:proofErr w:type="spellEnd"/>
-      <w:r>
-        <w:rPr>
-          <w:lang w:val="en-GB"/>
-        </w:rPr>
-        <w:t>. With that you can replace the older screen and also setup a costume animation</w:t>
+        <w:t>To use the transition</w:t>
+      </w:r>
+      <w:r>
+        <w:rPr>
+          <w:lang w:val="en-GB"/>
+        </w:rPr>
+        <w:t>,</w:t>
+      </w:r>
+      <w:r>
+        <w:rPr>
+          <w:lang w:val="en-GB"/>
+        </w:rPr>
+        <w:t xml:space="preserve"> </w:t>
+      </w:r>
+      <w:r>
+        <w:rPr>
+          <w:lang w:val="en-GB"/>
+        </w:rPr>
+        <w:t>programmers have to define an FragmentTransaction. With that</w:t>
+      </w:r>
+      <w:r>
+        <w:rPr>
+          <w:lang w:val="en-GB"/>
+        </w:rPr>
+        <w:t>,</w:t>
+      </w:r>
+      <w:r>
+        <w:rPr>
+          <w:lang w:val="en-GB"/>
+        </w:rPr>
+        <w:t xml:space="preserve"> you can replace the older screen and also set</w:t>
+      </w:r>
+      <w:r>
+        <w:rPr>
+          <w:lang w:val="en-GB"/>
+        </w:rPr>
+        <w:t xml:space="preserve"> </w:t>
+      </w:r>
+      <w:r>
+        <w:rPr>
+          <w:lang w:val="en-GB"/>
+        </w:rPr>
+        <w:t>up a costume animation</w:t>
       </w:r>
       <w:r>
         <w:rPr>
@@ -2380,43 +2341,95 @@
                 <w:lang w:val="en-US"/>
               </w:rPr>
             </w:pPr>
-            <w:proofErr w:type="spellStart"/>
             <w:r>
               <w:rPr>
                 <w:color w:val="A9B7C6"/>
                 <w:lang w:val="en-US"/>
               </w:rPr>
-              <w:t>SecondScreen</w:t>
-            </w:r>
-            <w:proofErr w:type="spellEnd"/>
+              <w:t>SecondScreen fragment = SecondScreen.newInstance()</w:t>
+            </w:r>
+            <w:r>
+              <w:rPr>
+                <w:color w:val="CC7832"/>
+                <w:lang w:val="en-US"/>
+              </w:rPr>
+              <w:t>;</w:t>
+            </w:r>
+            <w:r>
+              <w:rPr>
+                <w:color w:val="CC7832"/>
+                <w:lang w:val="en-US"/>
+              </w:rPr>
+              <w:br/>
+            </w:r>
             <w:r>
               <w:rPr>
                 <w:color w:val="A9B7C6"/>
                 <w:lang w:val="en-US"/>
               </w:rPr>
-              <w:t xml:space="preserve"> fragment = </w:t>
-            </w:r>
-            <w:proofErr w:type="spellStart"/>
+              <w:t>FragmentManager fragmentManager = getSupportFragmentManager()</w:t>
+            </w:r>
+            <w:r>
+              <w:rPr>
+                <w:color w:val="CC7832"/>
+                <w:lang w:val="en-US"/>
+              </w:rPr>
+              <w:t>;</w:t>
+            </w:r>
+            <w:r>
+              <w:rPr>
+                <w:color w:val="CC7832"/>
+                <w:lang w:val="en-US"/>
+              </w:rPr>
+              <w:br/>
+            </w:r>
             <w:r>
               <w:rPr>
                 <w:color w:val="A9B7C6"/>
                 <w:lang w:val="en-US"/>
               </w:rPr>
-              <w:t>SecondScreen.newInstance</w:t>
-            </w:r>
-            <w:proofErr w:type="spellEnd"/>
+              <w:t>FragmentTransaction transaction = fragmentManager.beginTransaction()</w:t>
+            </w:r>
+            <w:r>
+              <w:rPr>
+                <w:color w:val="CC7832"/>
+                <w:lang w:val="en-US"/>
+              </w:rPr>
+              <w:t>;</w:t>
+            </w:r>
+            <w:r>
+              <w:rPr>
+                <w:color w:val="CC7832"/>
+                <w:lang w:val="en-US"/>
+              </w:rPr>
+              <w:br/>
+            </w:r>
             <w:r>
               <w:rPr>
                 <w:color w:val="A9B7C6"/>
                 <w:lang w:val="en-US"/>
               </w:rPr>
-              <w:t>()</w:t>
+              <w:t>transaction.setCustomAnimations(R.anim.enter_from_bottom</w:t>
             </w:r>
             <w:r>
               <w:rPr>
                 <w:color w:val="CC7832"/>
                 <w:lang w:val="en-US"/>
               </w:rPr>
+              <w:t xml:space="preserve">, </w:t>
+            </w:r>
+            <w:r>
+              <w:rPr>
+                <w:color w:val="A9B7C6"/>
+                <w:lang w:val="en-US"/>
+              </w:rPr>
+              <w:t>R.anim.exit_from_bottom)</w:t>
+            </w:r>
+            <w:r>
+              <w:rPr>
+                <w:color w:val="CC7832"/>
+                <w:lang w:val="en-US"/>
+              </w:rPr>
               <w:t>;</w:t>
             </w:r>
             <w:r>
@@ -2426,245 +2439,48 @@
               </w:rPr>
               <w:br/>
             </w:r>
-            <w:proofErr w:type="spellStart"/>
             <w:r>
               <w:rPr>
                 <w:color w:val="A9B7C6"/>
                 <w:lang w:val="en-US"/>
               </w:rPr>
-              <w:t>FragmentManager</w:t>
-            </w:r>
-            <w:proofErr w:type="spellEnd"/>
+              <w:t>transaction.addToBackStack(</w:t>
+            </w:r>
+            <w:r>
+              <w:rPr>
+                <w:color w:val="CC7832"/>
+                <w:lang w:val="en-US"/>
+              </w:rPr>
+              <w:t>null</w:t>
+            </w:r>
             <w:r>
               <w:rPr>
                 <w:color w:val="A9B7C6"/>
                 <w:lang w:val="en-US"/>
               </w:rPr>
-              <w:t xml:space="preserve"> </w:t>
-            </w:r>
-            <w:proofErr w:type="spellStart"/>
+              <w:t>)</w:t>
+            </w:r>
+            <w:r>
+              <w:rPr>
+                <w:color w:val="CC7832"/>
+                <w:lang w:val="en-US"/>
+              </w:rPr>
+              <w:t>;</w:t>
+            </w:r>
+            <w:r>
+              <w:rPr>
+                <w:color w:val="CC7832"/>
+                <w:lang w:val="en-US"/>
+              </w:rPr>
+              <w:br/>
+            </w:r>
             <w:r>
               <w:rPr>
                 <w:color w:val="A9B7C6"/>
                 <w:lang w:val="en-US"/>
               </w:rPr>
-              <w:t>fragmentManager</w:t>
-            </w:r>
-            <w:proofErr w:type="spellEnd"/>
-            <w:r>
-              <w:rPr>
-                <w:color w:val="A9B7C6"/>
-                <w:lang w:val="en-US"/>
-              </w:rPr>
-              <w:t xml:space="preserve"> = </w:t>
-            </w:r>
-            <w:proofErr w:type="spellStart"/>
-            <w:r>
-              <w:rPr>
-                <w:color w:val="A9B7C6"/>
-                <w:lang w:val="en-US"/>
-              </w:rPr>
-              <w:t>getSupportFragmentManager</w:t>
-            </w:r>
-            <w:proofErr w:type="spellEnd"/>
-            <w:r>
-              <w:rPr>
-                <w:color w:val="A9B7C6"/>
-                <w:lang w:val="en-US"/>
-              </w:rPr>
-              <w:t>()</w:t>
-            </w:r>
-            <w:r>
-              <w:rPr>
-                <w:color w:val="CC7832"/>
-                <w:lang w:val="en-US"/>
-              </w:rPr>
-              <w:t>;</w:t>
-            </w:r>
-            <w:r>
-              <w:rPr>
-                <w:color w:val="CC7832"/>
-                <w:lang w:val="en-US"/>
-              </w:rPr>
-              <w:br/>
-            </w:r>
-            <w:proofErr w:type="spellStart"/>
-            <w:r>
-              <w:rPr>
-                <w:color w:val="A9B7C6"/>
-                <w:lang w:val="en-US"/>
-              </w:rPr>
-              <w:t>FragmentTransaction</w:t>
-            </w:r>
-            <w:proofErr w:type="spellEnd"/>
-            <w:r>
-              <w:rPr>
-                <w:color w:val="A9B7C6"/>
-                <w:lang w:val="en-US"/>
-              </w:rPr>
-              <w:t xml:space="preserve"> transaction = </w:t>
-            </w:r>
-            <w:proofErr w:type="spellStart"/>
-            <w:r>
-              <w:rPr>
-                <w:color w:val="A9B7C6"/>
-                <w:lang w:val="en-US"/>
-              </w:rPr>
-              <w:t>fragmentManager.beginTransaction</w:t>
-            </w:r>
-            <w:proofErr w:type="spellEnd"/>
-            <w:r>
-              <w:rPr>
-                <w:color w:val="A9B7C6"/>
-                <w:lang w:val="en-US"/>
-              </w:rPr>
-              <w:t>()</w:t>
-            </w:r>
-            <w:r>
-              <w:rPr>
-                <w:color w:val="CC7832"/>
-                <w:lang w:val="en-US"/>
-              </w:rPr>
-              <w:t>;</w:t>
-            </w:r>
-            <w:r>
-              <w:rPr>
-                <w:color w:val="CC7832"/>
-                <w:lang w:val="en-US"/>
-              </w:rPr>
-              <w:br/>
-            </w:r>
-            <w:proofErr w:type="spellStart"/>
-            <w:r>
-              <w:rPr>
-                <w:color w:val="A9B7C6"/>
-                <w:lang w:val="en-US"/>
-              </w:rPr>
-              <w:t>transaction.setCustomAnimations</w:t>
-            </w:r>
-            <w:proofErr w:type="spellEnd"/>
-            <w:r>
-              <w:rPr>
-                <w:color w:val="A9B7C6"/>
-                <w:lang w:val="en-US"/>
-              </w:rPr>
-              <w:t>(</w:t>
-            </w:r>
-            <w:proofErr w:type="spellStart"/>
-            <w:r>
-              <w:rPr>
-                <w:color w:val="A9B7C6"/>
-                <w:lang w:val="en-US"/>
-              </w:rPr>
-              <w:t>R.anim.enter_from_bottom</w:t>
-            </w:r>
-            <w:proofErr w:type="spellEnd"/>
-            <w:r>
-              <w:rPr>
-                <w:color w:val="CC7832"/>
-                <w:lang w:val="en-US"/>
-              </w:rPr>
-              <w:t xml:space="preserve">, </w:t>
-            </w:r>
-            <w:proofErr w:type="spellStart"/>
-            <w:r>
-              <w:rPr>
-                <w:color w:val="A9B7C6"/>
-                <w:lang w:val="en-US"/>
-              </w:rPr>
-              <w:t>R.anim.exit_from_bottom</w:t>
-            </w:r>
-            <w:proofErr w:type="spellEnd"/>
-            <w:r>
-              <w:rPr>
-                <w:color w:val="A9B7C6"/>
-                <w:lang w:val="en-US"/>
-              </w:rPr>
-              <w:t>)</w:t>
-            </w:r>
-            <w:r>
-              <w:rPr>
-                <w:color w:val="CC7832"/>
-                <w:lang w:val="en-US"/>
-              </w:rPr>
-              <w:t>;</w:t>
-            </w:r>
-            <w:r>
-              <w:rPr>
-                <w:color w:val="CC7832"/>
-                <w:lang w:val="en-US"/>
-              </w:rPr>
-              <w:br/>
-            </w:r>
-            <w:proofErr w:type="spellStart"/>
-            <w:r>
-              <w:rPr>
-                <w:color w:val="A9B7C6"/>
-                <w:lang w:val="en-US"/>
-              </w:rPr>
-              <w:t>transaction.addToBackStack</w:t>
-            </w:r>
-            <w:proofErr w:type="spellEnd"/>
-            <w:r>
-              <w:rPr>
-                <w:color w:val="A9B7C6"/>
-                <w:lang w:val="en-US"/>
-              </w:rPr>
-              <w:t>(</w:t>
-            </w:r>
-            <w:r>
-              <w:rPr>
-                <w:color w:val="CC7832"/>
-                <w:lang w:val="en-US"/>
-              </w:rPr>
-              <w:t>null</w:t>
-            </w:r>
-            <w:r>
-              <w:rPr>
-                <w:color w:val="A9B7C6"/>
-                <w:lang w:val="en-US"/>
-              </w:rPr>
-              <w:t>)</w:t>
-            </w:r>
-            <w:r>
-              <w:rPr>
-                <w:color w:val="CC7832"/>
-                <w:lang w:val="en-US"/>
-              </w:rPr>
-              <w:t>;</w:t>
-            </w:r>
-            <w:r>
-              <w:rPr>
-                <w:color w:val="CC7832"/>
-                <w:lang w:val="en-US"/>
-              </w:rPr>
-              <w:br/>
-            </w:r>
-            <w:proofErr w:type="spellStart"/>
-            <w:r>
-              <w:rPr>
-                <w:color w:val="A9B7C6"/>
-                <w:lang w:val="en-US"/>
-              </w:rPr>
-              <w:t>transaction.add</w:t>
-            </w:r>
-            <w:proofErr w:type="spellEnd"/>
-            <w:r>
-              <w:rPr>
-                <w:color w:val="A9B7C6"/>
-                <w:lang w:val="en-US"/>
-              </w:rPr>
-              <w:t>(</w:t>
-            </w:r>
-            <w:proofErr w:type="spellStart"/>
-            <w:r>
-              <w:rPr>
-                <w:color w:val="A9B7C6"/>
-                <w:lang w:val="en-US"/>
-              </w:rPr>
-              <w:t>R.id.fragment_container</w:t>
-            </w:r>
-            <w:proofErr w:type="spellEnd"/>
+              <w:t>transaction.add(R.id.fragment_container</w:t>
+            </w:r>
             <w:r>
               <w:rPr>
                 <w:color w:val="CC7832"/>
@@ -2736,7 +2552,7 @@
           <w:lang w:val="en-US"/>
         </w:rPr>
       </w:pPr>
-      <w:bookmarkStart w:id="18" w:name="_Ref11230160"/>
+      <w:bookmarkStart w:id="17" w:name="_Ref11230160"/>
       <w:r>
         <w:rPr>
           <w:i w:val="0"/>
@@ -2795,7 +2611,7 @@
         </w:rPr>
         <w:fldChar w:fldCharType="end"/>
       </w:r>
-      <w:bookmarkEnd w:id="18"/>
+      <w:bookmarkEnd w:id="17"/>
       <w:r>
         <w:rPr>
           <w:i w:val="0"/>
@@ -2822,7 +2638,7 @@
           <w:lang w:val="en-GB"/>
         </w:rPr>
       </w:pPr>
-      <w:bookmarkStart w:id="19" w:name="_Toc11231476"/>
+      <w:bookmarkStart w:id="18" w:name="_Toc11231476"/>
       <w:r>
         <w:rPr>
           <w:lang w:val="en-GB"/>
@@ -2834,44 +2650,44 @@
           <w:lang w:val="en-GB"/>
         </w:rPr>
         <w:t>programming</w:t>
+      </w:r>
+      <w:bookmarkEnd w:id="18"/>
+    </w:p>
+    <w:p>
+      <w:pPr>
+        <w:spacing w:line="360" w:lineRule="auto"/>
+        <w:rPr>
+          <w:lang w:val="en-US"/>
+        </w:rPr>
+      </w:pPr>
+    </w:p>
+    <w:p>
+      <w:pPr>
+        <w:spacing w:line="360" w:lineRule="auto"/>
+        <w:rPr>
+          <w:lang w:val="en-GB"/>
+        </w:rPr>
+      </w:pPr>
+    </w:p>
+    <w:p>
+      <w:pPr>
+        <w:pStyle w:val="berschrift2"/>
+        <w:spacing w:line="360" w:lineRule="auto"/>
+        <w:rPr>
+          <w:lang w:val="en-GB"/>
+        </w:rPr>
+      </w:pPr>
+      <w:bookmarkStart w:id="19" w:name="_Toc11231477"/>
+      <w:r>
+        <w:rPr>
+          <w:lang w:val="en-GB"/>
+        </w:rPr>
+        <w:t>Code Structure</w:t>
       </w:r>
       <w:bookmarkEnd w:id="19"/>
     </w:p>
     <w:p>
       <w:pPr>
-        <w:spacing w:line="360" w:lineRule="auto"/>
-        <w:rPr>
-          <w:lang w:val="en-US"/>
-        </w:rPr>
-      </w:pPr>
-    </w:p>
-    <w:p>
-      <w:pPr>
-        <w:spacing w:line="360" w:lineRule="auto"/>
-        <w:rPr>
-          <w:lang w:val="en-GB"/>
-        </w:rPr>
-      </w:pPr>
-    </w:p>
-    <w:p>
-      <w:pPr>
-        <w:pStyle w:val="berschrift2"/>
-        <w:spacing w:line="360" w:lineRule="auto"/>
-        <w:rPr>
-          <w:lang w:val="en-GB"/>
-        </w:rPr>
-      </w:pPr>
-      <w:bookmarkStart w:id="20" w:name="_Toc11231477"/>
-      <w:r>
-        <w:rPr>
-          <w:lang w:val="en-GB"/>
-        </w:rPr>
-        <w:t>Code Structure</w:t>
-      </w:r>
-      <w:bookmarkEnd w:id="20"/>
-    </w:p>
-    <w:p>
-      <w:pPr>
         <w:rPr>
           <w:szCs w:val="24"/>
           <w:lang w:val="en-GB"/>
@@ -2881,7 +2697,7 @@
         <w:rPr>
           <w:lang w:val="en-GB"/>
         </w:rPr>
-        <w:t xml:space="preserve">The code structure for the whole application can be found in the </w:t>
+        <w:t xml:space="preserve">The code structure for the whole application can be found in </w:t>
       </w:r>
       <w:r>
         <w:rPr>
@@ -2951,7 +2767,7 @@
       <w:pPr>
         <w:keepNext/>
       </w:pPr>
-      <w:commentRangeStart w:id="21"/>
+      <w:commentRangeStart w:id="20"/>
       <w:r>
         <w:rPr>
           <w:noProof/>
@@ -3005,12 +2821,12 @@
           </wp:inline>
         </w:drawing>
       </w:r>
-      <w:commentRangeEnd w:id="21"/>
+      <w:commentRangeEnd w:id="20"/>
       <w:r>
         <w:rPr>
           <w:rStyle w:val="Kommentarzeichen"/>
         </w:rPr>
-        <w:commentReference w:id="21"/>
+        <w:commentReference w:id="20"/>
       </w:r>
     </w:p>
     <w:p>
@@ -3024,8 +2840,8 @@
           <w:lang w:val="en-US"/>
         </w:rPr>
       </w:pPr>
-      <w:bookmarkStart w:id="22" w:name="_Ref11231387"/>
-      <w:bookmarkStart w:id="23" w:name="_Ref11231382"/>
+      <w:bookmarkStart w:id="21" w:name="_Ref11231387"/>
+      <w:bookmarkStart w:id="22" w:name="_Ref11231382"/>
       <w:r>
         <w:rPr>
           <w:i w:val="0"/>
@@ -3084,7 +2900,7 @@
         </w:rPr>
         <w:fldChar w:fldCharType="end"/>
       </w:r>
-      <w:bookmarkEnd w:id="22"/>
+      <w:bookmarkEnd w:id="21"/>
       <w:r>
         <w:rPr>
           <w:i w:val="0"/>
@@ -3095,7 +2911,7 @@
         </w:rPr>
         <w:t xml:space="preserve"> shows the code structure of the project.</w:t>
       </w:r>
-      <w:bookmarkEnd w:id="23"/>
+      <w:bookmarkEnd w:id="22"/>
     </w:p>
     <w:p>
       <w:pPr>
@@ -3122,7 +2938,8 @@
           <w:rStyle w:val="berschrift1Zchn"/>
         </w:rPr>
       </w:pPr>
-      <w:bookmarkStart w:id="24" w:name="_Toc11231478"/>
+      <w:bookmarkStart w:id="23" w:name="_Toc11231478"/>
+      <w:bookmarkEnd w:id="2"/>
       <w:bookmarkEnd w:id="3"/>
       <w:bookmarkEnd w:id="4"/>
       <w:bookmarkEnd w:id="5"/>
@@ -3130,7 +2947,6 @@
       <w:bookmarkEnd w:id="7"/>
       <w:bookmarkEnd w:id="8"/>
       <w:bookmarkEnd w:id="9"/>
-      <w:bookmarkEnd w:id="10"/>
       <w:r>
         <w:rPr>
           <w:rStyle w:val="berschrift1Zchn"/>
@@ -3144,7 +2960,7 @@
         </w:rPr>
         <w:t>iterature</w:t>
       </w:r>
-      <w:bookmarkEnd w:id="24"/>
+      <w:bookmarkEnd w:id="23"/>
     </w:p>
     <w:p>
       <w:pPr>
@@ -3208,12 +3024,12 @@
         <w:pStyle w:val="berschrift1"/>
         <w:spacing w:line="360" w:lineRule="auto"/>
       </w:pPr>
-      <w:bookmarkStart w:id="25" w:name="_Toc11231479"/>
+      <w:bookmarkStart w:id="24" w:name="_Toc11231479"/>
       <w:r>
         <w:lastRenderedPageBreak/>
         <w:t>Annex</w:t>
       </w:r>
-      <w:bookmarkEnd w:id="25"/>
+      <w:bookmarkEnd w:id="24"/>
     </w:p>
     <w:p>
       <w:pPr>
@@ -3383,7 +3199,7 @@
                 <w:lang w:val="en-US"/>
               </w:rPr>
             </w:pPr>
-            <w:bookmarkStart w:id="26" w:name="_Ref11265179"/>
+            <w:bookmarkStart w:id="25" w:name="_Ref11265179"/>
             <w:r>
               <w:rPr>
                 <w:sz w:val="20"/>
@@ -3430,14 +3246,30 @@
               </w:rPr>
               <w:fldChar w:fldCharType="end"/>
             </w:r>
-            <w:bookmarkEnd w:id="26"/>
+            <w:bookmarkEnd w:id="25"/>
             <w:r>
               <w:rPr>
                 <w:sz w:val="20"/>
                 <w:szCs w:val="20"/>
                 <w:lang w:val="en-US"/>
               </w:rPr>
-              <w:t xml:space="preserve"> shows the first screen of the app which acts like an opening screen.</w:t>
+              <w:t xml:space="preserve"> shows the first screen of the app which acts </w:t>
+            </w:r>
+            <w:r>
+              <w:rPr>
+                <w:sz w:val="20"/>
+                <w:szCs w:val="20"/>
+                <w:lang w:val="en-US"/>
+              </w:rPr>
+              <w:t>as</w:t>
+            </w:r>
+            <w:r>
+              <w:rPr>
+                <w:sz w:val="20"/>
+                <w:szCs w:val="20"/>
+                <w:lang w:val="en-US"/>
+              </w:rPr>
+              <w:t xml:space="preserve"> an opening screen.</w:t>
             </w:r>
           </w:p>
         </w:tc>
@@ -3453,7 +3285,7 @@
                 <w:lang w:val="en-US"/>
               </w:rPr>
             </w:pPr>
-            <w:bookmarkStart w:id="27" w:name="_Ref11265193"/>
+            <w:bookmarkStart w:id="26" w:name="_Ref11265193"/>
             <w:r>
               <w:rPr>
                 <w:sz w:val="20"/>
@@ -3500,7 +3332,7 @@
               </w:rPr>
               <w:fldChar w:fldCharType="end"/>
             </w:r>
-            <w:bookmarkEnd w:id="27"/>
+            <w:bookmarkEnd w:id="26"/>
             <w:r>
               <w:rPr>
                 <w:sz w:val="20"/>
@@ -3655,7 +3487,7 @@
                 <w:lang w:val="en-GB"/>
               </w:rPr>
             </w:pPr>
-            <w:bookmarkStart w:id="28" w:name="_Ref11265195"/>
+            <w:bookmarkStart w:id="27" w:name="_Ref11265195"/>
             <w:r>
               <w:rPr>
                 <w:sz w:val="20"/>
@@ -3702,14 +3534,32 @@
               </w:rPr>
               <w:fldChar w:fldCharType="end"/>
             </w:r>
-            <w:bookmarkEnd w:id="28"/>
+            <w:bookmarkEnd w:id="27"/>
             <w:r>
               <w:rPr>
                 <w:sz w:val="20"/>
                 <w:szCs w:val="20"/>
                 <w:lang w:val="en-US"/>
               </w:rPr>
-              <w:t xml:space="preserve"> shows the information screen that the user can open to learn how the game works.</w:t>
+              <w:t xml:space="preserve"> shows the information screen that the user can open to </w:t>
+            </w:r>
+            <w:r>
+              <w:rPr>
+                <w:sz w:val="20"/>
+                <w:szCs w:val="20"/>
+                <w:lang w:val="en-US"/>
+              </w:rPr>
+              <w:t>learning</w:t>
+            </w:r>
+            <w:bookmarkStart w:id="28" w:name="_GoBack"/>
+            <w:bookmarkEnd w:id="28"/>
+            <w:r>
+              <w:rPr>
+                <w:sz w:val="20"/>
+                <w:szCs w:val="20"/>
+                <w:lang w:val="en-US"/>
+              </w:rPr>
+              <w:t xml:space="preserve"> how the game works.</w:t>
             </w:r>
           </w:p>
         </w:tc>
@@ -3968,7 +3818,7 @@
 
 <file path=word/comments.xml><?xml version="1.0" encoding="utf-8"?>
 <w:comments xmlns:wpc="http://schemas.microsoft.com/office/word/2010/wordprocessingCanvas" xmlns:cx="http://schemas.microsoft.com/office/drawing/2014/chartex" xmlns:cx1="http://schemas.microsoft.com/office/drawing/2015/9/8/chartex" xmlns:cx2="http://schemas.microsoft.com/office/drawing/2015/10/21/chartex" xmlns:cx3="http://schemas.microsoft.com/office/drawing/2016/5/9/chartex" xmlns:cx4="http://schemas.microsoft.com/office/drawing/2016/5/10/chartex" xmlns:cx5="http://schemas.microsoft.com/office/drawing/2016/5/11/chartex" xmlns:cx6="http://schemas.microsoft.com/office/drawing/2016/5/12/chartex" xmlns:cx7="http://schemas.microsoft.com/office/drawing/2016/5/13/chartex" xmlns:cx8="http://schemas.microsoft.com/office/drawing/2016/5/14/chartex" xmlns:mc="http://schemas.openxmlformats.org/markup-compatibility/2006" xmlns:aink="http://schemas.microsoft.com/office/drawing/2016/ink" xmlns:am3d="http://schemas.microsoft.com/office/drawing/2017/model3d" xmlns:o="urn:schemas-microsoft-com:office:office" xmlns:r="http://schemas.openxmlformats.org/officeDocument/2006/relationships" xmlns:m="http://schemas.openxmlformats.org/officeDocument/2006/math" xmlns:v="urn:schemas-microsoft-com:vml" xmlns:wp14="http://schemas.microsoft.com/office/word/2010/wordprocessingDrawing" xmlns:wp="http://schemas.openxmlformats.org/drawingml/2006/wordprocessingDrawing" xmlns:w10="urn:schemas-microsoft-com:office:word" xmlns:w="http://schemas.openxmlformats.org/wordprocessingml/2006/main" xmlns:w14="http://schemas.microsoft.com/office/word/2010/wordml" xmlns:w15="http://schemas.microsoft.com/office/word/2012/wordml" xmlns:w16cid="http://schemas.microsoft.com/office/word/2016/wordml/cid" xmlns:w16se="http://schemas.microsoft.com/office/word/2015/wordml/symex" xmlns:wpg="http://schemas.microsoft.com/office/word/2010/wordprocessingGroup" xmlns:wpi="http://schemas.microsoft.com/office/word/2010/wordprocessingInk" xmlns:wne="http://schemas.microsoft.com/office/word/2006/wordml" xmlns:wps="http://schemas.microsoft.com/office/word/2010/wordprocessingShape" mc:Ignorable="w14 w15 w16se w16cid wp14">
-  <w:comment w:id="1" w:author="christopher.heiden" w:date="2019-05-31T09:08:00Z" w:initials="c">
+  <w:comment w:id="0" w:author="christopher.heiden" w:date="2019-05-31T09:08:00Z" w:initials="c">
     <w:p>
       <w:pPr>
         <w:pStyle w:val="Kommentartext"/>
@@ -3990,7 +3840,7 @@
       </w:r>
     </w:p>
   </w:comment>
-  <w:comment w:id="21" w:author="christopher.heiden" w:date="2019-06-12T11:31:00Z" w:initials="c">
+  <w:comment w:id="20" w:author="christopher.heiden" w:date="2019-06-12T11:31:00Z" w:initials="c">
     <w:p>
       <w:pPr>
         <w:pStyle w:val="Kommentartext"/>
@@ -6016,7 +5866,7 @@
 </file>
 
 <file path=customXml/itemProps1.xml><?xml version="1.0" encoding="utf-8"?>
-<ds:datastoreItem xmlns:ds="http://schemas.openxmlformats.org/officeDocument/2006/customXml" ds:itemID="{62AFFF78-4007-4DDF-9B81-6030BA8E0E53}">
+<ds:datastoreItem xmlns:ds="http://schemas.openxmlformats.org/officeDocument/2006/customXml" ds:itemID="{EF2ACF11-581E-4F57-9D6B-1F1D025C6AA1}">
   <ds:schemaRefs>
     <ds:schemaRef ds:uri="http://schemas.openxmlformats.org/officeDocument/2006/bibliography"/>
   </ds:schemaRefs>

</xml_diff>

<commit_message>
add changes in the Documentation; first and second paragraph has been added; first try to summerize the text
</commit_message>
<xml_diff>
--- a/Documentation.docx
+++ b/Documentation.docx
@@ -496,8 +496,9 @@
         <w:p>
           <w:pPr>
             <w:pStyle w:val="Verzeichnis1"/>
+            <w:spacing w:line="360" w:lineRule="auto"/>
             <w:rPr>
-              <w:rFonts w:asciiTheme="minorHAnsi" w:eastAsiaTheme="minorEastAsia" w:hAnsiTheme="minorHAnsi"/>
+              <w:rFonts w:eastAsiaTheme="minorEastAsia"/>
               <w:b w:val="0"/>
               <w:color w:val="auto"/>
               <w:sz w:val="22"/>
@@ -532,7 +533,7 @@
             </w:r>
             <w:r>
               <w:rPr>
-                <w:rFonts w:asciiTheme="minorHAnsi" w:eastAsiaTheme="minorEastAsia" w:hAnsiTheme="minorHAnsi"/>
+                <w:rFonts w:eastAsiaTheme="minorEastAsia"/>
                 <w:b w:val="0"/>
                 <w:color w:val="auto"/>
                 <w:sz w:val="22"/>
@@ -597,8 +598,9 @@
               <w:tab w:val="left" w:pos="880"/>
               <w:tab w:val="right" w:leader="dot" w:pos="9062"/>
             </w:tabs>
+            <w:spacing w:line="360" w:lineRule="auto"/>
             <w:rPr>
-              <w:rFonts w:asciiTheme="minorHAnsi" w:eastAsiaTheme="minorEastAsia" w:hAnsiTheme="minorHAnsi"/>
+              <w:rFonts w:eastAsiaTheme="minorEastAsia"/>
               <w:noProof/>
               <w:sz w:val="22"/>
               <w:lang w:eastAsia="de-DE"/>
@@ -615,7 +617,7 @@
             </w:r>
             <w:r>
               <w:rPr>
-                <w:rFonts w:asciiTheme="minorHAnsi" w:eastAsiaTheme="minorEastAsia" w:hAnsiTheme="minorHAnsi"/>
+                <w:rFonts w:eastAsiaTheme="minorEastAsia"/>
                 <w:noProof/>
                 <w:sz w:val="22"/>
                 <w:lang w:eastAsia="de-DE"/>
@@ -706,8 +708,9 @@
               <w:tab w:val="left" w:pos="880"/>
               <w:tab w:val="right" w:leader="dot" w:pos="9062"/>
             </w:tabs>
+            <w:spacing w:line="360" w:lineRule="auto"/>
             <w:rPr>
-              <w:rFonts w:asciiTheme="minorHAnsi" w:eastAsiaTheme="minorEastAsia" w:hAnsiTheme="minorHAnsi"/>
+              <w:rFonts w:eastAsiaTheme="minorEastAsia"/>
               <w:noProof/>
               <w:sz w:val="22"/>
               <w:lang w:eastAsia="de-DE"/>
@@ -724,7 +727,7 @@
             </w:r>
             <w:r>
               <w:rPr>
-                <w:rFonts w:asciiTheme="minorHAnsi" w:eastAsiaTheme="minorEastAsia" w:hAnsiTheme="minorHAnsi"/>
+                <w:rFonts w:eastAsiaTheme="minorEastAsia"/>
                 <w:noProof/>
                 <w:sz w:val="22"/>
                 <w:lang w:eastAsia="de-DE"/>
@@ -792,8 +795,9 @@
         <w:p>
           <w:pPr>
             <w:pStyle w:val="Verzeichnis1"/>
+            <w:spacing w:line="360" w:lineRule="auto"/>
             <w:rPr>
-              <w:rFonts w:asciiTheme="minorHAnsi" w:eastAsiaTheme="minorEastAsia" w:hAnsiTheme="minorHAnsi"/>
+              <w:rFonts w:eastAsiaTheme="minorEastAsia"/>
               <w:b w:val="0"/>
               <w:color w:val="auto"/>
               <w:sz w:val="22"/>
@@ -810,7 +814,7 @@
             </w:r>
             <w:r>
               <w:rPr>
-                <w:rFonts w:asciiTheme="minorHAnsi" w:eastAsiaTheme="minorEastAsia" w:hAnsiTheme="minorHAnsi"/>
+                <w:rFonts w:eastAsiaTheme="minorEastAsia"/>
                 <w:b w:val="0"/>
                 <w:color w:val="auto"/>
                 <w:sz w:val="22"/>
@@ -875,8 +879,9 @@
               <w:tab w:val="left" w:pos="880"/>
               <w:tab w:val="right" w:leader="dot" w:pos="9062"/>
             </w:tabs>
+            <w:spacing w:line="360" w:lineRule="auto"/>
             <w:rPr>
-              <w:rFonts w:asciiTheme="minorHAnsi" w:eastAsiaTheme="minorEastAsia" w:hAnsiTheme="minorHAnsi"/>
+              <w:rFonts w:eastAsiaTheme="minorEastAsia"/>
               <w:noProof/>
               <w:sz w:val="22"/>
               <w:lang w:eastAsia="de-DE"/>
@@ -893,7 +898,7 @@
             </w:r>
             <w:r>
               <w:rPr>
-                <w:rFonts w:asciiTheme="minorHAnsi" w:eastAsiaTheme="minorEastAsia" w:hAnsiTheme="minorHAnsi"/>
+                <w:rFonts w:eastAsiaTheme="minorEastAsia"/>
                 <w:noProof/>
                 <w:sz w:val="22"/>
                 <w:lang w:eastAsia="de-DE"/>
@@ -965,8 +970,9 @@
               <w:tab w:val="left" w:pos="880"/>
               <w:tab w:val="right" w:leader="dot" w:pos="9062"/>
             </w:tabs>
+            <w:spacing w:line="360" w:lineRule="auto"/>
             <w:rPr>
-              <w:rFonts w:asciiTheme="minorHAnsi" w:eastAsiaTheme="minorEastAsia" w:hAnsiTheme="minorHAnsi"/>
+              <w:rFonts w:eastAsiaTheme="minorEastAsia"/>
               <w:noProof/>
               <w:sz w:val="22"/>
               <w:lang w:eastAsia="de-DE"/>
@@ -983,7 +989,7 @@
             </w:r>
             <w:r>
               <w:rPr>
-                <w:rFonts w:asciiTheme="minorHAnsi" w:eastAsiaTheme="minorEastAsia" w:hAnsiTheme="minorHAnsi"/>
+                <w:rFonts w:eastAsiaTheme="minorEastAsia"/>
                 <w:noProof/>
                 <w:sz w:val="22"/>
                 <w:lang w:eastAsia="de-DE"/>
@@ -1055,6 +1061,7 @@
               <w:tab w:val="left" w:pos="1320"/>
               <w:tab w:val="right" w:leader="dot" w:pos="9062"/>
             </w:tabs>
+            <w:spacing w:line="360" w:lineRule="auto"/>
             <w:rPr>
               <w:noProof/>
             </w:rPr>
@@ -1139,6 +1146,7 @@
               <w:tab w:val="left" w:pos="1320"/>
               <w:tab w:val="right" w:leader="dot" w:pos="9062"/>
             </w:tabs>
+            <w:spacing w:line="360" w:lineRule="auto"/>
             <w:rPr>
               <w:noProof/>
             </w:rPr>
@@ -1223,8 +1231,9 @@
               <w:tab w:val="left" w:pos="880"/>
               <w:tab w:val="right" w:leader="dot" w:pos="9062"/>
             </w:tabs>
+            <w:spacing w:line="360" w:lineRule="auto"/>
             <w:rPr>
-              <w:rFonts w:asciiTheme="minorHAnsi" w:eastAsiaTheme="minorEastAsia" w:hAnsiTheme="minorHAnsi"/>
+              <w:rFonts w:eastAsiaTheme="minorEastAsia"/>
               <w:noProof/>
               <w:sz w:val="22"/>
               <w:lang w:eastAsia="de-DE"/>
@@ -1241,7 +1250,7 @@
             </w:r>
             <w:r>
               <w:rPr>
-                <w:rFonts w:asciiTheme="minorHAnsi" w:eastAsiaTheme="minorEastAsia" w:hAnsiTheme="minorHAnsi"/>
+                <w:rFonts w:eastAsiaTheme="minorEastAsia"/>
                 <w:noProof/>
                 <w:sz w:val="22"/>
                 <w:lang w:eastAsia="de-DE"/>
@@ -1309,8 +1318,9 @@
         <w:p>
           <w:pPr>
             <w:pStyle w:val="Verzeichnis1"/>
+            <w:spacing w:line="360" w:lineRule="auto"/>
             <w:rPr>
-              <w:rFonts w:asciiTheme="minorHAnsi" w:eastAsiaTheme="minorEastAsia" w:hAnsiTheme="minorHAnsi"/>
+              <w:rFonts w:eastAsiaTheme="minorEastAsia"/>
               <w:b w:val="0"/>
               <w:color w:val="auto"/>
               <w:sz w:val="22"/>
@@ -1327,7 +1337,7 @@
             </w:r>
             <w:r>
               <w:rPr>
-                <w:rFonts w:asciiTheme="minorHAnsi" w:eastAsiaTheme="minorEastAsia" w:hAnsiTheme="minorHAnsi"/>
+                <w:rFonts w:eastAsiaTheme="minorEastAsia"/>
                 <w:b w:val="0"/>
                 <w:color w:val="auto"/>
                 <w:sz w:val="22"/>
@@ -1388,8 +1398,9 @@
         <w:p>
           <w:pPr>
             <w:pStyle w:val="Verzeichnis1"/>
+            <w:spacing w:line="360" w:lineRule="auto"/>
             <w:rPr>
-              <w:rFonts w:asciiTheme="minorHAnsi" w:eastAsiaTheme="minorEastAsia" w:hAnsiTheme="minorHAnsi"/>
+              <w:rFonts w:eastAsiaTheme="minorEastAsia"/>
               <w:b w:val="0"/>
               <w:color w:val="auto"/>
               <w:sz w:val="22"/>
@@ -1406,7 +1417,7 @@
             </w:r>
             <w:r>
               <w:rPr>
-                <w:rFonts w:asciiTheme="minorHAnsi" w:eastAsiaTheme="minorEastAsia" w:hAnsiTheme="minorHAnsi"/>
+                <w:rFonts w:eastAsiaTheme="minorEastAsia"/>
                 <w:b w:val="0"/>
                 <w:color w:val="auto"/>
                 <w:sz w:val="22"/>
@@ -1536,6 +1547,7 @@
         </w:rPr>
       </w:pPr>
       <w:bookmarkStart w:id="10" w:name="_Toc11231470"/>
+      <w:bookmarkStart w:id="11" w:name="_Ref12114466"/>
       <w:r>
         <w:rPr>
           <w:lang w:val="en-US"/>
@@ -1543,43 +1555,695 @@
         <w:t>A Summary of the paper ”Veritaps: Truth Estimation from Mobile Interaction”</w:t>
       </w:r>
       <w:bookmarkEnd w:id="10"/>
+      <w:bookmarkEnd w:id="11"/>
     </w:p>
     <w:p>
       <w:pPr>
+        <w:spacing w:line="360" w:lineRule="auto"/>
+        <w:jc w:val="both"/>
+        <w:rPr>
+          <w:lang w:val="en-US"/>
+        </w:rPr>
+      </w:pPr>
+    </w:p>
+    <w:p>
+      <w:pPr>
+        <w:spacing w:line="360" w:lineRule="auto"/>
+        <w:jc w:val="both"/>
+        <w:rPr>
+          <w:lang w:val="en-US"/>
+        </w:rPr>
+      </w:pPr>
+      <w:r>
+        <w:rPr>
+          <w:lang w:val="en-US"/>
+        </w:rPr>
+        <w:t xml:space="preserve">In the </w:t>
+      </w:r>
+      <w:r>
+        <w:rPr>
+          <w:lang w:val="en-US"/>
+        </w:rPr>
+        <w:t>paper “Veritaps: Truth Estimation from Mobile Interaction” the authors Aske Mottelson, Jarrod Knibbe</w:t>
+      </w:r>
+      <w:r>
+        <w:rPr>
+          <w:lang w:val="en-US"/>
+        </w:rPr>
+        <w:t xml:space="preserve">, </w:t>
+      </w:r>
+      <w:r>
+        <w:rPr>
+          <w:lang w:val="en-US"/>
+        </w:rPr>
+        <w:t>and Kasper Hornbæk thought about ways to find out if someone is lying or not.</w:t>
+      </w:r>
+      <w:r>
+        <w:rPr>
+          <w:lang w:val="en-US"/>
+        </w:rPr>
+        <w:t xml:space="preserve"> They argue that it is very difficult to find out by digital communication; however,</w:t>
+      </w:r>
+      <w:r>
+        <w:rPr>
+          <w:lang w:val="en-US"/>
+        </w:rPr>
+        <w:t xml:space="preserve"> they programmed three applications that can be used by </w:t>
+      </w:r>
+      <w:r>
+        <w:rPr>
+          <w:lang w:val="en-US"/>
+        </w:rPr>
+        <w:t xml:space="preserve">a </w:t>
+      </w:r>
+      <w:r>
+        <w:rPr>
+          <w:lang w:val="en-US"/>
+        </w:rPr>
+        <w:t>phon</w:t>
+      </w:r>
+      <w:r>
+        <w:rPr>
+          <w:lang w:val="en-US"/>
+        </w:rPr>
+        <w:t>e to find out if possible.</w:t>
+      </w:r>
+    </w:p>
+    <w:p>
+      <w:pPr>
+        <w:spacing w:line="360" w:lineRule="auto"/>
+        <w:jc w:val="both"/>
+        <w:rPr>
+          <w:lang w:val="en-US"/>
+        </w:rPr>
+      </w:pPr>
+    </w:p>
+    <w:p>
+      <w:pPr>
+        <w:spacing w:line="360" w:lineRule="auto"/>
+        <w:jc w:val="both"/>
+        <w:rPr>
+          <w:lang w:val="en-US"/>
+        </w:rPr>
+      </w:pPr>
+      <w:r>
+        <w:rPr>
+          <w:lang w:val="en-US"/>
+        </w:rPr>
+        <w:t xml:space="preserve">They argue that people use the phone very often, so it is to find out differences in their habits if they don’t act like normal. Therefore, time differences for answering questions and </w:t>
+      </w:r>
+      <w:r>
+        <w:rPr>
+          <w:lang w:val="en-US"/>
+        </w:rPr>
+        <w:t xml:space="preserve">gestures can be used to detect a specific </w:t>
+      </w:r>
+      <w:r>
+        <w:rPr>
+          <w:lang w:val="en-US"/>
+        </w:rPr>
+        <w:t>behavior</w:t>
+      </w:r>
+      <w:r>
+        <w:rPr>
+          <w:lang w:val="en-US"/>
+        </w:rPr>
+        <w:t>. Because</w:t>
+      </w:r>
+      <w:r>
+        <w:rPr>
+          <w:lang w:val="en-US"/>
+        </w:rPr>
+        <w:t xml:space="preserve"> the </w:t>
+      </w:r>
+      <w:r>
+        <w:rPr>
+          <w:lang w:val="en-US"/>
+        </w:rPr>
+        <w:t>frequently used of a phone</w:t>
+      </w:r>
+      <w:r>
+        <w:rPr>
+          <w:lang w:val="en-US"/>
+        </w:rPr>
+        <w:t>,</w:t>
+      </w:r>
+      <w:r>
+        <w:rPr>
+          <w:lang w:val="en-US"/>
+        </w:rPr>
+        <w:t xml:space="preserve"> an approximation can be made if someone is lying or not.</w:t>
+      </w:r>
+    </w:p>
+    <w:p>
+      <w:pPr>
+        <w:spacing w:line="360" w:lineRule="auto"/>
+        <w:jc w:val="both"/>
+        <w:rPr>
+          <w:lang w:val="en-US"/>
+        </w:rPr>
+      </w:pPr>
+    </w:p>
+    <w:p>
+      <w:pPr>
+        <w:spacing w:line="360" w:lineRule="auto"/>
+        <w:jc w:val="both"/>
+        <w:rPr>
+          <w:lang w:val="en-US"/>
+        </w:rPr>
+      </w:pPr>
+      <w:r>
+        <w:rPr>
+          <w:lang w:val="en-US"/>
+        </w:rPr>
+        <w:t>The first study</w:t>
+      </w:r>
+      <w:r>
+        <w:rPr>
+          <w:lang w:val="en-US"/>
+        </w:rPr>
+        <w:t>,</w:t>
+      </w:r>
+      <w:r>
+        <w:rPr>
+          <w:lang w:val="en-US"/>
+        </w:rPr>
+        <w:t xml:space="preserve"> they made is </w:t>
+      </w:r>
+      <w:r>
+        <w:rPr>
+          <w:lang w:val="en-US"/>
+        </w:rPr>
+        <w:t>called ”simple</w:t>
+      </w:r>
+      <w:r>
+        <w:rPr>
+          <w:lang w:val="en-US"/>
+        </w:rPr>
+        <w:t xml:space="preserve"> lies”. The app had the goal to find out if someone is lying through touch interaction</w:t>
+      </w:r>
+      <w:r>
+        <w:rPr>
+          <w:lang w:val="en-US"/>
+        </w:rPr>
+        <w:t xml:space="preserve"> and if it is possible to separate the honesty and dishonesty. Therefore, participants </w:t>
+      </w:r>
+      <w:r>
+        <w:rPr>
+          <w:lang w:val="en-US"/>
+        </w:rPr>
+        <w:t>have</w:t>
+      </w:r>
+      <w:r>
+        <w:rPr>
+          <w:lang w:val="en-US"/>
+        </w:rPr>
+        <w:t xml:space="preserve"> been asked to lie or to tell the truth about the background color. Every participant had to do </w:t>
+      </w:r>
+      <w:r>
+        <w:rPr>
+          <w:lang w:val="en-US"/>
+        </w:rPr>
+        <w:t>this 192 times</w:t>
+      </w:r>
+      <w:r>
+        <w:rPr>
+          <w:lang w:val="en-US"/>
+        </w:rPr>
+        <w:t>, 64 times with truth conditions, 64 times with directly lying and the other 64 times the participant could make their own choice.</w:t>
+      </w:r>
+      <w:r>
+        <w:rPr>
+          <w:lang w:val="en-US"/>
+        </w:rPr>
+        <w:t xml:space="preserve"> They either had to respond by tapping or dragging. The order was random.</w:t>
+      </w:r>
+    </w:p>
+    <w:p>
+      <w:pPr>
+        <w:spacing w:line="360" w:lineRule="auto"/>
+        <w:jc w:val="both"/>
+        <w:rPr>
+          <w:lang w:val="en-US"/>
+        </w:rPr>
+      </w:pPr>
+    </w:p>
+    <w:p>
+      <w:pPr>
+        <w:spacing w:line="360" w:lineRule="auto"/>
+        <w:jc w:val="both"/>
+        <w:rPr>
+          <w:lang w:val="en-US"/>
+        </w:rPr>
+      </w:pPr>
+      <w:r>
+        <w:rPr>
+          <w:lang w:val="en-US"/>
+        </w:rPr>
+        <w:t>In the other study participants had to do 10 trials. Still</w:t>
+      </w:r>
+      <w:r>
+        <w:rPr>
+          <w:lang w:val="en-US"/>
+        </w:rPr>
+        <w:t xml:space="preserve">, </w:t>
+      </w:r>
+      <w:r>
+        <w:rPr>
+          <w:lang w:val="en-US"/>
+        </w:rPr>
+        <w:t xml:space="preserve">that was only the </w:t>
+      </w:r>
+      <w:r>
+        <w:rPr>
+          <w:lang w:val="en-US"/>
+        </w:rPr>
+        <w:t>proposal. In this study</w:t>
+      </w:r>
+      <w:r>
+        <w:rPr>
+          <w:lang w:val="en-US"/>
+        </w:rPr>
+        <w:t>,</w:t>
+      </w:r>
+      <w:r>
+        <w:rPr>
+          <w:lang w:val="en-US"/>
+        </w:rPr>
+        <w:t xml:space="preserve"> a</w:t>
+      </w:r>
+      <w:r>
+        <w:rPr>
+          <w:lang w:val="en-US"/>
+        </w:rPr>
+        <w:t>n</w:t>
+      </w:r>
+      <w:r>
+        <w:rPr>
+          <w:lang w:val="en-US"/>
+        </w:rPr>
+        <w:t xml:space="preserve"> AI (artificial intelligence) has to communicate with the user. This happens with text input fields </w:t>
+      </w:r>
+      <w:r>
+        <w:rPr>
+          <w:lang w:val="en-US"/>
+        </w:rPr>
+        <w:t>that</w:t>
+      </w:r>
+      <w:r>
+        <w:rPr>
+          <w:lang w:val="en-US"/>
+        </w:rPr>
+        <w:t xml:space="preserve"> can be used by the participant. This AI either accept the answer of the user or not. This choice is based on a too low </w:t>
+      </w:r>
+      <w:r>
+        <w:rPr>
+          <w:lang w:val="en-US"/>
+        </w:rPr>
+        <w:t>payment respond or too unfair or passed process. In every trial</w:t>
+      </w:r>
+      <w:r>
+        <w:rPr>
+          <w:lang w:val="en-US"/>
+        </w:rPr>
+        <w:t xml:space="preserve">, </w:t>
+      </w:r>
+      <w:r>
+        <w:rPr>
+          <w:lang w:val="en-US"/>
+        </w:rPr>
+        <w:t xml:space="preserve">the </w:t>
+      </w:r>
+      <w:r>
+        <w:rPr>
+          <w:lang w:val="en-US"/>
+        </w:rPr>
+        <w:t>a</w:t>
+      </w:r>
+      <w:r>
+        <w:rPr>
+          <w:lang w:val="en-US"/>
+        </w:rPr>
+        <w:t xml:space="preserve">mount of US cents </w:t>
+      </w:r>
+      <w:r>
+        <w:rPr>
+          <w:lang w:val="en-US"/>
+        </w:rPr>
+        <w:t>varies</w:t>
+      </w:r>
+      <w:r>
+        <w:rPr>
+          <w:lang w:val="en-US"/>
+        </w:rPr>
+        <w:t xml:space="preserve"> by 25 and 99. With that</w:t>
+      </w:r>
+      <w:r>
+        <w:rPr>
+          <w:lang w:val="en-US"/>
+        </w:rPr>
+        <w:t>,</w:t>
+      </w:r>
+      <w:r>
+        <w:rPr>
+          <w:lang w:val="en-US"/>
+        </w:rPr>
+        <w:t xml:space="preserve"> the user can </w:t>
+      </w:r>
+      <w:r>
+        <w:rPr>
+          <w:lang w:val="en-US"/>
+        </w:rPr>
+        <w:t>choose</w:t>
+      </w:r>
+      <w:r>
+        <w:rPr>
+          <w:lang w:val="en-US"/>
+        </w:rPr>
+        <w:t xml:space="preserve"> if he/she wants to lie about the money </w:t>
+      </w:r>
+      <w:r>
+        <w:rPr>
+          <w:lang w:val="en-US"/>
+        </w:rPr>
+        <w:lastRenderedPageBreak/>
+        <w:t xml:space="preserve">and also how much he/she wants to share. With a huge </w:t>
+      </w:r>
+      <w:r>
+        <w:rPr>
+          <w:lang w:val="en-US"/>
+        </w:rPr>
+        <w:t>dataset,</w:t>
+      </w:r>
+      <w:r>
+        <w:rPr>
+          <w:lang w:val="en-US"/>
+        </w:rPr>
+        <w:t xml:space="preserve"> it was possible to calculate if someone is lying or not.</w:t>
+      </w:r>
+    </w:p>
+    <w:p>
+      <w:pPr>
+        <w:spacing w:line="360" w:lineRule="auto"/>
+        <w:jc w:val="both"/>
+        <w:rPr>
+          <w:lang w:val="en-US"/>
+        </w:rPr>
+      </w:pPr>
+    </w:p>
+    <w:p>
+      <w:pPr>
+        <w:spacing w:line="360" w:lineRule="auto"/>
+        <w:jc w:val="both"/>
+        <w:rPr>
+          <w:lang w:val="en-US"/>
+        </w:rPr>
+      </w:pPr>
+      <w:r>
+        <w:rPr>
+          <w:lang w:val="en-US"/>
+        </w:rPr>
+        <w:t>The last app has been named as “Yatzy Game”</w:t>
+      </w:r>
+      <w:r>
+        <w:rPr>
+          <w:lang w:val="en-US"/>
+        </w:rPr>
+        <w:t>. In this study</w:t>
+      </w:r>
+      <w:r>
+        <w:rPr>
+          <w:lang w:val="en-US"/>
+        </w:rPr>
+        <w:t>,</w:t>
+      </w:r>
+      <w:r>
+        <w:rPr>
+          <w:lang w:val="en-US"/>
+        </w:rPr>
+        <w:t xml:space="preserve"> the authors tried to find out if it is possible to notice </w:t>
+      </w:r>
+      <w:r>
+        <w:rPr>
+          <w:lang w:val="en-US"/>
+        </w:rPr>
+        <w:t>spontaneous lying</w:t>
+      </w:r>
+      <w:r>
+        <w:rPr>
+          <w:lang w:val="en-US"/>
+        </w:rPr>
+        <w:t xml:space="preserve"> by </w:t>
+      </w:r>
+      <w:r>
+        <w:rPr>
+          <w:lang w:val="en-US"/>
+        </w:rPr>
+        <w:t>reference dishonesty</w:t>
+      </w:r>
+      <w:r>
+        <w:rPr>
+          <w:lang w:val="en-US"/>
+        </w:rPr>
+        <w:t>. Therefore, the participants play a</w:t>
+      </w:r>
+      <w:r>
+        <w:rPr>
+          <w:lang w:val="en-US"/>
+        </w:rPr>
+        <w:t xml:space="preserve"> dice</w:t>
+      </w:r>
+      <w:r>
+        <w:rPr>
+          <w:lang w:val="en-US"/>
+        </w:rPr>
+        <w:t xml:space="preserve"> game on their phone. The user </w:t>
+      </w:r>
+      <w:r>
+        <w:rPr>
+          <w:lang w:val="en-US"/>
+        </w:rPr>
+        <w:t>was rewarded based on</w:t>
+      </w:r>
+      <w:r>
+        <w:rPr>
+          <w:lang w:val="en-US"/>
+        </w:rPr>
+        <w:t xml:space="preserve"> </w:t>
+      </w:r>
+      <w:r>
+        <w:rPr>
+          <w:lang w:val="en-US"/>
+        </w:rPr>
+        <w:t>their reported score, thereby making lying profitable.</w:t>
+      </w:r>
+      <w:r>
+        <w:rPr>
+          <w:lang w:val="en-US"/>
+        </w:rPr>
+        <w:t xml:space="preserve"> Still, users didn’t have to lie.</w:t>
+      </w:r>
+      <w:r>
+        <w:rPr>
+          <w:lang w:val="en-US"/>
+        </w:rPr>
+        <w:t xml:space="preserve"> However, t</w:t>
+      </w:r>
+      <w:r>
+        <w:rPr>
+          <w:lang w:val="en-US"/>
+        </w:rPr>
+        <w:t>o encourage lying, participants are rewarded</w:t>
+      </w:r>
+      <w:r>
+        <w:rPr>
+          <w:lang w:val="en-US"/>
+        </w:rPr>
+        <w:t xml:space="preserve"> </w:t>
+      </w:r>
+      <w:r>
+        <w:rPr>
+          <w:lang w:val="en-US"/>
+        </w:rPr>
+        <w:t>relative to the reported outcomes.</w:t>
+      </w:r>
+      <w:r>
+        <w:rPr>
+          <w:lang w:val="en-US"/>
+        </w:rPr>
+        <w:t xml:space="preserve"> </w:t>
+      </w:r>
+      <w:r>
+        <w:rPr>
+          <w:lang w:val="en-US"/>
+        </w:rPr>
+        <w:t xml:space="preserve">12 rounds </w:t>
+      </w:r>
+      <w:r>
+        <w:rPr>
+          <w:lang w:val="en-US"/>
+        </w:rPr>
+        <w:t xml:space="preserve">had to be played by the user. </w:t>
+      </w:r>
+      <w:r>
+        <w:rPr>
+          <w:lang w:val="en-US"/>
+        </w:rPr>
+        <w:t>of rolls with five dice.</w:t>
+      </w:r>
+      <w:r>
+        <w:rPr>
+          <w:lang w:val="en-US"/>
+        </w:rPr>
+        <w:t xml:space="preserve"> In a list of possible combinations, the user has to </w:t>
+      </w:r>
+      <w:r>
+        <w:rPr>
+          <w:lang w:val="en-US"/>
+        </w:rPr>
+        <w:t>choose</w:t>
+      </w:r>
+      <w:r>
+        <w:rPr>
+          <w:lang w:val="en-US"/>
+        </w:rPr>
+        <w:t xml:space="preserve"> a possible combination and its score</w:t>
+      </w:r>
+      <w:r>
+        <w:rPr>
+          <w:lang w:val="en-US"/>
+        </w:rPr>
+        <w:t xml:space="preserve">. In total the participant has to have 12 combinations at the end; one for each round. The clue is that every combination could only be used once. </w:t>
+      </w:r>
+      <w:r>
+        <w:rPr>
+          <w:lang w:val="en-US"/>
+        </w:rPr>
+        <w:t>If the final dice of around did not equate to a combination, then any combination</w:t>
+      </w:r>
+      <w:r>
+        <w:rPr>
+          <w:lang w:val="en-US"/>
+        </w:rPr>
+        <w:t xml:space="preserve"> </w:t>
+      </w:r>
+      <w:r>
+        <w:rPr>
+          <w:lang w:val="en-US"/>
+        </w:rPr>
+        <w:t>could be selected and a score of 0 should be entered. The</w:t>
+      </w:r>
+      <w:r>
+        <w:rPr>
+          <w:lang w:val="en-US"/>
+        </w:rPr>
+        <w:t xml:space="preserve"> </w:t>
+      </w:r>
+      <w:r>
+        <w:rPr>
+          <w:lang w:val="en-US"/>
+        </w:rPr>
+        <w:t>game recorded both the participants’ actual score and their</w:t>
+      </w:r>
+      <w:r>
+        <w:rPr>
+          <w:lang w:val="en-US"/>
+        </w:rPr>
+        <w:t xml:space="preserve"> </w:t>
+      </w:r>
+      <w:r>
+        <w:rPr>
+          <w:lang w:val="en-US"/>
+        </w:rPr>
+        <w:t>reported score.</w:t>
+      </w:r>
+    </w:p>
+    <w:p>
+      <w:pPr>
+        <w:spacing w:line="360" w:lineRule="auto"/>
+        <w:jc w:val="both"/>
+        <w:rPr>
+          <w:lang w:val="en-US"/>
+        </w:rPr>
+      </w:pPr>
+    </w:p>
+    <w:p>
+      <w:pPr>
+        <w:spacing w:line="360" w:lineRule="auto"/>
+        <w:jc w:val="both"/>
+        <w:rPr>
+          <w:lang w:val="en-US"/>
+        </w:rPr>
+      </w:pPr>
+      <w:r>
+        <w:rPr>
+          <w:lang w:val="en-US"/>
+        </w:rPr>
+        <w:t>In all of these games</w:t>
+      </w:r>
+      <w:r>
+        <w:rPr>
+          <w:lang w:val="en-US"/>
+        </w:rPr>
+        <w:t>,</w:t>
+      </w:r>
+      <w:r>
+        <w:rPr>
+          <w:lang w:val="en-US"/>
+        </w:rPr>
+        <w:t xml:space="preserve"> it was possible to find out if a user has been lied or not after a </w:t>
+      </w:r>
+      <w:r>
+        <w:rPr>
+          <w:lang w:val="en-US"/>
+        </w:rPr>
+        <w:t>certian</w:t>
+      </w:r>
+      <w:r>
+        <w:rPr>
+          <w:lang w:val="en-US"/>
+        </w:rPr>
+        <w:t xml:space="preserve"> time period. This means it is possible to find out if a user is lying</w:t>
+      </w:r>
+      <w:r>
+        <w:rPr>
+          <w:lang w:val="en-US"/>
+        </w:rPr>
+        <w:t xml:space="preserve"> or not.</w:t>
+      </w:r>
+    </w:p>
+    <w:p>
+      <w:pPr>
+        <w:spacing w:line="360" w:lineRule="auto"/>
+        <w:rPr>
+          <w:lang w:val="en-US"/>
+        </w:rPr>
+      </w:pPr>
+    </w:p>
+    <w:p>
+      <w:pPr>
         <w:pStyle w:val="berschrift2"/>
         <w:spacing w:line="360" w:lineRule="auto"/>
         <w:rPr>
           <w:lang w:val="en-US"/>
         </w:rPr>
       </w:pPr>
-      <w:bookmarkStart w:id="11" w:name="_Toc11231471"/>
-      <w:bookmarkStart w:id="12" w:name="_Ref11265279"/>
-      <w:r>
-        <w:rPr>
-          <w:lang w:val="en-US"/>
-        </w:rPr>
-        <w:t>Focused part of</w:t>
-      </w:r>
+      <w:bookmarkStart w:id="12" w:name="_Toc11231471"/>
+      <w:bookmarkStart w:id="13" w:name="_Ref11265279"/>
+      <w:r>
+        <w:rPr>
+          <w:lang w:val="en-US"/>
+        </w:rPr>
+        <w:t>Focused part of the paper</w:t>
+      </w:r>
+      <w:bookmarkEnd w:id="12"/>
+      <w:bookmarkEnd w:id="13"/>
       <w:r>
         <w:rPr>
           <w:lang w:val="en-US"/>
         </w:rPr>
         <w:t xml:space="preserve"> </w:t>
       </w:r>
-      <w:r>
-        <w:rPr>
-          <w:lang w:val="en-US"/>
-        </w:rPr>
-        <w:t>the p</w:t>
-      </w:r>
-      <w:r>
-        <w:rPr>
-          <w:lang w:val="en-US"/>
-        </w:rPr>
-        <w:t>aper</w:t>
-      </w:r>
-      <w:bookmarkEnd w:id="11"/>
-      <w:bookmarkEnd w:id="12"/>
     </w:p>
     <w:p>
       <w:pPr>
@@ -1588,505 +2252,676 @@
           <w:lang w:val="en-US"/>
         </w:rPr>
       </w:pPr>
+      <w:r>
+        <w:rPr>
+          <w:lang w:val="en-US"/>
+        </w:rPr>
+        <w:t xml:space="preserve">The group of </w:t>
+      </w:r>
+      <w:r>
+        <w:rPr>
+          <w:lang w:val="en-GB"/>
+        </w:rPr>
+        <w:t>J</w:t>
+      </w:r>
+      <w:r>
+        <w:rPr>
+          <w:lang w:val="en-GB"/>
+        </w:rPr>
+        <w:t>.</w:t>
+      </w:r>
+      <w:r>
+        <w:rPr>
+          <w:lang w:val="en-GB"/>
+        </w:rPr>
+        <w:t>Gorle</w:t>
+      </w:r>
+      <w:r>
+        <w:rPr>
+          <w:lang w:val="en-GB"/>
+        </w:rPr>
+        <w:t xml:space="preserve"> and </w:t>
+      </w:r>
+      <w:r>
+        <w:rPr>
+          <w:lang w:val="en-US"/>
+        </w:rPr>
+        <w:t>C</w:t>
+      </w:r>
+      <w:r>
+        <w:rPr>
+          <w:lang w:val="en-US"/>
+        </w:rPr>
+        <w:t>.</w:t>
+      </w:r>
+      <w:r>
+        <w:rPr>
+          <w:lang w:val="en-US"/>
+        </w:rPr>
+        <w:t>Heiden</w:t>
+      </w:r>
+      <w:r>
+        <w:rPr>
+          <w:lang w:val="en-US"/>
+        </w:rPr>
+        <w:t xml:space="preserve"> has been focusing on the third study. The first and second study </w:t>
+      </w:r>
+      <w:r>
+        <w:rPr>
+          <w:lang w:val="en-US"/>
+        </w:rPr>
+        <w:t>isn’t</w:t>
+      </w:r>
+      <w:r>
+        <w:rPr>
+          <w:lang w:val="en-US"/>
+        </w:rPr>
+        <w:t xml:space="preserve"> the focus of this project. The dice game (see </w:t>
+      </w:r>
+      <w:r>
+        <w:rPr>
+          <w:lang w:val="en-US"/>
+        </w:rPr>
+        <w:fldChar w:fldCharType="begin"/>
+      </w:r>
+      <w:r>
+        <w:rPr>
+          <w:lang w:val="en-US"/>
+        </w:rPr>
+        <w:instrText xml:space="preserve"> REF _Ref12114466 \h </w:instrText>
+      </w:r>
+      <w:r>
+        <w:rPr>
+          <w:lang w:val="en-US"/>
+        </w:rPr>
+        <w:instrText xml:space="preserve"> \* MERGEFORMAT </w:instrText>
+      </w:r>
+      <w:r>
+        <w:rPr>
+          <w:lang w:val="en-US"/>
+        </w:rPr>
+      </w:r>
+      <w:r>
+        <w:rPr>
+          <w:lang w:val="en-US"/>
+        </w:rPr>
+        <w:fldChar w:fldCharType="separate"/>
+      </w:r>
+      <w:r>
+        <w:rPr>
+          <w:lang w:val="en-US"/>
+        </w:rPr>
+        <w:t>A Summary of the paper ”Veritaps: Truth Estimation from Mobile Interaction”</w:t>
+      </w:r>
+      <w:r>
+        <w:rPr>
+          <w:lang w:val="en-US"/>
+        </w:rPr>
+        <w:fldChar w:fldCharType="end"/>
+      </w:r>
+      <w:r>
+        <w:rPr>
+          <w:lang w:val="en-US"/>
+        </w:rPr>
+        <w:t xml:space="preserve">) </w:t>
+      </w:r>
+      <w:r>
+        <w:rPr>
+          <w:lang w:val="en-US"/>
+        </w:rPr>
+        <w:t xml:space="preserve">has been implemented with some </w:t>
+      </w:r>
+      <w:r>
+        <w:rPr>
+          <w:lang w:val="en-US"/>
+        </w:rPr>
+        <w:t>slight</w:t>
+      </w:r>
+      <w:r>
+        <w:rPr>
+          <w:lang w:val="en-US"/>
+        </w:rPr>
+        <w:t xml:space="preserve"> changes in the design. </w:t>
+      </w:r>
     </w:p>
     <w:p>
       <w:pPr>
-        <w:pStyle w:val="berschrift1"/>
         <w:spacing w:line="360" w:lineRule="auto"/>
-      </w:pPr>
-      <w:bookmarkStart w:id="13" w:name="_Toc11231472"/>
-      <w:r>
-        <w:t>Practical Part</w:t>
-      </w:r>
-      <w:bookmarkEnd w:id="13"/>
+        <w:rPr>
+          <w:lang w:val="en-US"/>
+        </w:rPr>
+      </w:pPr>
+      <w:commentRangeStart w:id="14"/>
+      <w:r>
+        <w:rPr>
+          <w:lang w:val="en-US"/>
+        </w:rPr>
+        <w:t>At first, the app has been structured, so now the application has an opening screen, an information screen, and the game itself with its two screens.</w:t>
+      </w:r>
+      <w:commentRangeEnd w:id="14"/>
+      <w:r>
+        <w:rPr>
+          <w:lang w:val="en-US"/>
+        </w:rPr>
+        <w:t xml:space="preserve"> </w:t>
+      </w:r>
+      <w:r>
+        <w:rPr>
+          <w:rStyle w:val="Kommentarzeichen"/>
+        </w:rPr>
+        <w:commentReference w:id="14"/>
+      </w:r>
+      <w:r>
+        <w:rPr>
+          <w:lang w:val="en-US"/>
+        </w:rPr>
+        <w:t>On these screens, b</w:t>
+      </w:r>
+      <w:r>
+        <w:rPr>
+          <w:lang w:val="en-US"/>
+        </w:rPr>
+        <w:t xml:space="preserve">uttons aren’t as often included as in the screens of the app that is presented in the paper. Instead </w:t>
+      </w:r>
+      <w:r>
+        <w:rPr>
+          <w:lang w:val="en-US"/>
+        </w:rPr>
+        <w:t xml:space="preserve">of </w:t>
+      </w:r>
+      <w:r>
+        <w:rPr>
+          <w:lang w:val="en-US"/>
+        </w:rPr>
+        <w:t xml:space="preserve">swipe gestures </w:t>
+      </w:r>
+      <w:r>
+        <w:rPr>
+          <w:lang w:val="en-US"/>
+        </w:rPr>
+        <w:t>have</w:t>
+      </w:r>
+      <w:r>
+        <w:rPr>
+          <w:lang w:val="en-US"/>
+        </w:rPr>
+        <w:t xml:space="preserve"> been used to navigate </w:t>
+      </w:r>
+      <w:r>
+        <w:rPr>
+          <w:lang w:val="en-US"/>
+        </w:rPr>
+        <w:t>though</w:t>
+      </w:r>
+      <w:r>
+        <w:rPr>
+          <w:lang w:val="en-US"/>
+        </w:rPr>
+        <w:t xml:space="preserve"> the application. So, in navigation </w:t>
+      </w:r>
+      <w:r>
+        <w:rPr>
+          <w:lang w:val="en-US"/>
+        </w:rPr>
+        <w:t xml:space="preserve">gestures </w:t>
+      </w:r>
+      <w:r>
+        <w:rPr>
+          <w:lang w:val="en-US"/>
+        </w:rPr>
+        <w:t>have</w:t>
+      </w:r>
+      <w:r>
+        <w:rPr>
+          <w:lang w:val="en-US"/>
+        </w:rPr>
+        <w:t xml:space="preserve"> been used and for acceptance, buttons </w:t>
+      </w:r>
+      <w:r>
+        <w:rPr>
+          <w:lang w:val="en-US"/>
+        </w:rPr>
+        <w:t>has</w:t>
+      </w:r>
+      <w:r>
+        <w:rPr>
+          <w:lang w:val="en-US"/>
+        </w:rPr>
+        <w:t xml:space="preserve"> been used. </w:t>
+      </w:r>
     </w:p>
     <w:p>
       <w:pPr>
-        <w:pStyle w:val="berschrift2"/>
         <w:spacing w:line="360" w:lineRule="auto"/>
         <w:rPr>
-          <w:lang w:val="en-GB"/>
-        </w:rPr>
-      </w:pPr>
-      <w:bookmarkStart w:id="14" w:name="_Toc11231473"/>
-      <w:r>
-        <w:rPr>
-          <w:lang w:val="en-GB"/>
-        </w:rPr>
-        <w:t>Differences between paper code</w:t>
-      </w:r>
-      <w:bookmarkEnd w:id="14"/>
-      <w:r>
-        <w:rPr>
-          <w:lang w:val="en-GB"/>
-        </w:rPr>
-        <w:t xml:space="preserve"> </w:t>
+          <w:lang w:val="en-US"/>
+        </w:rPr>
+      </w:pPr>
+      <w:r>
+        <w:rPr>
+          <w:lang w:val="en-US"/>
+        </w:rPr>
+        <w:t>The rest has not been changed and is part of the application.</w:t>
       </w:r>
     </w:p>
     <w:p>
       <w:pPr>
+        <w:pStyle w:val="berschrift1"/>
+        <w:numPr>
+          <w:ilvl w:val="0"/>
+          <w:numId w:val="0"/>
+        </w:numPr>
         <w:spacing w:line="360" w:lineRule="auto"/>
-        <w:rPr>
-          <w:lang w:val="en-GB"/>
-        </w:rPr>
-      </w:pPr>
-    </w:p>
-    <w:p>
-      <w:pPr>
-        <w:spacing w:line="360" w:lineRule="auto"/>
-        <w:rPr>
-          <w:lang w:val="en-GB"/>
-        </w:rPr>
-      </w:pPr>
-      <w:r>
-        <w:rPr>
-          <w:lang w:val="en-GB"/>
-        </w:rPr>
-        <w:t>In the project</w:t>
-      </w:r>
-      <w:r>
-        <w:rPr>
-          <w:lang w:val="en-GB"/>
-        </w:rPr>
-        <w:t xml:space="preserve">, </w:t>
-      </w:r>
-      <w:r>
-        <w:rPr>
-          <w:lang w:val="en-GB"/>
-        </w:rPr>
-        <w:t xml:space="preserve">we are just working on an implementation of </w:t>
-      </w:r>
-      <w:r>
-        <w:rPr>
-          <w:lang w:val="en-GB"/>
-        </w:rPr>
-        <w:t xml:space="preserve">the third task (see </w:t>
-      </w:r>
-      <w:r>
-        <w:rPr>
-          <w:lang w:val="en-GB"/>
-        </w:rPr>
-        <w:t>“</w:t>
-      </w:r>
-      <w:r>
-        <w:rPr>
-          <w:lang w:val="en-GB"/>
-        </w:rPr>
-        <w:fldChar w:fldCharType="begin"/>
-      </w:r>
-      <w:r>
-        <w:rPr>
-          <w:lang w:val="en-GB"/>
-        </w:rPr>
-        <w:instrText xml:space="preserve"> REF _Ref11265279 \h </w:instrText>
-      </w:r>
-      <w:r>
-        <w:rPr>
-          <w:lang w:val="en-GB"/>
-        </w:rPr>
-      </w:r>
-      <w:r>
-        <w:rPr>
-          <w:lang w:val="en-GB"/>
-        </w:rPr>
-        <w:fldChar w:fldCharType="separate"/>
-      </w:r>
-      <w:r>
-        <w:rPr>
-          <w:lang w:val="en-US"/>
-        </w:rPr>
-        <w:t>Focused part of the paper</w:t>
-      </w:r>
-      <w:r>
-        <w:rPr>
-          <w:lang w:val="en-GB"/>
-        </w:rPr>
-        <w:fldChar w:fldCharType="end"/>
-      </w:r>
-      <w:r>
-        <w:rPr>
-          <w:lang w:val="en-GB"/>
-        </w:rPr>
-        <w:t>”</w:t>
-      </w:r>
-      <w:r>
-        <w:rPr>
-          <w:lang w:val="en-GB"/>
-        </w:rPr>
-        <w:t xml:space="preserve">). The group decided to change the design to make it more </w:t>
-      </w:r>
-      <w:r>
-        <w:rPr>
-          <w:szCs w:val="24"/>
-          <w:lang w:val="en-GB"/>
-        </w:rPr>
-        <w:t xml:space="preserve">appealing (see </w:t>
-      </w:r>
-      <w:r>
-        <w:rPr>
-          <w:szCs w:val="24"/>
-          <w:lang w:val="en-GB"/>
-        </w:rPr>
-        <w:fldChar w:fldCharType="begin"/>
-      </w:r>
-      <w:r>
-        <w:rPr>
-          <w:szCs w:val="24"/>
-          <w:lang w:val="en-GB"/>
-        </w:rPr>
-        <w:instrText xml:space="preserve"> REF _Ref11265179 \h  \* MERGEFORMAT </w:instrText>
-      </w:r>
-      <w:r>
-        <w:rPr>
-          <w:szCs w:val="24"/>
-          <w:lang w:val="en-GB"/>
-        </w:rPr>
-      </w:r>
-      <w:r>
-        <w:rPr>
-          <w:szCs w:val="24"/>
-          <w:lang w:val="en-GB"/>
-        </w:rPr>
-        <w:fldChar w:fldCharType="separate"/>
-      </w:r>
-      <w:r>
-        <w:rPr>
-          <w:szCs w:val="24"/>
-          <w:lang w:val="en-US"/>
-        </w:rPr>
-        <w:t xml:space="preserve">Figure </w:t>
-      </w:r>
-      <w:r>
-        <w:rPr>
-          <w:noProof/>
-          <w:szCs w:val="24"/>
-          <w:lang w:val="en-US"/>
-        </w:rPr>
-        <w:t>2</w:t>
-      </w:r>
-      <w:r>
-        <w:rPr>
-          <w:szCs w:val="24"/>
-          <w:lang w:val="en-GB"/>
-        </w:rPr>
-        <w:fldChar w:fldCharType="end"/>
-      </w:r>
-      <w:r>
-        <w:rPr>
-          <w:szCs w:val="24"/>
-          <w:lang w:val="en-GB"/>
-        </w:rPr>
-        <w:t>,</w:t>
-      </w:r>
-      <w:r>
-        <w:rPr>
-          <w:szCs w:val="24"/>
-          <w:lang w:val="en-GB"/>
-        </w:rPr>
-        <w:fldChar w:fldCharType="begin"/>
-      </w:r>
-      <w:r>
-        <w:rPr>
-          <w:szCs w:val="24"/>
-          <w:lang w:val="en-GB"/>
-        </w:rPr>
-        <w:instrText xml:space="preserve"> REF _Ref11265193 \h  \* MERGEFORMAT </w:instrText>
-      </w:r>
-      <w:r>
-        <w:rPr>
-          <w:szCs w:val="24"/>
-          <w:lang w:val="en-GB"/>
-        </w:rPr>
-      </w:r>
-      <w:r>
-        <w:rPr>
-          <w:szCs w:val="24"/>
-          <w:lang w:val="en-GB"/>
-        </w:rPr>
-        <w:fldChar w:fldCharType="separate"/>
-      </w:r>
-      <w:r>
-        <w:rPr>
-          <w:szCs w:val="24"/>
-          <w:lang w:val="en-US"/>
-        </w:rPr>
-        <w:t xml:space="preserve"> </w:t>
-      </w:r>
-      <w:r>
-        <w:rPr>
-          <w:noProof/>
-          <w:szCs w:val="24"/>
-          <w:lang w:val="en-US"/>
-        </w:rPr>
-        <w:t>3</w:t>
-      </w:r>
-      <w:r>
-        <w:rPr>
-          <w:szCs w:val="24"/>
-          <w:lang w:val="en-GB"/>
-        </w:rPr>
-        <w:fldChar w:fldCharType="end"/>
-      </w:r>
-      <w:r>
-        <w:rPr>
-          <w:szCs w:val="24"/>
-          <w:lang w:val="en-GB"/>
-        </w:rPr>
-        <w:t>,</w:t>
-      </w:r>
-      <w:r>
-        <w:rPr>
-          <w:szCs w:val="24"/>
-          <w:lang w:val="en-GB"/>
-        </w:rPr>
-        <w:fldChar w:fldCharType="begin"/>
-      </w:r>
-      <w:r>
-        <w:rPr>
-          <w:szCs w:val="24"/>
-          <w:lang w:val="en-GB"/>
-        </w:rPr>
-        <w:instrText xml:space="preserve"> REF _Ref11265195 \h  \* MERGEFORMAT </w:instrText>
-      </w:r>
-      <w:r>
-        <w:rPr>
-          <w:szCs w:val="24"/>
-          <w:lang w:val="en-GB"/>
-        </w:rPr>
-      </w:r>
-      <w:r>
-        <w:rPr>
-          <w:szCs w:val="24"/>
-          <w:lang w:val="en-GB"/>
-        </w:rPr>
-        <w:fldChar w:fldCharType="separate"/>
-      </w:r>
-      <w:r>
-        <w:rPr>
-          <w:szCs w:val="24"/>
-          <w:lang w:val="en-US"/>
-        </w:rPr>
-        <w:t xml:space="preserve"> </w:t>
-      </w:r>
-      <w:r>
-        <w:rPr>
-          <w:noProof/>
-          <w:szCs w:val="24"/>
-          <w:lang w:val="en-US"/>
-        </w:rPr>
-        <w:t>4</w:t>
-      </w:r>
-      <w:r>
-        <w:rPr>
-          <w:szCs w:val="24"/>
-          <w:lang w:val="en-GB"/>
-        </w:rPr>
-        <w:fldChar w:fldCharType="end"/>
-      </w:r>
-      <w:r>
-        <w:rPr>
-          <w:szCs w:val="24"/>
-          <w:lang w:val="en-GB"/>
-        </w:rPr>
-        <w:fldChar w:fldCharType="begin"/>
-      </w:r>
-      <w:r>
-        <w:rPr>
-          <w:szCs w:val="24"/>
-          <w:lang w:val="en-GB"/>
-        </w:rPr>
-        <w:instrText xml:space="preserve"> REF _Ref11265196 \h  \* MERGEFORMAT </w:instrText>
-      </w:r>
-      <w:r>
-        <w:rPr>
-          <w:szCs w:val="24"/>
-          <w:lang w:val="en-GB"/>
-        </w:rPr>
-      </w:r>
-      <w:r>
-        <w:rPr>
-          <w:szCs w:val="24"/>
-          <w:lang w:val="en-GB"/>
-        </w:rPr>
-        <w:fldChar w:fldCharType="separate"/>
-      </w:r>
-      <w:r>
-        <w:rPr>
-          <w:szCs w:val="24"/>
-          <w:lang w:val="en-US"/>
-        </w:rPr>
-        <w:t xml:space="preserve">, </w:t>
-      </w:r>
-      <w:r>
-        <w:rPr>
-          <w:noProof/>
-          <w:szCs w:val="24"/>
-          <w:lang w:val="en-US"/>
-        </w:rPr>
-        <w:t>5</w:t>
-      </w:r>
-      <w:r>
-        <w:rPr>
-          <w:szCs w:val="24"/>
-          <w:lang w:val="en-GB"/>
-        </w:rPr>
-        <w:fldChar w:fldCharType="end"/>
-      </w:r>
-      <w:r>
-        <w:rPr>
-          <w:szCs w:val="24"/>
-          <w:lang w:val="en-GB"/>
-        </w:rPr>
-        <w:t>,</w:t>
-      </w:r>
-      <w:r>
-        <w:rPr>
-          <w:szCs w:val="24"/>
-          <w:lang w:val="en-GB"/>
-        </w:rPr>
-        <w:fldChar w:fldCharType="begin"/>
-      </w:r>
-      <w:r>
-        <w:rPr>
-          <w:szCs w:val="24"/>
-          <w:lang w:val="en-GB"/>
-        </w:rPr>
-        <w:instrText xml:space="preserve"> REF _Ref11265199 \h  \* MERGEFORMAT </w:instrText>
-      </w:r>
-      <w:r>
-        <w:rPr>
-          <w:szCs w:val="24"/>
-          <w:lang w:val="en-GB"/>
-        </w:rPr>
-      </w:r>
-      <w:r>
-        <w:rPr>
-          <w:szCs w:val="24"/>
-          <w:lang w:val="en-GB"/>
-        </w:rPr>
-        <w:fldChar w:fldCharType="separate"/>
-      </w:r>
-      <w:r>
-        <w:rPr>
-          <w:szCs w:val="24"/>
-          <w:lang w:val="en-US"/>
-        </w:rPr>
-        <w:t xml:space="preserve"> </w:t>
-      </w:r>
-      <w:r>
-        <w:rPr>
-          <w:noProof/>
-          <w:szCs w:val="24"/>
-          <w:lang w:val="en-US"/>
-        </w:rPr>
-        <w:t>6</w:t>
-      </w:r>
-      <w:r>
-        <w:rPr>
-          <w:szCs w:val="24"/>
-          <w:lang w:val="en-GB"/>
-        </w:rPr>
-        <w:fldChar w:fldCharType="end"/>
-      </w:r>
-      <w:r>
-        <w:rPr>
-          <w:szCs w:val="24"/>
-          <w:lang w:val="en-GB"/>
-        </w:rPr>
-        <w:t>). Furthermore</w:t>
-      </w:r>
-      <w:r>
-        <w:rPr>
-          <w:lang w:val="en-GB"/>
-        </w:rPr>
-        <w:t xml:space="preserve">, they added some screens to the original game app, so the user can understand the app without any explanation. Therefore, an information screen has been added that explains the game itself and how it works. Sure, it does not tell the user that the backend stores the answering time. </w:t>
-      </w:r>
-    </w:p>
-    <w:p>
-      <w:pPr>
-        <w:spacing w:line="360" w:lineRule="auto"/>
-        <w:rPr>
-          <w:lang w:val="en-GB"/>
-        </w:rPr>
-      </w:pPr>
-    </w:p>
-    <w:p>
-      <w:pPr>
-        <w:pStyle w:val="berschrift2"/>
-        <w:spacing w:line="360" w:lineRule="auto"/>
-        <w:rPr>
-          <w:lang w:val="en-GB"/>
-        </w:rPr>
-      </w:pPr>
-      <w:bookmarkStart w:id="15" w:name="_Toc11231474"/>
-      <w:r>
-        <w:rPr>
-          <w:lang w:val="en-GB"/>
-        </w:rPr>
-        <w:t xml:space="preserve">Important </w:t>
-      </w:r>
-      <w:r>
-        <w:rPr>
-          <w:lang w:val="en-GB"/>
-        </w:rPr>
-        <w:t>c</w:t>
-      </w:r>
-      <w:r>
-        <w:rPr>
-          <w:lang w:val="en-GB"/>
-        </w:rPr>
-        <w:t xml:space="preserve">ode </w:t>
-      </w:r>
-      <w:r>
-        <w:rPr>
-          <w:lang w:val="en-GB"/>
-        </w:rPr>
-        <w:t>snippet</w:t>
-      </w:r>
-      <w:r>
-        <w:rPr>
-          <w:lang w:val="en-GB"/>
-        </w:rPr>
-        <w:t>s</w:t>
+        <w:ind w:left="432"/>
+      </w:pPr>
+      <w:bookmarkStart w:id="15" w:name="_Toc11231472"/>
+      <w:r>
+        <w:lastRenderedPageBreak/>
+        <w:t>Practical Part</w:t>
       </w:r>
       <w:bookmarkEnd w:id="15"/>
     </w:p>
     <w:p>
       <w:pPr>
+        <w:pStyle w:val="berschrift2"/>
         <w:spacing w:line="360" w:lineRule="auto"/>
         <w:rPr>
           <w:lang w:val="en-GB"/>
         </w:rPr>
       </w:pPr>
+      <w:bookmarkStart w:id="16" w:name="_Toc11231473"/>
+      <w:r>
+        <w:rPr>
+          <w:lang w:val="en-GB"/>
+        </w:rPr>
+        <w:t>Differences between paper code</w:t>
+      </w:r>
+      <w:bookmarkEnd w:id="16"/>
+      <w:r>
+        <w:rPr>
+          <w:lang w:val="en-GB"/>
+        </w:rPr>
+        <w:t xml:space="preserve"> </w:t>
+      </w:r>
     </w:p>
     <w:p>
       <w:pPr>
-        <w:pStyle w:val="berschrift3"/>
-        <w:rPr>
-          <w:lang w:val="en-GB"/>
-        </w:rPr>
-      </w:pPr>
-      <w:bookmarkStart w:id="16" w:name="_Toc11231475"/>
-      <w:r>
-        <w:rPr>
-          <w:lang w:val="en-GB"/>
-        </w:rPr>
-        <w:t>Transitions</w:t>
-      </w:r>
-      <w:bookmarkEnd w:id="16"/>
-      <w:r>
-        <w:rPr>
-          <w:lang w:val="en-GB"/>
-        </w:rPr>
-        <w:t xml:space="preserve"> </w:t>
-      </w:r>
+        <w:spacing w:line="360" w:lineRule="auto"/>
+        <w:rPr>
+          <w:lang w:val="en-GB"/>
+        </w:rPr>
+      </w:pPr>
     </w:p>
     <w:p>
       <w:pPr>
-        <w:rPr>
-          <w:lang w:val="en-GB"/>
-        </w:rPr>
-      </w:pPr>
+        <w:spacing w:line="360" w:lineRule="auto"/>
+        <w:rPr>
+          <w:lang w:val="en-GB"/>
+        </w:rPr>
+      </w:pPr>
+      <w:r>
+        <w:rPr>
+          <w:lang w:val="en-GB"/>
+        </w:rPr>
+        <w:t>In the project</w:t>
+      </w:r>
+      <w:r>
+        <w:rPr>
+          <w:lang w:val="en-GB"/>
+        </w:rPr>
+        <w:t xml:space="preserve">, </w:t>
+      </w:r>
+      <w:r>
+        <w:rPr>
+          <w:lang w:val="en-GB"/>
+        </w:rPr>
+        <w:t xml:space="preserve">we are just working on an implementation of the third task (see </w:t>
+      </w:r>
+      <w:r>
+        <w:rPr>
+          <w:lang w:val="en-GB"/>
+        </w:rPr>
+        <w:t>“</w:t>
+      </w:r>
+      <w:r>
+        <w:rPr>
+          <w:lang w:val="en-GB"/>
+        </w:rPr>
+        <w:fldChar w:fldCharType="begin"/>
+      </w:r>
+      <w:r>
+        <w:rPr>
+          <w:lang w:val="en-GB"/>
+        </w:rPr>
+        <w:instrText xml:space="preserve"> REF _Ref11265279 \h </w:instrText>
+      </w:r>
+      <w:r>
+        <w:rPr>
+          <w:lang w:val="en-GB"/>
+        </w:rPr>
+        <w:instrText xml:space="preserve"> \* MERGEFORMAT </w:instrText>
+      </w:r>
+      <w:r>
+        <w:rPr>
+          <w:lang w:val="en-GB"/>
+        </w:rPr>
+      </w:r>
+      <w:r>
+        <w:rPr>
+          <w:lang w:val="en-GB"/>
+        </w:rPr>
+        <w:fldChar w:fldCharType="separate"/>
+      </w:r>
+      <w:r>
+        <w:rPr>
+          <w:lang w:val="en-US"/>
+        </w:rPr>
+        <w:t>Focused part of the paper</w:t>
+      </w:r>
+      <w:r>
+        <w:rPr>
+          <w:lang w:val="en-GB"/>
+        </w:rPr>
+        <w:fldChar w:fldCharType="end"/>
+      </w:r>
+      <w:r>
+        <w:rPr>
+          <w:lang w:val="en-GB"/>
+        </w:rPr>
+        <w:t>”</w:t>
+      </w:r>
+      <w:r>
+        <w:rPr>
+          <w:lang w:val="en-GB"/>
+        </w:rPr>
+        <w:t xml:space="preserve">). The group decided to change the design to make it more </w:t>
+      </w:r>
+      <w:r>
+        <w:rPr>
+          <w:szCs w:val="24"/>
+          <w:lang w:val="en-GB"/>
+        </w:rPr>
+        <w:t xml:space="preserve">appealing (see </w:t>
+      </w:r>
+      <w:r>
+        <w:rPr>
+          <w:szCs w:val="24"/>
+          <w:lang w:val="en-GB"/>
+        </w:rPr>
+        <w:fldChar w:fldCharType="begin"/>
+      </w:r>
+      <w:r>
+        <w:rPr>
+          <w:szCs w:val="24"/>
+          <w:lang w:val="en-GB"/>
+        </w:rPr>
+        <w:instrText xml:space="preserve"> REF _Ref11265179 \h  \* MERGEFORMAT </w:instrText>
+      </w:r>
+      <w:r>
+        <w:rPr>
+          <w:szCs w:val="24"/>
+          <w:lang w:val="en-GB"/>
+        </w:rPr>
+      </w:r>
+      <w:r>
+        <w:rPr>
+          <w:szCs w:val="24"/>
+          <w:lang w:val="en-GB"/>
+        </w:rPr>
+        <w:fldChar w:fldCharType="separate"/>
+      </w:r>
+      <w:r>
+        <w:rPr>
+          <w:szCs w:val="24"/>
+          <w:lang w:val="en-US"/>
+        </w:rPr>
+        <w:t xml:space="preserve">Figure </w:t>
+      </w:r>
+      <w:r>
+        <w:rPr>
+          <w:noProof/>
+          <w:szCs w:val="24"/>
+          <w:lang w:val="en-US"/>
+        </w:rPr>
+        <w:t>2</w:t>
+      </w:r>
+      <w:r>
+        <w:rPr>
+          <w:szCs w:val="24"/>
+          <w:lang w:val="en-GB"/>
+        </w:rPr>
+        <w:fldChar w:fldCharType="end"/>
+      </w:r>
+      <w:r>
+        <w:rPr>
+          <w:szCs w:val="24"/>
+          <w:lang w:val="en-GB"/>
+        </w:rPr>
+        <w:t>,</w:t>
+      </w:r>
+      <w:r>
+        <w:rPr>
+          <w:szCs w:val="24"/>
+          <w:lang w:val="en-GB"/>
+        </w:rPr>
+        <w:fldChar w:fldCharType="begin"/>
+      </w:r>
+      <w:r>
+        <w:rPr>
+          <w:szCs w:val="24"/>
+          <w:lang w:val="en-GB"/>
+        </w:rPr>
+        <w:instrText xml:space="preserve"> REF _Ref11265193 \h  \* MERGEFORMAT </w:instrText>
+      </w:r>
+      <w:r>
+        <w:rPr>
+          <w:szCs w:val="24"/>
+          <w:lang w:val="en-GB"/>
+        </w:rPr>
+      </w:r>
+      <w:r>
+        <w:rPr>
+          <w:szCs w:val="24"/>
+          <w:lang w:val="en-GB"/>
+        </w:rPr>
+        <w:fldChar w:fldCharType="separate"/>
+      </w:r>
+      <w:r>
+        <w:rPr>
+          <w:szCs w:val="24"/>
+          <w:lang w:val="en-US"/>
+        </w:rPr>
+        <w:t xml:space="preserve"> </w:t>
+      </w:r>
+      <w:r>
+        <w:rPr>
+          <w:noProof/>
+          <w:szCs w:val="24"/>
+          <w:lang w:val="en-US"/>
+        </w:rPr>
+        <w:t>3</w:t>
+      </w:r>
+      <w:r>
+        <w:rPr>
+          <w:szCs w:val="24"/>
+          <w:lang w:val="en-GB"/>
+        </w:rPr>
+        <w:fldChar w:fldCharType="end"/>
+      </w:r>
+      <w:r>
+        <w:rPr>
+          <w:szCs w:val="24"/>
+          <w:lang w:val="en-GB"/>
+        </w:rPr>
+        <w:t>,</w:t>
+      </w:r>
+      <w:r>
+        <w:rPr>
+          <w:szCs w:val="24"/>
+          <w:lang w:val="en-GB"/>
+        </w:rPr>
+        <w:fldChar w:fldCharType="begin"/>
+      </w:r>
+      <w:r>
+        <w:rPr>
+          <w:szCs w:val="24"/>
+          <w:lang w:val="en-GB"/>
+        </w:rPr>
+        <w:instrText xml:space="preserve"> REF _Ref11265195 \h  \* MERGEFORMAT </w:instrText>
+      </w:r>
+      <w:r>
+        <w:rPr>
+          <w:szCs w:val="24"/>
+          <w:lang w:val="en-GB"/>
+        </w:rPr>
+      </w:r>
+      <w:r>
+        <w:rPr>
+          <w:szCs w:val="24"/>
+          <w:lang w:val="en-GB"/>
+        </w:rPr>
+        <w:fldChar w:fldCharType="separate"/>
+      </w:r>
+      <w:r>
+        <w:rPr>
+          <w:szCs w:val="24"/>
+          <w:lang w:val="en-US"/>
+        </w:rPr>
+        <w:t xml:space="preserve"> </w:t>
+      </w:r>
+      <w:r>
+        <w:rPr>
+          <w:noProof/>
+          <w:szCs w:val="24"/>
+          <w:lang w:val="en-US"/>
+        </w:rPr>
+        <w:t>4</w:t>
+      </w:r>
+      <w:r>
+        <w:rPr>
+          <w:szCs w:val="24"/>
+          <w:lang w:val="en-GB"/>
+        </w:rPr>
+        <w:fldChar w:fldCharType="end"/>
+      </w:r>
+      <w:r>
+        <w:rPr>
+          <w:szCs w:val="24"/>
+          <w:lang w:val="en-GB"/>
+        </w:rPr>
+        <w:fldChar w:fldCharType="begin"/>
+      </w:r>
+      <w:r>
+        <w:rPr>
+          <w:szCs w:val="24"/>
+          <w:lang w:val="en-GB"/>
+        </w:rPr>
+        <w:instrText xml:space="preserve"> REF _Ref11265196 \h  \* MERGEFORMAT </w:instrText>
+      </w:r>
+      <w:r>
+        <w:rPr>
+          <w:szCs w:val="24"/>
+          <w:lang w:val="en-GB"/>
+        </w:rPr>
+      </w:r>
+      <w:r>
+        <w:rPr>
+          <w:szCs w:val="24"/>
+          <w:lang w:val="en-GB"/>
+        </w:rPr>
+        <w:fldChar w:fldCharType="separate"/>
+      </w:r>
+      <w:r>
+        <w:rPr>
+          <w:szCs w:val="24"/>
+          <w:lang w:val="en-US"/>
+        </w:rPr>
+        <w:t xml:space="preserve">, </w:t>
+      </w:r>
+      <w:r>
+        <w:rPr>
+          <w:noProof/>
+          <w:szCs w:val="24"/>
+          <w:lang w:val="en-US"/>
+        </w:rPr>
+        <w:t>5</w:t>
+      </w:r>
+      <w:r>
+        <w:rPr>
+          <w:szCs w:val="24"/>
+          <w:lang w:val="en-GB"/>
+        </w:rPr>
+        <w:fldChar w:fldCharType="end"/>
+      </w:r>
+      <w:r>
+        <w:rPr>
+          <w:szCs w:val="24"/>
+          <w:lang w:val="en-GB"/>
+        </w:rPr>
+        <w:t>,</w:t>
+      </w:r>
+      <w:r>
+        <w:rPr>
+          <w:szCs w:val="24"/>
+          <w:lang w:val="en-GB"/>
+        </w:rPr>
+        <w:fldChar w:fldCharType="begin"/>
+      </w:r>
+      <w:r>
+        <w:rPr>
+          <w:szCs w:val="24"/>
+          <w:lang w:val="en-GB"/>
+        </w:rPr>
+        <w:instrText xml:space="preserve"> REF _Ref11265199 \h  \* MERGEFORMAT </w:instrText>
+      </w:r>
+      <w:r>
+        <w:rPr>
+          <w:szCs w:val="24"/>
+          <w:lang w:val="en-GB"/>
+        </w:rPr>
+      </w:r>
+      <w:r>
+        <w:rPr>
+          <w:szCs w:val="24"/>
+          <w:lang w:val="en-GB"/>
+        </w:rPr>
+        <w:fldChar w:fldCharType="separate"/>
+      </w:r>
+      <w:r>
+        <w:rPr>
+          <w:szCs w:val="24"/>
+          <w:lang w:val="en-US"/>
+        </w:rPr>
+        <w:t xml:space="preserve"> </w:t>
+      </w:r>
+      <w:r>
+        <w:rPr>
+          <w:noProof/>
+          <w:szCs w:val="24"/>
+          <w:lang w:val="en-US"/>
+        </w:rPr>
+        <w:t>6</w:t>
+      </w:r>
+      <w:r>
+        <w:rPr>
+          <w:szCs w:val="24"/>
+          <w:lang w:val="en-GB"/>
+        </w:rPr>
+        <w:fldChar w:fldCharType="end"/>
+      </w:r>
+      <w:r>
+        <w:rPr>
+          <w:szCs w:val="24"/>
+          <w:lang w:val="en-GB"/>
+        </w:rPr>
+        <w:t>). Furthermore</w:t>
+      </w:r>
+      <w:r>
+        <w:rPr>
+          <w:lang w:val="en-GB"/>
+        </w:rPr>
+        <w:t xml:space="preserve">, they added some screens to the original game app, so the user can understand the app without any explanation. Therefore, an information screen has been added that explains the game itself and how it works. Sure, it does not tell the user that the backend stores the answering time. </w:t>
+      </w:r>
     </w:p>
     <w:p>
       <w:pPr>
@@ -2095,85 +2930,186 @@
           <w:lang w:val="en-GB"/>
         </w:rPr>
       </w:pPr>
-      <w:r>
-        <w:rPr>
-          <w:lang w:val="en-GB"/>
-        </w:rPr>
-        <w:t xml:space="preserve">The most difficult part in programming the interface was to find out how to animate the transitions also and change the screens. </w:t>
-      </w:r>
-      <w:r>
-        <w:rPr>
-          <w:lang w:val="en-GB"/>
-        </w:rPr>
-        <w:t>Therefore, the group had to create an</w:t>
-      </w:r>
-      <w:r>
-        <w:rPr>
-          <w:lang w:val="en-GB"/>
-        </w:rPr>
-        <w:t>”</w:t>
-      </w:r>
-      <w:r>
-        <w:rPr>
-          <w:lang w:val="en-GB"/>
-        </w:rPr>
-        <w:t xml:space="preserve"> anim folder</w:t>
-      </w:r>
-      <w:r>
-        <w:rPr>
-          <w:lang w:val="en-GB"/>
-        </w:rPr>
-        <w:t>”</w:t>
-      </w:r>
-      <w:r>
-        <w:rPr>
-          <w:lang w:val="en-GB"/>
-        </w:rPr>
-        <w:t>. There, xml files had to be created with a set-tag and a translate-tag. In th</w:t>
-      </w:r>
-      <w:r>
-        <w:rPr>
-          <w:lang w:val="en-GB"/>
-        </w:rPr>
-        <w:t>ese</w:t>
-      </w:r>
-      <w:r>
-        <w:rPr>
-          <w:lang w:val="en-GB"/>
-        </w:rPr>
-        <w:t xml:space="preserve"> tags programmers can implement transition aspects like</w:t>
-      </w:r>
-      <w:r>
-        <w:rPr>
-          <w:lang w:val="en-GB"/>
-        </w:rPr>
-        <w:t xml:space="preserve"> the</w:t>
-      </w:r>
-      <w:r>
-        <w:rPr>
-          <w:lang w:val="en-GB"/>
-        </w:rPr>
-        <w:t xml:space="preserve"> duration of the transi</w:t>
-      </w:r>
-      <w:r>
-        <w:rPr>
-          <w:lang w:val="en-GB"/>
-        </w:rPr>
-        <w:t xml:space="preserve">tion and the x- and y-coordinates where the transition starts and where it ends. </w:t>
-      </w:r>
     </w:p>
     <w:p>
       <w:pPr>
+        <w:pStyle w:val="berschrift2"/>
         <w:spacing w:line="360" w:lineRule="auto"/>
         <w:rPr>
           <w:lang w:val="en-GB"/>
         </w:rPr>
       </w:pPr>
-      <w:r>
-        <w:rPr>
-          <w:lang w:val="en-GB"/>
-        </w:rPr>
-        <w:lastRenderedPageBreak/>
+      <w:bookmarkStart w:id="17" w:name="_Toc11231474"/>
+      <w:r>
+        <w:rPr>
+          <w:lang w:val="en-GB"/>
+        </w:rPr>
+        <w:t xml:space="preserve">Important </w:t>
+      </w:r>
+      <w:r>
+        <w:rPr>
+          <w:lang w:val="en-GB"/>
+        </w:rPr>
+        <w:t>c</w:t>
+      </w:r>
+      <w:r>
+        <w:rPr>
+          <w:lang w:val="en-GB"/>
+        </w:rPr>
+        <w:t xml:space="preserve">ode </w:t>
+      </w:r>
+      <w:r>
+        <w:rPr>
+          <w:lang w:val="en-GB"/>
+        </w:rPr>
+        <w:t>snippets</w:t>
+      </w:r>
+      <w:bookmarkEnd w:id="17"/>
+    </w:p>
+    <w:p>
+      <w:pPr>
+        <w:spacing w:line="360" w:lineRule="auto"/>
+        <w:rPr>
+          <w:lang w:val="en-GB"/>
+        </w:rPr>
+      </w:pPr>
+    </w:p>
+    <w:p>
+      <w:pPr>
+        <w:pStyle w:val="berschrift3"/>
+        <w:spacing w:line="360" w:lineRule="auto"/>
+        <w:rPr>
+          <w:lang w:val="en-GB"/>
+        </w:rPr>
+      </w:pPr>
+      <w:bookmarkStart w:id="18" w:name="_Toc11231475"/>
+      <w:r>
+        <w:rPr>
+          <w:lang w:val="en-GB"/>
+        </w:rPr>
+        <w:t>Transitions</w:t>
+      </w:r>
+      <w:bookmarkEnd w:id="18"/>
+      <w:r>
+        <w:rPr>
+          <w:lang w:val="en-GB"/>
+        </w:rPr>
+        <w:t xml:space="preserve"> </w:t>
+      </w:r>
+    </w:p>
+    <w:p>
+      <w:pPr>
+        <w:spacing w:line="360" w:lineRule="auto"/>
+        <w:rPr>
+          <w:lang w:val="en-GB"/>
+        </w:rPr>
+      </w:pPr>
+    </w:p>
+    <w:p>
+      <w:pPr>
+        <w:spacing w:line="360" w:lineRule="auto"/>
+        <w:rPr>
+          <w:lang w:val="en-GB"/>
+        </w:rPr>
+      </w:pPr>
+      <w:r>
+        <w:rPr>
+          <w:lang w:val="en-GB"/>
+        </w:rPr>
+        <w:t xml:space="preserve">The most difficult part in programming the interface was to find out how to animate the transitions also and change the screens. </w:t>
+      </w:r>
+      <w:r>
+        <w:rPr>
+          <w:lang w:val="en-GB"/>
+        </w:rPr>
+        <w:t>Therefore, the group had to create an</w:t>
+      </w:r>
+      <w:r>
+        <w:rPr>
+          <w:lang w:val="en-GB"/>
+        </w:rPr>
+        <w:t xml:space="preserve"> </w:t>
+      </w:r>
+      <w:r>
+        <w:rPr>
+          <w:lang w:val="en-GB"/>
+        </w:rPr>
+        <w:t>”</w:t>
+      </w:r>
+      <w:r>
+        <w:rPr>
+          <w:lang w:val="en-GB"/>
+        </w:rPr>
+        <w:t>anim folder</w:t>
+      </w:r>
+      <w:r>
+        <w:rPr>
+          <w:lang w:val="en-GB"/>
+        </w:rPr>
+        <w:t>”</w:t>
+      </w:r>
+      <w:r>
+        <w:rPr>
+          <w:lang w:val="en-GB"/>
+        </w:rPr>
+        <w:t xml:space="preserve">. There, </w:t>
+      </w:r>
+      <w:r>
+        <w:rPr>
+          <w:lang w:val="en-GB"/>
+        </w:rPr>
+        <w:t>XML</w:t>
+      </w:r>
+      <w:bookmarkStart w:id="19" w:name="_GoBack"/>
+      <w:bookmarkEnd w:id="19"/>
+      <w:r>
+        <w:rPr>
+          <w:lang w:val="en-GB"/>
+        </w:rPr>
+        <w:t xml:space="preserve"> files had to be created with a set-tag and a translate-tag. In th</w:t>
+      </w:r>
+      <w:r>
+        <w:rPr>
+          <w:lang w:val="en-GB"/>
+        </w:rPr>
+        <w:t>ese</w:t>
+      </w:r>
+      <w:r>
+        <w:rPr>
+          <w:lang w:val="en-GB"/>
+        </w:rPr>
+        <w:t xml:space="preserve"> tags programmers can implement transition aspects like</w:t>
+      </w:r>
+      <w:r>
+        <w:rPr>
+          <w:lang w:val="en-GB"/>
+        </w:rPr>
+        <w:t xml:space="preserve"> the</w:t>
+      </w:r>
+      <w:r>
+        <w:rPr>
+          <w:lang w:val="en-GB"/>
+        </w:rPr>
+        <w:t xml:space="preserve"> duration of the transi</w:t>
+      </w:r>
+      <w:r>
+        <w:rPr>
+          <w:lang w:val="en-GB"/>
+        </w:rPr>
+        <w:t xml:space="preserve">tion and the x- and y-coordinates where the transition starts and where it ends. </w:t>
+      </w:r>
+    </w:p>
+    <w:p>
+      <w:pPr>
+        <w:spacing w:line="360" w:lineRule="auto"/>
+        <w:rPr>
+          <w:lang w:val="en-GB"/>
+        </w:rPr>
+      </w:pPr>
+      <w:r>
+        <w:rPr>
+          <w:lang w:val="en-GB"/>
+        </w:rPr>
         <w:t>To use the transition</w:t>
       </w:r>
       <w:r>
@@ -2235,6 +3171,12 @@
           <w:lang w:val="en-GB"/>
         </w:rPr>
         <w:instrText xml:space="preserve"> REF _Ref11230160 \h </w:instrText>
+      </w:r>
+      <w:r>
+        <w:rPr>
+          <w:lang w:val="en-GB"/>
+        </w:rPr>
+        <w:instrText xml:space="preserve"> \* MERGEFORMAT </w:instrText>
       </w:r>
       <w:r>
         <w:rPr>
@@ -2336,13 +3278,16 @@
             <w:pPr>
               <w:pStyle w:val="HTMLVorformatiert"/>
               <w:shd w:val="clear" w:color="auto" w:fill="2B2B2B"/>
-              <w:rPr>
+              <w:spacing w:line="360" w:lineRule="auto"/>
+              <w:rPr>
+                <w:rFonts w:ascii="Frutiger LT Pro 57 Condensed" w:hAnsi="Frutiger LT Pro 57 Condensed"/>
                 <w:color w:val="A9B7C6"/>
                 <w:lang w:val="en-US"/>
               </w:rPr>
             </w:pPr>
             <w:r>
               <w:rPr>
+                <w:rFonts w:ascii="Frutiger LT Pro 57 Condensed" w:hAnsi="Frutiger LT Pro 57 Condensed"/>
                 <w:color w:val="A9B7C6"/>
                 <w:lang w:val="en-US"/>
               </w:rPr>
@@ -2350,6 +3295,7 @@
             </w:r>
             <w:r>
               <w:rPr>
+                <w:rFonts w:ascii="Frutiger LT Pro 57 Condensed" w:hAnsi="Frutiger LT Pro 57 Condensed"/>
                 <w:color w:val="CC7832"/>
                 <w:lang w:val="en-US"/>
               </w:rPr>
@@ -2357,6 +3303,7 @@
             </w:r>
             <w:r>
               <w:rPr>
+                <w:rFonts w:ascii="Frutiger LT Pro 57 Condensed" w:hAnsi="Frutiger LT Pro 57 Condensed"/>
                 <w:color w:val="CC7832"/>
                 <w:lang w:val="en-US"/>
               </w:rPr>
@@ -2364,6 +3311,7 @@
             </w:r>
             <w:r>
               <w:rPr>
+                <w:rFonts w:ascii="Frutiger LT Pro 57 Condensed" w:hAnsi="Frutiger LT Pro 57 Condensed"/>
                 <w:color w:val="A9B7C6"/>
                 <w:lang w:val="en-US"/>
               </w:rPr>
@@ -2371,6 +3319,7 @@
             </w:r>
             <w:r>
               <w:rPr>
+                <w:rFonts w:ascii="Frutiger LT Pro 57 Condensed" w:hAnsi="Frutiger LT Pro 57 Condensed"/>
                 <w:color w:val="CC7832"/>
                 <w:lang w:val="en-US"/>
               </w:rPr>
@@ -2378,6 +3327,7 @@
             </w:r>
             <w:r>
               <w:rPr>
+                <w:rFonts w:ascii="Frutiger LT Pro 57 Condensed" w:hAnsi="Frutiger LT Pro 57 Condensed"/>
                 <w:color w:val="CC7832"/>
                 <w:lang w:val="en-US"/>
               </w:rPr>
@@ -2385,6 +3335,7 @@
             </w:r>
             <w:r>
               <w:rPr>
+                <w:rFonts w:ascii="Frutiger LT Pro 57 Condensed" w:hAnsi="Frutiger LT Pro 57 Condensed"/>
                 <w:color w:val="A9B7C6"/>
                 <w:lang w:val="en-US"/>
               </w:rPr>
@@ -2392,6 +3343,7 @@
             </w:r>
             <w:r>
               <w:rPr>
+                <w:rFonts w:ascii="Frutiger LT Pro 57 Condensed" w:hAnsi="Frutiger LT Pro 57 Condensed"/>
                 <w:color w:val="CC7832"/>
                 <w:lang w:val="en-US"/>
               </w:rPr>
@@ -2399,6 +3351,7 @@
             </w:r>
             <w:r>
               <w:rPr>
+                <w:rFonts w:ascii="Frutiger LT Pro 57 Condensed" w:hAnsi="Frutiger LT Pro 57 Condensed"/>
                 <w:color w:val="CC7832"/>
                 <w:lang w:val="en-US"/>
               </w:rPr>
@@ -2406,6 +3359,7 @@
             </w:r>
             <w:r>
               <w:rPr>
+                <w:rFonts w:ascii="Frutiger LT Pro 57 Condensed" w:hAnsi="Frutiger LT Pro 57 Condensed"/>
                 <w:color w:val="A9B7C6"/>
                 <w:lang w:val="en-US"/>
               </w:rPr>
@@ -2413,6 +3367,7 @@
             </w:r>
             <w:r>
               <w:rPr>
+                <w:rFonts w:ascii="Frutiger LT Pro 57 Condensed" w:hAnsi="Frutiger LT Pro 57 Condensed"/>
                 <w:color w:val="CC7832"/>
                 <w:lang w:val="en-US"/>
               </w:rPr>
@@ -2420,6 +3375,7 @@
             </w:r>
             <w:r>
               <w:rPr>
+                <w:rFonts w:ascii="Frutiger LT Pro 57 Condensed" w:hAnsi="Frutiger LT Pro 57 Condensed"/>
                 <w:color w:val="A9B7C6"/>
                 <w:lang w:val="en-US"/>
               </w:rPr>
@@ -2427,6 +3383,7 @@
             </w:r>
             <w:r>
               <w:rPr>
+                <w:rFonts w:ascii="Frutiger LT Pro 57 Condensed" w:hAnsi="Frutiger LT Pro 57 Condensed"/>
                 <w:color w:val="CC7832"/>
                 <w:lang w:val="en-US"/>
               </w:rPr>
@@ -2434,6 +3391,7 @@
             </w:r>
             <w:r>
               <w:rPr>
+                <w:rFonts w:ascii="Frutiger LT Pro 57 Condensed" w:hAnsi="Frutiger LT Pro 57 Condensed"/>
                 <w:color w:val="CC7832"/>
                 <w:lang w:val="en-US"/>
               </w:rPr>
@@ -2441,6 +3399,7 @@
             </w:r>
             <w:r>
               <w:rPr>
+                <w:rFonts w:ascii="Frutiger LT Pro 57 Condensed" w:hAnsi="Frutiger LT Pro 57 Condensed"/>
                 <w:color w:val="A9B7C6"/>
                 <w:lang w:val="en-US"/>
               </w:rPr>
@@ -2448,6 +3407,7 @@
             </w:r>
             <w:r>
               <w:rPr>
+                <w:rFonts w:ascii="Frutiger LT Pro 57 Condensed" w:hAnsi="Frutiger LT Pro 57 Condensed"/>
                 <w:color w:val="CC7832"/>
                 <w:lang w:val="en-US"/>
               </w:rPr>
@@ -2455,6 +3415,7 @@
             </w:r>
             <w:r>
               <w:rPr>
+                <w:rFonts w:ascii="Frutiger LT Pro 57 Condensed" w:hAnsi="Frutiger LT Pro 57 Condensed"/>
                 <w:color w:val="A9B7C6"/>
                 <w:lang w:val="en-US"/>
               </w:rPr>
@@ -2462,6 +3423,7 @@
             </w:r>
             <w:r>
               <w:rPr>
+                <w:rFonts w:ascii="Frutiger LT Pro 57 Condensed" w:hAnsi="Frutiger LT Pro 57 Condensed"/>
                 <w:color w:val="CC7832"/>
                 <w:lang w:val="en-US"/>
               </w:rPr>
@@ -2469,6 +3431,7 @@
             </w:r>
             <w:r>
               <w:rPr>
+                <w:rFonts w:ascii="Frutiger LT Pro 57 Condensed" w:hAnsi="Frutiger LT Pro 57 Condensed"/>
                 <w:color w:val="CC7832"/>
                 <w:lang w:val="en-US"/>
               </w:rPr>
@@ -2476,6 +3439,7 @@
             </w:r>
             <w:r>
               <w:rPr>
+                <w:rFonts w:ascii="Frutiger LT Pro 57 Condensed" w:hAnsi="Frutiger LT Pro 57 Condensed"/>
                 <w:color w:val="A9B7C6"/>
                 <w:lang w:val="en-US"/>
               </w:rPr>
@@ -2483,6 +3447,7 @@
             </w:r>
             <w:r>
               <w:rPr>
+                <w:rFonts w:ascii="Frutiger LT Pro 57 Condensed" w:hAnsi="Frutiger LT Pro 57 Condensed"/>
                 <w:color w:val="CC7832"/>
                 <w:lang w:val="en-US"/>
               </w:rPr>
@@ -2490,6 +3455,7 @@
             </w:r>
             <w:r>
               <w:rPr>
+                <w:rFonts w:ascii="Frutiger LT Pro 57 Condensed" w:hAnsi="Frutiger LT Pro 57 Condensed"/>
                 <w:color w:val="A9B7C6"/>
                 <w:lang w:val="en-US"/>
               </w:rPr>
@@ -2497,6 +3463,7 @@
             </w:r>
             <w:r>
               <w:rPr>
+                <w:rFonts w:ascii="Frutiger LT Pro 57 Condensed" w:hAnsi="Frutiger LT Pro 57 Condensed"/>
                 <w:color w:val="CC7832"/>
                 <w:lang w:val="en-US"/>
               </w:rPr>
@@ -2504,6 +3471,7 @@
             </w:r>
             <w:r>
               <w:rPr>
+                <w:rFonts w:ascii="Frutiger LT Pro 57 Condensed" w:hAnsi="Frutiger LT Pro 57 Condensed"/>
                 <w:color w:val="6A8759"/>
                 <w:lang w:val="en-US"/>
               </w:rPr>
@@ -2511,6 +3479,7 @@
             </w:r>
             <w:r>
               <w:rPr>
+                <w:rFonts w:ascii="Frutiger LT Pro 57 Condensed" w:hAnsi="Frutiger LT Pro 57 Condensed"/>
                 <w:color w:val="A9B7C6"/>
                 <w:lang w:val="en-US"/>
               </w:rPr>
@@ -2518,6 +3487,7 @@
             </w:r>
             <w:r>
               <w:rPr>
+                <w:rFonts w:ascii="Frutiger LT Pro 57 Condensed" w:hAnsi="Frutiger LT Pro 57 Condensed"/>
                 <w:color w:val="CC7832"/>
                 <w:lang w:val="en-US"/>
               </w:rPr>
@@ -2544,6 +3514,7 @@
     <w:p>
       <w:pPr>
         <w:pStyle w:val="Beschriftung"/>
+        <w:spacing w:line="360" w:lineRule="auto"/>
         <w:rPr>
           <w:i w:val="0"/>
           <w:iCs w:val="0"/>
@@ -2552,7 +3523,7 @@
           <w:lang w:val="en-US"/>
         </w:rPr>
       </w:pPr>
-      <w:bookmarkStart w:id="17" w:name="_Ref11230160"/>
+      <w:bookmarkStart w:id="20" w:name="_Ref11230160"/>
       <w:r>
         <w:rPr>
           <w:i w:val="0"/>
@@ -2561,6 +3532,7 @@
           <w:szCs w:val="20"/>
           <w:lang w:val="en-US"/>
         </w:rPr>
+        <w:lastRenderedPageBreak/>
         <w:t xml:space="preserve">Code </w:t>
       </w:r>
       <w:r>
@@ -2611,7 +3583,7 @@
         </w:rPr>
         <w:fldChar w:fldCharType="end"/>
       </w:r>
-      <w:bookmarkEnd w:id="17"/>
+      <w:bookmarkEnd w:id="20"/>
       <w:r>
         <w:rPr>
           <w:i w:val="0"/>
@@ -2634,11 +3606,12 @@
     <w:p>
       <w:pPr>
         <w:pStyle w:val="berschrift3"/>
-        <w:rPr>
-          <w:lang w:val="en-GB"/>
-        </w:rPr>
-      </w:pPr>
-      <w:bookmarkStart w:id="18" w:name="_Toc11231476"/>
+        <w:spacing w:line="360" w:lineRule="auto"/>
+        <w:rPr>
+          <w:lang w:val="en-GB"/>
+        </w:rPr>
+      </w:pPr>
+      <w:bookmarkStart w:id="21" w:name="_Toc11231476"/>
       <w:r>
         <w:rPr>
           <w:lang w:val="en-GB"/>
@@ -2651,7 +3624,7 @@
         </w:rPr>
         <w:t>programming</w:t>
       </w:r>
-      <w:bookmarkEnd w:id="18"/>
+      <w:bookmarkEnd w:id="21"/>
     </w:p>
     <w:p>
       <w:pPr>
@@ -2677,17 +3650,18 @@
           <w:lang w:val="en-GB"/>
         </w:rPr>
       </w:pPr>
-      <w:bookmarkStart w:id="19" w:name="_Toc11231477"/>
+      <w:bookmarkStart w:id="22" w:name="_Toc11231477"/>
       <w:r>
         <w:rPr>
           <w:lang w:val="en-GB"/>
         </w:rPr>
         <w:t>Code Structure</w:t>
       </w:r>
-      <w:bookmarkEnd w:id="19"/>
+      <w:bookmarkEnd w:id="22"/>
     </w:p>
     <w:p>
       <w:pPr>
+        <w:spacing w:line="360" w:lineRule="auto"/>
         <w:rPr>
           <w:szCs w:val="24"/>
           <w:lang w:val="en-GB"/>
@@ -2758,6 +3732,7 @@
     </w:p>
     <w:p>
       <w:pPr>
+        <w:spacing w:line="360" w:lineRule="auto"/>
         <w:rPr>
           <w:lang w:val="en-GB"/>
         </w:rPr>
@@ -2766,8 +3741,9 @@
     <w:p>
       <w:pPr>
         <w:keepNext/>
-      </w:pPr>
-      <w:commentRangeStart w:id="20"/>
+        <w:spacing w:line="360" w:lineRule="auto"/>
+      </w:pPr>
+      <w:commentRangeStart w:id="23"/>
       <w:r>
         <w:rPr>
           <w:noProof/>
@@ -2821,17 +3797,18 @@
           </wp:inline>
         </w:drawing>
       </w:r>
-      <w:commentRangeEnd w:id="20"/>
+      <w:commentRangeEnd w:id="23"/>
       <w:r>
         <w:rPr>
           <w:rStyle w:val="Kommentarzeichen"/>
         </w:rPr>
-        <w:commentReference w:id="20"/>
+        <w:commentReference w:id="23"/>
       </w:r>
     </w:p>
     <w:p>
       <w:pPr>
         <w:pStyle w:val="Beschriftung"/>
+        <w:spacing w:line="360" w:lineRule="auto"/>
         <w:rPr>
           <w:i w:val="0"/>
           <w:iCs w:val="0"/>
@@ -2840,8 +3817,8 @@
           <w:lang w:val="en-US"/>
         </w:rPr>
       </w:pPr>
-      <w:bookmarkStart w:id="21" w:name="_Ref11231387"/>
-      <w:bookmarkStart w:id="22" w:name="_Ref11231382"/>
+      <w:bookmarkStart w:id="24" w:name="_Ref11231387"/>
+      <w:bookmarkStart w:id="25" w:name="_Ref11231382"/>
       <w:r>
         <w:rPr>
           <w:i w:val="0"/>
@@ -2900,7 +3877,7 @@
         </w:rPr>
         <w:fldChar w:fldCharType="end"/>
       </w:r>
-      <w:bookmarkEnd w:id="21"/>
+      <w:bookmarkEnd w:id="24"/>
       <w:r>
         <w:rPr>
           <w:i w:val="0"/>
@@ -2911,7 +3888,7 @@
         </w:rPr>
         <w:t xml:space="preserve"> shows the code structure of the project.</w:t>
       </w:r>
-      <w:bookmarkEnd w:id="22"/>
+      <w:bookmarkEnd w:id="25"/>
     </w:p>
     <w:p>
       <w:pPr>
@@ -2926,7 +3903,6 @@
           <w:szCs w:val="24"/>
           <w:lang w:val="en-GB"/>
         </w:rPr>
-        <w:lastRenderedPageBreak/>
         <w:br w:type="page"/>
       </w:r>
     </w:p>
@@ -2938,7 +3914,7 @@
           <w:rStyle w:val="berschrift1Zchn"/>
         </w:rPr>
       </w:pPr>
-      <w:bookmarkStart w:id="23" w:name="_Toc11231478"/>
+      <w:bookmarkStart w:id="26" w:name="_Toc11231478"/>
       <w:bookmarkEnd w:id="2"/>
       <w:bookmarkEnd w:id="3"/>
       <w:bookmarkEnd w:id="4"/>
@@ -2960,7 +3936,7 @@
         </w:rPr>
         <w:t>iterature</w:t>
       </w:r>
-      <w:bookmarkEnd w:id="23"/>
+      <w:bookmarkEnd w:id="26"/>
     </w:p>
     <w:p>
       <w:pPr>
@@ -3024,15 +4000,16 @@
         <w:pStyle w:val="berschrift1"/>
         <w:spacing w:line="360" w:lineRule="auto"/>
       </w:pPr>
-      <w:bookmarkStart w:id="24" w:name="_Toc11231479"/>
+      <w:bookmarkStart w:id="27" w:name="_Toc11231479"/>
       <w:r>
         <w:lastRenderedPageBreak/>
         <w:t>Annex</w:t>
       </w:r>
-      <w:bookmarkEnd w:id="24"/>
+      <w:bookmarkEnd w:id="27"/>
     </w:p>
     <w:p>
       <w:pPr>
+        <w:spacing w:line="360" w:lineRule="auto"/>
         <w:rPr>
           <w:lang w:val="en-GB"/>
         </w:rPr>
@@ -3064,6 +4041,7 @@
           <w:p>
             <w:pPr>
               <w:keepNext/>
+              <w:spacing w:line="360" w:lineRule="auto"/>
             </w:pPr>
             <w:r>
               <w:rPr>
@@ -3128,6 +4106,7 @@
           <w:p>
             <w:pPr>
               <w:keepNext/>
+              <w:spacing w:line="360" w:lineRule="auto"/>
             </w:pPr>
             <w:r>
               <w:rPr>
@@ -3193,13 +4172,14 @@
           </w:tcPr>
           <w:p>
             <w:pPr>
+              <w:spacing w:line="360" w:lineRule="auto"/>
               <w:rPr>
                 <w:sz w:val="20"/>
                 <w:szCs w:val="20"/>
                 <w:lang w:val="en-US"/>
               </w:rPr>
             </w:pPr>
-            <w:bookmarkStart w:id="25" w:name="_Ref11265179"/>
+            <w:bookmarkStart w:id="28" w:name="_Ref11265179"/>
             <w:r>
               <w:rPr>
                 <w:sz w:val="20"/>
@@ -3246,7 +4226,7 @@
               </w:rPr>
               <w:fldChar w:fldCharType="end"/>
             </w:r>
-            <w:bookmarkEnd w:id="25"/>
+            <w:bookmarkEnd w:id="28"/>
             <w:r>
               <w:rPr>
                 <w:sz w:val="20"/>
@@ -3279,13 +4259,14 @@
           </w:tcPr>
           <w:p>
             <w:pPr>
+              <w:spacing w:line="360" w:lineRule="auto"/>
               <w:rPr>
                 <w:sz w:val="20"/>
                 <w:szCs w:val="20"/>
                 <w:lang w:val="en-US"/>
               </w:rPr>
             </w:pPr>
-            <w:bookmarkStart w:id="26" w:name="_Ref11265193"/>
+            <w:bookmarkStart w:id="29" w:name="_Ref11265193"/>
             <w:r>
               <w:rPr>
                 <w:sz w:val="20"/>
@@ -3332,7 +4313,7 @@
               </w:rPr>
               <w:fldChar w:fldCharType="end"/>
             </w:r>
-            <w:bookmarkEnd w:id="26"/>
+            <w:bookmarkEnd w:id="29"/>
             <w:r>
               <w:rPr>
                 <w:sz w:val="20"/>
@@ -3352,6 +4333,7 @@
           <w:p>
             <w:pPr>
               <w:keepNext/>
+              <w:spacing w:line="360" w:lineRule="auto"/>
             </w:pPr>
             <w:r>
               <w:rPr>
@@ -3416,6 +4398,7 @@
           <w:p>
             <w:pPr>
               <w:keepNext/>
+              <w:spacing w:line="360" w:lineRule="auto"/>
             </w:pPr>
             <w:r>
               <w:rPr>
@@ -3481,13 +4464,14 @@
           </w:tcPr>
           <w:p>
             <w:pPr>
+              <w:spacing w:line="360" w:lineRule="auto"/>
               <w:rPr>
                 <w:sz w:val="20"/>
                 <w:szCs w:val="20"/>
                 <w:lang w:val="en-GB"/>
               </w:rPr>
             </w:pPr>
-            <w:bookmarkStart w:id="27" w:name="_Ref11265195"/>
+            <w:bookmarkStart w:id="30" w:name="_Ref11265195"/>
             <w:r>
               <w:rPr>
                 <w:sz w:val="20"/>
@@ -3534,7 +4518,7 @@
               </w:rPr>
               <w:fldChar w:fldCharType="end"/>
             </w:r>
-            <w:bookmarkEnd w:id="27"/>
+            <w:bookmarkEnd w:id="30"/>
             <w:r>
               <w:rPr>
                 <w:sz w:val="20"/>
@@ -3551,8 +4535,6 @@
               </w:rPr>
               <w:t>learning</w:t>
             </w:r>
-            <w:bookmarkStart w:id="28" w:name="_GoBack"/>
-            <w:bookmarkEnd w:id="28"/>
             <w:r>
               <w:rPr>
                 <w:sz w:val="20"/>
@@ -3569,13 +4551,14 @@
           </w:tcPr>
           <w:p>
             <w:pPr>
+              <w:spacing w:line="360" w:lineRule="auto"/>
               <w:rPr>
                 <w:sz w:val="20"/>
                 <w:szCs w:val="20"/>
                 <w:lang w:val="en-US"/>
               </w:rPr>
             </w:pPr>
-            <w:bookmarkStart w:id="29" w:name="_Ref11265196"/>
+            <w:bookmarkStart w:id="31" w:name="_Ref11265196"/>
             <w:r>
               <w:rPr>
                 <w:sz w:val="20"/>
@@ -3622,7 +4605,7 @@
               </w:rPr>
               <w:fldChar w:fldCharType="end"/>
             </w:r>
-            <w:bookmarkEnd w:id="29"/>
+            <w:bookmarkEnd w:id="31"/>
             <w:r>
               <w:rPr>
                 <w:sz w:val="20"/>
@@ -3642,6 +4625,7 @@
           <w:p>
             <w:pPr>
               <w:keepNext/>
+              <w:spacing w:line="360" w:lineRule="auto"/>
             </w:pPr>
             <w:r>
               <w:rPr>
@@ -3705,6 +4689,7 @@
           </w:tcPr>
           <w:p>
             <w:pPr>
+              <w:spacing w:line="360" w:lineRule="auto"/>
               <w:rPr>
                 <w:lang w:val="en-GB"/>
               </w:rPr>
@@ -3719,13 +4704,14 @@
           </w:tcPr>
           <w:p>
             <w:pPr>
+              <w:spacing w:line="360" w:lineRule="auto"/>
               <w:rPr>
                 <w:sz w:val="20"/>
                 <w:szCs w:val="20"/>
                 <w:lang w:val="en-US"/>
               </w:rPr>
             </w:pPr>
-            <w:bookmarkStart w:id="30" w:name="_Ref11265199"/>
+            <w:bookmarkStart w:id="32" w:name="_Ref11265199"/>
             <w:r>
               <w:rPr>
                 <w:sz w:val="20"/>
@@ -3772,7 +4758,7 @@
               </w:rPr>
               <w:fldChar w:fldCharType="end"/>
             </w:r>
-            <w:bookmarkEnd w:id="30"/>
+            <w:bookmarkEnd w:id="32"/>
             <w:r>
               <w:rPr>
                 <w:sz w:val="20"/>
@@ -3789,6 +4775,7 @@
           </w:tcPr>
           <w:p>
             <w:pPr>
+              <w:spacing w:line="360" w:lineRule="auto"/>
               <w:rPr>
                 <w:lang w:val="en-GB"/>
               </w:rPr>
@@ -3799,6 +4786,7 @@
     </w:tbl>
     <w:p>
       <w:pPr>
+        <w:spacing w:line="360" w:lineRule="auto"/>
         <w:rPr>
           <w:lang w:val="en-GB"/>
         </w:rPr>
@@ -3840,7 +4828,35 @@
       </w:r>
     </w:p>
   </w:comment>
-  <w:comment w:id="20" w:author="christopher.heiden" w:date="2019-06-12T11:31:00Z" w:initials="c">
+  <w:comment w:id="14" w:author="christopher.heiden" w:date="2019-06-22T16:56:00Z" w:initials="c">
+    <w:p>
+      <w:pPr>
+        <w:pStyle w:val="Kommentartext"/>
+        <w:rPr>
+          <w:lang w:val="en-US"/>
+        </w:rPr>
+      </w:pPr>
+      <w:r>
+        <w:rPr>
+          <w:rStyle w:val="Kommentarzeichen"/>
+        </w:rPr>
+        <w:annotationRef/>
+      </w:r>
+      <w:r>
+        <w:rPr>
+          <w:lang w:val="en-US"/>
+        </w:rPr>
+        <w:t xml:space="preserve">Perhaps we </w:t>
+      </w:r>
+      <w:r>
+        <w:rPr>
+          <w:lang w:val="en-US"/>
+        </w:rPr>
+        <w:t>can add a screen with the final values If someone has been lied or not.</w:t>
+      </w:r>
+    </w:p>
+  </w:comment>
+  <w:comment w:id="23" w:author="christopher.heiden" w:date="2019-06-12T11:31:00Z" w:initials="c">
     <w:p>
       <w:pPr>
         <w:pStyle w:val="Kommentartext"/>
@@ -3868,6 +4884,7 @@
 <file path=word/commentsExtended.xml><?xml version="1.0" encoding="utf-8"?>
 <w15:commentsEx xmlns:wpc="http://schemas.microsoft.com/office/word/2010/wordprocessingCanvas" xmlns:cx="http://schemas.microsoft.com/office/drawing/2014/chartex" xmlns:cx1="http://schemas.microsoft.com/office/drawing/2015/9/8/chartex" xmlns:cx2="http://schemas.microsoft.com/office/drawing/2015/10/21/chartex" xmlns:cx3="http://schemas.microsoft.com/office/drawing/2016/5/9/chartex" xmlns:cx4="http://schemas.microsoft.com/office/drawing/2016/5/10/chartex" xmlns:cx5="http://schemas.microsoft.com/office/drawing/2016/5/11/chartex" xmlns:cx6="http://schemas.microsoft.com/office/drawing/2016/5/12/chartex" xmlns:cx7="http://schemas.microsoft.com/office/drawing/2016/5/13/chartex" xmlns:cx8="http://schemas.microsoft.com/office/drawing/2016/5/14/chartex" xmlns:mc="http://schemas.openxmlformats.org/markup-compatibility/2006" xmlns:aink="http://schemas.microsoft.com/office/drawing/2016/ink" xmlns:am3d="http://schemas.microsoft.com/office/drawing/2017/model3d" xmlns:o="urn:schemas-microsoft-com:office:office" xmlns:r="http://schemas.openxmlformats.org/officeDocument/2006/relationships" xmlns:m="http://schemas.openxmlformats.org/officeDocument/2006/math" xmlns:v="urn:schemas-microsoft-com:vml" xmlns:wp14="http://schemas.microsoft.com/office/word/2010/wordprocessingDrawing" xmlns:wp="http://schemas.openxmlformats.org/drawingml/2006/wordprocessingDrawing" xmlns:w10="urn:schemas-microsoft-com:office:word" xmlns:w="http://schemas.openxmlformats.org/wordprocessingml/2006/main" xmlns:w14="http://schemas.microsoft.com/office/word/2010/wordml" xmlns:w15="http://schemas.microsoft.com/office/word/2012/wordml" xmlns:w16cid="http://schemas.microsoft.com/office/word/2016/wordml/cid" xmlns:w16se="http://schemas.microsoft.com/office/word/2015/wordml/symex" xmlns:wpg="http://schemas.microsoft.com/office/word/2010/wordprocessingGroup" xmlns:wpi="http://schemas.microsoft.com/office/word/2010/wordprocessingInk" xmlns:wne="http://schemas.microsoft.com/office/word/2006/wordml" xmlns:wps="http://schemas.microsoft.com/office/word/2010/wordprocessingShape" mc:Ignorable="w14 w15 w16se w16cid wp14">
   <w15:commentEx w15:paraId="35DB9C3D" w15:done="0"/>
+  <w15:commentEx w15:paraId="673A0CB5" w15:done="0"/>
   <w15:commentEx w15:paraId="48A65EA8" w15:done="0"/>
 </w15:commentsEx>
 </file>
@@ -3875,6 +4892,7 @@
 <file path=word/commentsIds.xml><?xml version="1.0" encoding="utf-8"?>
 <w16cid:commentsIds xmlns:wpc="http://schemas.microsoft.com/office/word/2010/wordprocessingCanvas" xmlns:cx="http://schemas.microsoft.com/office/drawing/2014/chartex" xmlns:cx1="http://schemas.microsoft.com/office/drawing/2015/9/8/chartex" xmlns:cx2="http://schemas.microsoft.com/office/drawing/2015/10/21/chartex" xmlns:cx3="http://schemas.microsoft.com/office/drawing/2016/5/9/chartex" xmlns:cx4="http://schemas.microsoft.com/office/drawing/2016/5/10/chartex" xmlns:cx5="http://schemas.microsoft.com/office/drawing/2016/5/11/chartex" xmlns:cx6="http://schemas.microsoft.com/office/drawing/2016/5/12/chartex" xmlns:cx7="http://schemas.microsoft.com/office/drawing/2016/5/13/chartex" xmlns:cx8="http://schemas.microsoft.com/office/drawing/2016/5/14/chartex" xmlns:mc="http://schemas.openxmlformats.org/markup-compatibility/2006" xmlns:aink="http://schemas.microsoft.com/office/drawing/2016/ink" xmlns:am3d="http://schemas.microsoft.com/office/drawing/2017/model3d" xmlns:o="urn:schemas-microsoft-com:office:office" xmlns:r="http://schemas.openxmlformats.org/officeDocument/2006/relationships" xmlns:m="http://schemas.openxmlformats.org/officeDocument/2006/math" xmlns:v="urn:schemas-microsoft-com:vml" xmlns:wp14="http://schemas.microsoft.com/office/word/2010/wordprocessingDrawing" xmlns:wp="http://schemas.openxmlformats.org/drawingml/2006/wordprocessingDrawing" xmlns:w10="urn:schemas-microsoft-com:office:word" xmlns:w="http://schemas.openxmlformats.org/wordprocessingml/2006/main" xmlns:w14="http://schemas.microsoft.com/office/word/2010/wordml" xmlns:w15="http://schemas.microsoft.com/office/word/2012/wordml" xmlns:w16cid="http://schemas.microsoft.com/office/word/2016/wordml/cid" xmlns:w16se="http://schemas.microsoft.com/office/word/2015/wordml/symex" xmlns:wpg="http://schemas.microsoft.com/office/word/2010/wordprocessingGroup" xmlns:wpi="http://schemas.microsoft.com/office/word/2010/wordprocessingInk" xmlns:wne="http://schemas.microsoft.com/office/word/2006/wordml" xmlns:wps="http://schemas.microsoft.com/office/word/2010/wordprocessingShape" mc:Ignorable="w14 w15 w16se w16cid wp14">
   <w16cid:commentId w16cid:paraId="35DB9C3D" w16cid:durableId="209B6D8F"/>
+  <w16cid:commentId w16cid:paraId="673A0CB5" w16cid:durableId="20B8DC2B"/>
   <w16cid:commentId w16cid:paraId="48A65EA8" w16cid:durableId="20AB60F7"/>
 </w16cid:commentsIds>
 </file>
@@ -5866,7 +6884,7 @@
 </file>
 
 <file path=customXml/itemProps1.xml><?xml version="1.0" encoding="utf-8"?>
-<ds:datastoreItem xmlns:ds="http://schemas.openxmlformats.org/officeDocument/2006/customXml" ds:itemID="{EF2ACF11-581E-4F57-9D6B-1F1D025C6AA1}">
+<ds:datastoreItem xmlns:ds="http://schemas.openxmlformats.org/officeDocument/2006/customXml" ds:itemID="{30953767-1B16-46CB-951B-6AAF65971CB5}">
   <ds:schemaRefs>
     <ds:schemaRef ds:uri="http://schemas.openxmlformats.org/officeDocument/2006/bibliography"/>
   </ds:schemaRefs>

</xml_diff>